<commit_message>
:memo: Added Plan de copias de segurdad
</commit_message>
<xml_diff>
--- a/Plan_de_Empresa/Anexos/Anexo 3 - Estructura Lógica/UBALDE_Estructura_Logica_Bionica_Automations.docx
+++ b/Plan_de_Empresa/Anexos/Anexo 3 - Estructura Lógica/UBALDE_Estructura_Logica_Bionica_Automations.docx
@@ -166,34 +166,14 @@
                                       </w:rPr>
                                       <w:t xml:space="preserve">Estructura lógica del </w:t>
                                     </w:r>
-                                    <w:proofErr w:type="spellStart"/>
                                     <w:r>
                                       <w:rPr>
                                         <w:color w:val="1CADE4" w:themeColor="accent1"/>
                                         <w:sz w:val="36"/>
                                         <w:szCs w:val="36"/>
                                       </w:rPr>
-                                      <w:t>Bionica</w:t>
+                                      <w:t>Bionica Automation</w:t>
                                     </w:r>
-                                    <w:proofErr w:type="spellEnd"/>
-                                    <w:r>
-                                      <w:rPr>
-                                        <w:color w:val="1CADE4" w:themeColor="accent1"/>
-                                        <w:sz w:val="36"/>
-                                        <w:szCs w:val="36"/>
-                                      </w:rPr>
-                                      <w:t xml:space="preserve"> </w:t>
-                                    </w:r>
-                                    <w:proofErr w:type="spellStart"/>
-                                    <w:r>
-                                      <w:rPr>
-                                        <w:color w:val="1CADE4" w:themeColor="accent1"/>
-                                        <w:sz w:val="36"/>
-                                        <w:szCs w:val="36"/>
-                                      </w:rPr>
-                                      <w:t>Automation</w:t>
-                                    </w:r>
-                                    <w:proofErr w:type="spellEnd"/>
                                   </w:sdtContent>
                                 </w:sdt>
                                 <w:r>
@@ -305,34 +285,14 @@
                                 </w:rPr>
                                 <w:t xml:space="preserve">Estructura lógica del </w:t>
                               </w:r>
-                              <w:proofErr w:type="spellStart"/>
                               <w:r>
                                 <w:rPr>
                                   <w:color w:val="1CADE4" w:themeColor="accent1"/>
                                   <w:sz w:val="36"/>
                                   <w:szCs w:val="36"/>
                                 </w:rPr>
-                                <w:t>Bionica</w:t>
+                                <w:t>Bionica Automation</w:t>
                               </w:r>
-                              <w:proofErr w:type="spellEnd"/>
-                              <w:r>
-                                <w:rPr>
-                                  <w:color w:val="1CADE4" w:themeColor="accent1"/>
-                                  <w:sz w:val="36"/>
-                                  <w:szCs w:val="36"/>
-                                </w:rPr>
-                                <w:t xml:space="preserve"> </w:t>
-                              </w:r>
-                              <w:proofErr w:type="spellStart"/>
-                              <w:r>
-                                <w:rPr>
-                                  <w:color w:val="1CADE4" w:themeColor="accent1"/>
-                                  <w:sz w:val="36"/>
-                                  <w:szCs w:val="36"/>
-                                </w:rPr>
-                                <w:t>Automation</w:t>
-                              </w:r>
-                              <w:proofErr w:type="spellEnd"/>
                             </w:sdtContent>
                           </w:sdt>
                           <w:r>
@@ -4886,13 +4846,8 @@
               <w:ind w:left="0"/>
             </w:pPr>
             <w:r>
-              <w:t xml:space="preserve">Active </w:t>
-            </w:r>
-            <w:proofErr w:type="spellStart"/>
-            <w:r>
-              <w:t>Directory</w:t>
-            </w:r>
-            <w:proofErr w:type="spellEnd"/>
+              <w:t>Active Directory</w:t>
+            </w:r>
           </w:p>
         </w:tc>
         <w:tc>
@@ -4995,44 +4950,8 @@
                 <w:rPr>
                   <w:rStyle w:val="Hipervnculo"/>
                 </w:rPr>
-                <w:t xml:space="preserve">Hot </w:t>
+                <w:t>Hot Standby Routing Protocol</w:t>
               </w:r>
-              <w:proofErr w:type="spellStart"/>
-              <w:r>
-                <w:rPr>
-                  <w:rStyle w:val="Hipervnculo"/>
-                </w:rPr>
-                <w:t>Standby</w:t>
-              </w:r>
-              <w:proofErr w:type="spellEnd"/>
-              <w:r>
-                <w:rPr>
-                  <w:rStyle w:val="Hipervnculo"/>
-                </w:rPr>
-                <w:t xml:space="preserve"> </w:t>
-              </w:r>
-              <w:proofErr w:type="spellStart"/>
-              <w:r>
-                <w:rPr>
-                  <w:rStyle w:val="Hipervnculo"/>
-                </w:rPr>
-                <w:t>Routing</w:t>
-              </w:r>
-              <w:proofErr w:type="spellEnd"/>
-              <w:r>
-                <w:rPr>
-                  <w:rStyle w:val="Hipervnculo"/>
-                </w:rPr>
-                <w:t xml:space="preserve"> </w:t>
-              </w:r>
-              <w:proofErr w:type="spellStart"/>
-              <w:r>
-                <w:rPr>
-                  <w:rStyle w:val="Hipervnculo"/>
-                </w:rPr>
-                <w:t>Protocol</w:t>
-              </w:r>
-              <w:proofErr w:type="spellEnd"/>
             </w:hyperlink>
           </w:p>
         </w:tc>
@@ -5171,11 +5090,9 @@
             <w:tcW w:w="0" w:type="auto"/>
           </w:tcPr>
           <w:p>
-            <w:proofErr w:type="spellStart"/>
             <w:r>
               <w:t>Ecomputer</w:t>
             </w:r>
-            <w:proofErr w:type="spellEnd"/>
           </w:p>
         </w:tc>
         <w:tc>
@@ -5195,13 +5112,8 @@
             <w:tcW w:w="0" w:type="auto"/>
           </w:tcPr>
           <w:p>
-            <w:proofErr w:type="spellStart"/>
-            <w:r>
-              <w:t>Tecnovalia</w:t>
-            </w:r>
-            <w:proofErr w:type="spellEnd"/>
-            <w:r>
-              <w:t xml:space="preserve"> informática</w:t>
+            <w:r>
+              <w:t>Tecnovalia informática</w:t>
             </w:r>
           </w:p>
         </w:tc>
@@ -5291,13 +5203,8 @@
             <w:tcW w:w="0" w:type="auto"/>
           </w:tcPr>
           <w:p>
-            <w:proofErr w:type="spellStart"/>
-            <w:r>
-              <w:t>Calat</w:t>
-            </w:r>
-            <w:proofErr w:type="spellEnd"/>
-            <w:r>
-              <w:t xml:space="preserve"> Sistemas y Comunicaciones S.L.</w:t>
+            <w:r>
+              <w:t>Calat Sistemas y Comunicaciones S.L.</w:t>
             </w:r>
           </w:p>
         </w:tc>
@@ -5430,15 +5337,7 @@
           </w:tcPr>
           <w:p>
             <w:r>
-              <w:t xml:space="preserve">Programas Y Sistemas </w:t>
-            </w:r>
-            <w:proofErr w:type="spellStart"/>
-            <w:r>
-              <w:t>Informaticos</w:t>
-            </w:r>
-            <w:proofErr w:type="spellEnd"/>
-            <w:r>
-              <w:t xml:space="preserve"> S.L.</w:t>
+              <w:t>Programas Y Sistemas Informaticos S.L.</w:t>
             </w:r>
           </w:p>
         </w:tc>
@@ -5459,13 +5358,8 @@
             <w:tcW w:w="0" w:type="auto"/>
           </w:tcPr>
           <w:p>
-            <w:proofErr w:type="spellStart"/>
-            <w:r>
-              <w:t>Formacion</w:t>
-            </w:r>
-            <w:proofErr w:type="spellEnd"/>
-            <w:r>
-              <w:t xml:space="preserve"> Y Desarrollo de Software Aplicado SL</w:t>
+            <w:r>
+              <w:t>Formacion Y Desarrollo de Software Aplicado SL</w:t>
             </w:r>
           </w:p>
         </w:tc>
@@ -5486,19 +5380,9 @@
       <w:r>
         <w:t xml:space="preserve">El nombre de la empresa sobre la que vamos a trabajar es </w:t>
       </w:r>
-      <w:proofErr w:type="spellStart"/>
-      <w:r>
-        <w:t>Bionica</w:t>
-      </w:r>
-      <w:proofErr w:type="spellEnd"/>
-      <w:r>
-        <w:t xml:space="preserve"> </w:t>
-      </w:r>
-      <w:proofErr w:type="spellStart"/>
-      <w:r>
-        <w:t>Automations</w:t>
-      </w:r>
-      <w:proofErr w:type="spellEnd"/>
+      <w:r>
+        <w:t>Bionica Automations</w:t>
+      </w:r>
       <w:r>
         <w:t>.</w:t>
       </w:r>
@@ -5516,13 +5400,8 @@
       <w:r>
         <w:t xml:space="preserve">, monitorización de consumo eléctrico, </w:t>
       </w:r>
-      <w:proofErr w:type="spellStart"/>
-      <w:r>
-        <w:t>etc</w:t>
-      </w:r>
-      <w:proofErr w:type="spellEnd"/>
-      <w:r>
-        <w:t>…</w:t>
+      <w:r>
+        <w:t>etc…</w:t>
       </w:r>
       <w:r>
         <w:t>.</w:t>
@@ -5645,11 +5524,9 @@
         </w:tabs>
         <w:ind w:left="1134"/>
       </w:pPr>
-      <w:proofErr w:type="spellStart"/>
       <w:r>
         <w:t>Call</w:t>
       </w:r>
-      <w:proofErr w:type="spellEnd"/>
       <w:r>
         <w:t>-</w:t>
       </w:r>
@@ -5793,15 +5670,7 @@
         <w:t>para el cableado horizontal y el aire</w:t>
       </w:r>
       <w:r>
-        <w:t xml:space="preserve"> (</w:t>
-      </w:r>
-      <w:proofErr w:type="spellStart"/>
-      <w:r>
-        <w:t>WiFi</w:t>
-      </w:r>
-      <w:proofErr w:type="spellEnd"/>
-      <w:r>
-        <w:t>).</w:t>
+        <w:t xml:space="preserve"> (WiFi).</w:t>
       </w:r>
     </w:p>
     <w:p>
@@ -5851,7 +5720,7 @@
           <v:shape id="_x0000_i1025" type="#_x0000_t75" style="width:496.95pt;height:202.55pt" o:ole="">
             <v:imagedata r:id="rId9" o:title=""/>
           </v:shape>
-          <o:OLEObject Type="Embed" ProgID="Excel.Sheet.12" ShapeID="_x0000_i1025" DrawAspect="Content" ObjectID="_1730475130" r:id="rId10"/>
+          <o:OLEObject Type="Embed" ProgID="Excel.Sheet.12" ShapeID="_x0000_i1025" DrawAspect="Content" ObjectID="_1731056653" r:id="rId10"/>
         </w:object>
       </w:r>
     </w:p>
@@ -6006,38 +5875,17 @@
           <w:lang w:val="en-US"/>
         </w:rPr>
       </w:pPr>
-      <w:proofErr w:type="spellStart"/>
       <w:r>
         <w:rPr>
           <w:u w:val="single"/>
         </w:rPr>
-        <w:t>Routers</w:t>
-      </w:r>
-      <w:proofErr w:type="spellEnd"/>
-      <w:r>
-        <w:rPr>
-          <w:u w:val="single"/>
-        </w:rPr>
-        <w:t>:</w:t>
+        <w:t>Routers:</w:t>
       </w:r>
       <w:r>
         <w:t xml:space="preserve"> </w:t>
       </w:r>
-      <w:proofErr w:type="spellStart"/>
-      <w:r>
-        <w:t>Unifi</w:t>
-      </w:r>
-      <w:proofErr w:type="spellEnd"/>
-      <w:r>
-        <w:t xml:space="preserve"> </w:t>
-      </w:r>
-      <w:proofErr w:type="spellStart"/>
-      <w:r>
-        <w:t>Dream</w:t>
-      </w:r>
-      <w:proofErr w:type="spellEnd"/>
-      <w:r>
-        <w:t xml:space="preserve"> Machine Pro</w:t>
+      <w:r>
+        <w:t>Unifi Dream Machine Pro</w:t>
       </w:r>
     </w:p>
     <w:p>
@@ -6097,21 +5945,12 @@
           <w:lang w:val="en-US"/>
         </w:rPr>
       </w:pPr>
-      <w:proofErr w:type="spellStart"/>
       <w:r>
         <w:rPr>
           <w:u w:val="single"/>
           <w:lang w:val="en-US"/>
         </w:rPr>
-        <w:t>Servidores</w:t>
-      </w:r>
-      <w:proofErr w:type="spellEnd"/>
-      <w:r>
-        <w:rPr>
-          <w:u w:val="single"/>
-          <w:lang w:val="en-US"/>
-        </w:rPr>
-        <w:t>:</w:t>
+        <w:t>Servidores:</w:t>
       </w:r>
       <w:r>
         <w:rPr>
@@ -6136,13 +5975,8 @@
       <w:r>
         <w:t xml:space="preserve"> </w:t>
       </w:r>
-      <w:proofErr w:type="spellStart"/>
-      <w:r>
-        <w:t>Storinator</w:t>
-      </w:r>
-      <w:proofErr w:type="spellEnd"/>
-      <w:r>
-        <w:t xml:space="preserve"> Q30</w:t>
+      <w:r>
+        <w:t>Storinator Q30</w:t>
       </w:r>
       <w:r>
         <w:t xml:space="preserve"> </w:t>
@@ -6150,26 +5984,16 @@
       <w:r>
         <w:tab/>
       </w:r>
-      <w:proofErr w:type="spellStart"/>
       <w:r>
         <w:t>Enhanced</w:t>
       </w:r>
-      <w:proofErr w:type="spellEnd"/>
     </w:p>
     <w:p>
       <w:r>
         <w:t xml:space="preserve">Todos los </w:t>
       </w:r>
       <w:r>
-        <w:t xml:space="preserve">monitores salvo los de recepción van con soporte </w:t>
-      </w:r>
-      <w:proofErr w:type="spellStart"/>
-      <w:r>
-        <w:t>vesa</w:t>
-      </w:r>
-      <w:proofErr w:type="spellEnd"/>
-      <w:r>
-        <w:t>.</w:t>
+        <w:t>monitores salvo los de recepción van con soporte vesa.</w:t>
       </w:r>
     </w:p>
     <w:p>
@@ -6489,19 +6313,11 @@
                 <w:lang w:val="en-US"/>
               </w:rPr>
             </w:pPr>
-            <w:proofErr w:type="spellStart"/>
             <w:r>
               <w:rPr>
                 <w:lang w:val="en-US"/>
               </w:rPr>
-              <w:t>Portátil</w:t>
-            </w:r>
-            <w:proofErr w:type="spellEnd"/>
-            <w:r>
-              <w:rPr>
-                <w:lang w:val="en-US"/>
-              </w:rPr>
-              <w:t xml:space="preserve"> XPS 13</w:t>
+              <w:t>Portátil XPS 13</w:t>
             </w:r>
           </w:p>
           <w:p>
@@ -6722,12 +6538,10 @@
             <w:vAlign w:val="center"/>
           </w:tcPr>
           <w:p>
-            <w:proofErr w:type="spellStart"/>
             <w:r>
               <w:lastRenderedPageBreak/>
               <w:t>CallCenter</w:t>
             </w:r>
-            <w:proofErr w:type="spellEnd"/>
           </w:p>
         </w:tc>
         <w:tc>
@@ -6842,15 +6656,7 @@
               <w:cnfStyle w:val="000000000000" w:firstRow="0" w:lastRow="0" w:firstColumn="0" w:lastColumn="0" w:oddVBand="0" w:evenVBand="0" w:oddHBand="0" w:evenHBand="0" w:firstRowFirstColumn="0" w:firstRowLastColumn="0" w:lastRowFirstColumn="0" w:lastRowLastColumn="0"/>
             </w:pPr>
             <w:r>
-              <w:t xml:space="preserve">Dell </w:t>
-            </w:r>
-            <w:proofErr w:type="spellStart"/>
-            <w:r>
-              <w:t>Embedded</w:t>
-            </w:r>
-            <w:proofErr w:type="spellEnd"/>
-            <w:r>
-              <w:t xml:space="preserve"> Box PC 5000</w:t>
+              <w:t>Dell Embedded Box PC 5000</w:t>
             </w:r>
           </w:p>
         </w:tc>
@@ -7291,15 +7097,7 @@
         <w:t>7 para el cableado horizontal y el aire</w:t>
       </w:r>
       <w:r>
-        <w:t xml:space="preserve"> (</w:t>
-      </w:r>
-      <w:proofErr w:type="spellStart"/>
-      <w:r>
-        <w:t>WiFi</w:t>
-      </w:r>
-      <w:proofErr w:type="spellEnd"/>
-      <w:r>
-        <w:t>)</w:t>
+        <w:t xml:space="preserve"> (WiFi)</w:t>
       </w:r>
       <w:r>
         <w:t>: bandas de 2.4 estándar IEEE 802.11n y 5 GHz IEEE 802.11ac.</w:t>
@@ -7365,12 +7163,10 @@
         <w:pStyle w:val="Ttulo3"/>
       </w:pPr>
       <w:bookmarkStart w:id="15" w:name="_Toc119856261"/>
-      <w:proofErr w:type="spellStart"/>
       <w:r>
         <w:t>Pach-panels</w:t>
       </w:r>
       <w:bookmarkEnd w:id="15"/>
-      <w:proofErr w:type="spellEnd"/>
     </w:p>
     <w:p>
       <w:r>
@@ -7534,54 +7330,22 @@
     </w:p>
     <w:p>
       <w:r>
-        <w:t xml:space="preserve">La red está formada por 2 </w:t>
-      </w:r>
-      <w:proofErr w:type="spellStart"/>
-      <w:r>
-        <w:t>routers</w:t>
-      </w:r>
-      <w:proofErr w:type="spellEnd"/>
+        <w:t xml:space="preserve">La red está formada por 2 routers </w:t>
+      </w:r>
+      <w:r>
+        <w:t xml:space="preserve">conectados a 2 switches </w:t>
+      </w:r>
+      <w:r>
+        <w:t xml:space="preserve">que </w:t>
+      </w:r>
+      <w:r>
+        <w:t>están conectados entre ellos</w:t>
+      </w:r>
       <w:r>
         <w:t xml:space="preserve"> </w:t>
       </w:r>
       <w:r>
-        <w:t xml:space="preserve">conectados a 2 switches </w:t>
-      </w:r>
-      <w:r>
-        <w:t xml:space="preserve">que </w:t>
-      </w:r>
-      <w:r>
-        <w:t>están conectados entre ellos</w:t>
-      </w:r>
-      <w:r>
-        <w:t xml:space="preserve"> </w:t>
-      </w:r>
-      <w:r>
-        <w:t xml:space="preserve">para garantizar la redundancia del primer salto, ambos </w:t>
-      </w:r>
-      <w:proofErr w:type="spellStart"/>
-      <w:r>
-        <w:t>routers</w:t>
-      </w:r>
-      <w:proofErr w:type="spellEnd"/>
-      <w:r>
-        <w:t xml:space="preserve"> están configurados en </w:t>
-      </w:r>
-      <w:proofErr w:type="spellStart"/>
-      <w:r>
-        <w:t>fail</w:t>
-      </w:r>
-      <w:proofErr w:type="spellEnd"/>
-      <w:r>
-        <w:t xml:space="preserve"> </w:t>
-      </w:r>
-      <w:proofErr w:type="spellStart"/>
-      <w:r>
-        <w:t>over</w:t>
-      </w:r>
-      <w:proofErr w:type="spellEnd"/>
-      <w:r>
-        <w:t>, para que así si se interrumpe el servicio de alguno de los 2, el otro asuma la carga.</w:t>
+        <w:t>para garantizar la redundancia del primer salto, ambos routers están configurados en fail over, para que así si se interrumpe el servicio de alguno de los 2, el otro asuma la carga.</w:t>
       </w:r>
     </w:p>
     <w:p>
@@ -7734,45 +7498,13 @@
         <w:t xml:space="preserve">Servidores: </w:t>
       </w:r>
       <w:r>
-        <w:t xml:space="preserve">VMware </w:t>
-      </w:r>
-      <w:proofErr w:type="spellStart"/>
-      <w:r>
-        <w:t>vSphere</w:t>
-      </w:r>
-      <w:proofErr w:type="spellEnd"/>
-      <w:r>
-        <w:t xml:space="preserve"> </w:t>
-      </w:r>
-      <w:proofErr w:type="spellStart"/>
-      <w:r>
-        <w:t>Hypervisor</w:t>
-      </w:r>
-      <w:proofErr w:type="spellEnd"/>
-      <w:r>
-        <w:t xml:space="preserve"> (</w:t>
-      </w:r>
-      <w:proofErr w:type="spellStart"/>
-      <w:r>
-        <w:t>ESXi</w:t>
-      </w:r>
-      <w:proofErr w:type="spellEnd"/>
-      <w:r>
-        <w:t>)</w:t>
+        <w:t>VMware vSphere Hypervisor (ESXi)</w:t>
       </w:r>
       <w:r>
         <w:t xml:space="preserve">, </w:t>
       </w:r>
       <w:r>
-        <w:t xml:space="preserve">VMware </w:t>
-      </w:r>
-      <w:proofErr w:type="spellStart"/>
-      <w:r>
-        <w:t>vCenter</w:t>
-      </w:r>
-      <w:proofErr w:type="spellEnd"/>
-      <w:r>
-        <w:t xml:space="preserve"> Server</w:t>
+        <w:t>VMware vCenter Server</w:t>
       </w:r>
       <w:r>
         <w:t>, Windows Server 20</w:t>
@@ -7808,7 +7540,6 @@
       <w:r>
         <w:t xml:space="preserve">Software Servidores: Instalaremos </w:t>
       </w:r>
-      <w:proofErr w:type="spellStart"/>
       <w:r>
         <w:t>P</w:t>
       </w:r>
@@ -7819,11 +7550,7 @@
         <w:t>w</w:t>
       </w:r>
       <w:r>
-        <w:t>ay</w:t>
-      </w:r>
-      <w:proofErr w:type="spellEnd"/>
-      <w:r>
-        <w:t xml:space="preserve"> para la </w:t>
+        <w:t xml:space="preserve">ay para la </w:t>
       </w:r>
       <w:r>
         <w:t>administración</w:t>
@@ -7837,15 +7564,7 @@
     </w:p>
     <w:p>
       <w:r>
-        <w:t xml:space="preserve">Software Trabajadores: Utilizaremos cuentas corporativas de Google para usar sus servicios, visual </w:t>
-      </w:r>
-      <w:proofErr w:type="spellStart"/>
-      <w:r>
-        <w:t>studio</w:t>
-      </w:r>
-      <w:proofErr w:type="spellEnd"/>
-      <w:r>
-        <w:t xml:space="preserve"> para los programadores y desarrolladores</w:t>
+        <w:t>Software Trabajadores: Utilizaremos cuentas corporativas de Google para usar sus servicios, visual studio para los programadores y desarrolladores</w:t>
       </w:r>
       <w:r>
         <w:t>, antivirus, software de copias de seguridad.</w:t>
@@ -7882,15 +7601,7 @@
         <w:t>trabajar desde casa,</w:t>
       </w:r>
       <w:r>
-        <w:t xml:space="preserve"> Active </w:t>
-      </w:r>
-      <w:proofErr w:type="spellStart"/>
-      <w:r>
-        <w:t>Directory</w:t>
-      </w:r>
-      <w:proofErr w:type="spellEnd"/>
-      <w:r>
-        <w:t xml:space="preserve"> para la gestión de los usuarios</w:t>
+        <w:t xml:space="preserve"> Active Directory para la gestión de los usuarios</w:t>
       </w:r>
       <w:r>
         <w:t>, para las actualizaciones de Windows WSUS</w:t>
@@ -7920,15 +7631,7 @@
       </w:pPr>
       <w:bookmarkStart w:id="26" w:name="_Toc119856272"/>
       <w:r>
-        <w:t xml:space="preserve">Active </w:t>
-      </w:r>
-      <w:proofErr w:type="spellStart"/>
-      <w:r>
-        <w:t>Directory</w:t>
-      </w:r>
-      <w:proofErr w:type="spellEnd"/>
-      <w:r>
-        <w:t xml:space="preserve"> - </w:t>
+        <w:t xml:space="preserve">Active Directory - </w:t>
       </w:r>
       <w:r>
         <w:t>Usuarios y Grupos</w:t>
@@ -8036,15 +7739,7 @@
       </w:pPr>
       <w:bookmarkStart w:id="27" w:name="_Toc119856273"/>
       <w:r>
-        <w:t xml:space="preserve">Active </w:t>
-      </w:r>
-      <w:proofErr w:type="spellStart"/>
-      <w:r>
-        <w:t>Directory</w:t>
-      </w:r>
-      <w:proofErr w:type="spellEnd"/>
-      <w:r>
-        <w:t xml:space="preserve"> – Recursos compartidos</w:t>
+        <w:t>Active Directory – Recursos compartidos</w:t>
       </w:r>
       <w:r>
         <w:t xml:space="preserve"> y cuotas de disco</w:t>
@@ -8061,16 +7756,11 @@
       <w:r>
         <w:t xml:space="preserve">ctive </w:t>
       </w:r>
-      <w:proofErr w:type="spellStart"/>
       <w:r>
         <w:t>D</w:t>
       </w:r>
       <w:r>
-        <w:t>irectory</w:t>
-      </w:r>
-      <w:proofErr w:type="spellEnd"/>
-      <w:r>
-        <w:t xml:space="preserve"> tendrá recursos compartidos del NAS con los departamentos de programadores y desarrolladores para guardar sus proyectos en carpetas compartidas con la siguiente nomenclatura: Nombre departamento-&gt;Proyecto-&gt;Nombre del trabajador. </w:t>
+        <w:t xml:space="preserve">irectory tendrá recursos compartidos del NAS con los departamentos de programadores y desarrolladores para guardar sus proyectos en carpetas compartidas con la siguiente nomenclatura: Nombre departamento-&gt;Proyecto-&gt;Nombre del trabajador. </w:t>
       </w:r>
     </w:p>
     <w:p>
@@ -8190,35 +7880,7 @@
           <w:rPr>
             <w:rStyle w:val="Hipervnculo"/>
           </w:rPr>
-          <w:t xml:space="preserve">Windows </w:t>
-        </w:r>
-        <w:proofErr w:type="spellStart"/>
-        <w:r>
-          <w:rPr>
-            <w:rStyle w:val="Hipervnculo"/>
-          </w:rPr>
-          <w:t>Update</w:t>
-        </w:r>
-        <w:proofErr w:type="spellEnd"/>
-        <w:r>
-          <w:rPr>
-            <w:rStyle w:val="Hipervnculo"/>
-          </w:rPr>
-          <w:t xml:space="preserve"> </w:t>
-        </w:r>
-        <w:proofErr w:type="spellStart"/>
-        <w:r>
-          <w:rPr>
-            <w:rStyle w:val="Hipervnculo"/>
-          </w:rPr>
-          <w:t>for</w:t>
-        </w:r>
-        <w:proofErr w:type="spellEnd"/>
-        <w:r>
-          <w:rPr>
-            <w:rStyle w:val="Hipervnculo"/>
-          </w:rPr>
-          <w:t xml:space="preserve"> Business</w:t>
+          <w:t>Windows Update for Business</w:t>
         </w:r>
       </w:hyperlink>
       <w:r>
@@ -8227,31 +7889,15 @@
     </w:p>
     <w:p>
       <w:r>
-        <w:t xml:space="preserve">Implementar Windows </w:t>
-      </w:r>
-      <w:proofErr w:type="spellStart"/>
-      <w:r>
-        <w:t>hello</w:t>
-      </w:r>
-      <w:proofErr w:type="spellEnd"/>
-      <w:r>
-        <w:t xml:space="preserve"> para el inicio de sesión. </w:t>
+        <w:t xml:space="preserve">Implementar Windows hello para el inicio de sesión. </w:t>
       </w:r>
       <w:hyperlink r:id="rId14" w:history="1">
         <w:r>
           <w:rPr>
             <w:rStyle w:val="Hipervnculo"/>
           </w:rPr>
-          <w:t xml:space="preserve">Directivas de Windows </w:t>
+          <w:t>Directivas de Windows Hello</w:t>
         </w:r>
-        <w:proofErr w:type="spellStart"/>
-        <w:r>
-          <w:rPr>
-            <w:rStyle w:val="Hipervnculo"/>
-          </w:rPr>
-          <w:t>Hello</w:t>
-        </w:r>
-        <w:proofErr w:type="spellEnd"/>
       </w:hyperlink>
       <w:r>
         <w:t>.</w:t>
@@ -8272,15 +7918,7 @@
     </w:p>
     <w:p>
       <w:r>
-        <w:t xml:space="preserve">Directiva para activar la protección del DMA del </w:t>
-      </w:r>
-      <w:proofErr w:type="spellStart"/>
-      <w:r>
-        <w:t>kernel</w:t>
-      </w:r>
-      <w:proofErr w:type="spellEnd"/>
-      <w:r>
-        <w:t>.</w:t>
+        <w:t>Directiva para activar la protección del DMA del kernel.</w:t>
       </w:r>
     </w:p>
     <w:p>
@@ -8335,34 +7973,16 @@
         <w:t>G</w:t>
       </w:r>
       <w:r>
-        <w:t xml:space="preserve">oogle, Alexa, </w:t>
-      </w:r>
-      <w:proofErr w:type="spellStart"/>
-      <w:r>
-        <w:t>etc</w:t>
-      </w:r>
-      <w:proofErr w:type="spellEnd"/>
-      <w:r>
-        <w:t>…, por lo que también se pueden controlar por voz.</w:t>
+        <w:t>oogle, Alexa, etc…, por lo que también se pueden controlar por voz.</w:t>
       </w:r>
     </w:p>
     <w:p>
       <w:r>
         <w:t xml:space="preserve">Los clientes deberán crearse una cuenta de </w:t>
       </w:r>
-      <w:proofErr w:type="spellStart"/>
-      <w:r>
-        <w:t>Bionica</w:t>
-      </w:r>
-      <w:proofErr w:type="spellEnd"/>
-      <w:r>
-        <w:t xml:space="preserve"> </w:t>
-      </w:r>
-      <w:proofErr w:type="spellStart"/>
-      <w:r>
-        <w:t>Automations</w:t>
-      </w:r>
-      <w:proofErr w:type="spellEnd"/>
+      <w:r>
+        <w:t>Bionica Automations</w:t>
+      </w:r>
       <w:r>
         <w:t xml:space="preserve"> para poder acceder a l</w:t>
       </w:r>
@@ -8370,15 +7990,7 @@
         <w:t>a</w:t>
       </w:r>
       <w:r>
-        <w:t xml:space="preserve"> </w:t>
-      </w:r>
-      <w:proofErr w:type="gramStart"/>
-      <w:r>
-        <w:t>app</w:t>
-      </w:r>
-      <w:proofErr w:type="gramEnd"/>
-      <w:r>
-        <w:t xml:space="preserve"> </w:t>
+        <w:t xml:space="preserve"> app </w:t>
       </w:r>
       <w:r>
         <w:t>y</w:t>
@@ -8451,15 +8063,7 @@
         <w:t xml:space="preserve">Firewalls </w:t>
       </w:r>
       <w:r>
-        <w:t>de red (</w:t>
-      </w:r>
-      <w:proofErr w:type="spellStart"/>
-      <w:r>
-        <w:t>Router</w:t>
-      </w:r>
-      <w:proofErr w:type="spellEnd"/>
-      <w:r>
-        <w:t>)</w:t>
+        <w:t>de red (Router)</w:t>
       </w:r>
     </w:p>
     <w:p>
@@ -8552,93 +8156,44 @@
         <w:t xml:space="preserve">Vamos a usar el antivirus de Panda con los servicios de </w:t>
       </w:r>
       <w:r>
-        <w:t xml:space="preserve">Panda </w:t>
-      </w:r>
-      <w:proofErr w:type="spellStart"/>
-      <w:r>
-        <w:t>Systems</w:t>
-      </w:r>
-      <w:proofErr w:type="spellEnd"/>
-      <w:r>
-        <w:t xml:space="preserve"> Management</w:t>
+        <w:t>Panda Systems Management</w:t>
       </w:r>
       <w:r>
         <w:t xml:space="preserve">, </w:t>
       </w:r>
       <w:r>
-        <w:t xml:space="preserve">Panda </w:t>
-      </w:r>
-      <w:proofErr w:type="spellStart"/>
-      <w:r>
-        <w:t>Fusion</w:t>
-      </w:r>
-      <w:proofErr w:type="spellEnd"/>
+        <w:t>Panda Fusion</w:t>
+      </w:r>
       <w:r>
         <w:t xml:space="preserve">, </w:t>
       </w:r>
       <w:r>
-        <w:t xml:space="preserve">Panda </w:t>
-      </w:r>
-      <w:proofErr w:type="spellStart"/>
-      <w:r>
-        <w:t>Fusion</w:t>
-      </w:r>
-      <w:proofErr w:type="spellEnd"/>
-      <w:r>
-        <w:t xml:space="preserve"> 360</w:t>
+        <w:t>Panda Fusion 360</w:t>
       </w:r>
       <w:r>
         <w:t xml:space="preserve">, </w:t>
       </w:r>
       <w:r>
-        <w:t xml:space="preserve">Panda Email </w:t>
-      </w:r>
-      <w:proofErr w:type="spellStart"/>
-      <w:r>
-        <w:t>Protection</w:t>
-      </w:r>
-      <w:proofErr w:type="spellEnd"/>
+        <w:t>Panda Email Protection</w:t>
+      </w:r>
       <w:r>
         <w:t xml:space="preserve">, </w:t>
       </w:r>
       <w:r>
-        <w:t xml:space="preserve">Panda </w:t>
-      </w:r>
-      <w:proofErr w:type="spellStart"/>
-      <w:r>
-        <w:t>Patch</w:t>
-      </w:r>
-      <w:proofErr w:type="spellEnd"/>
-      <w:r>
-        <w:t xml:space="preserve"> Management</w:t>
+        <w:t>Panda Patch Management</w:t>
       </w:r>
       <w:r>
         <w:t xml:space="preserve">, </w:t>
       </w:r>
       <w:r>
-        <w:t xml:space="preserve">Panda Full </w:t>
-      </w:r>
-      <w:proofErr w:type="spellStart"/>
-      <w:r>
-        <w:t>Encryption</w:t>
-      </w:r>
-      <w:proofErr w:type="spellEnd"/>
+        <w:t>Panda Full Encryption</w:t>
+      </w:r>
       <w:r>
         <w:t xml:space="preserve">, </w:t>
       </w:r>
-      <w:proofErr w:type="spellStart"/>
-      <w:r>
-        <w:t>Aether</w:t>
-      </w:r>
-      <w:proofErr w:type="spellEnd"/>
-      <w:r>
-        <w:t xml:space="preserve"> </w:t>
-      </w:r>
-      <w:proofErr w:type="spellStart"/>
-      <w:r>
-        <w:t>Platform</w:t>
-      </w:r>
-      <w:proofErr w:type="spellEnd"/>
+      <w:r>
+        <w:t>Aether Platform</w:t>
+      </w:r>
       <w:r>
         <w:t>.</w:t>
       </w:r>
@@ -8662,35 +8217,7 @@
           <w:rPr>
             <w:rStyle w:val="Hipervnculo"/>
           </w:rPr>
-          <w:t xml:space="preserve">Windows </w:t>
-        </w:r>
-        <w:proofErr w:type="spellStart"/>
-        <w:r>
-          <w:rPr>
-            <w:rStyle w:val="Hipervnculo"/>
-          </w:rPr>
-          <w:t>Update</w:t>
-        </w:r>
-        <w:proofErr w:type="spellEnd"/>
-        <w:r>
-          <w:rPr>
-            <w:rStyle w:val="Hipervnculo"/>
-          </w:rPr>
-          <w:t xml:space="preserve"> </w:t>
-        </w:r>
-        <w:proofErr w:type="spellStart"/>
-        <w:r>
-          <w:rPr>
-            <w:rStyle w:val="Hipervnculo"/>
-          </w:rPr>
-          <w:t>for</w:t>
-        </w:r>
-        <w:proofErr w:type="spellEnd"/>
-        <w:r>
-          <w:rPr>
-            <w:rStyle w:val="Hipervnculo"/>
-          </w:rPr>
-          <w:t xml:space="preserve"> Business</w:t>
+          <w:t>Windows Update for Business</w:t>
         </w:r>
       </w:hyperlink>
       <w:r>
@@ -8699,31 +8226,15 @@
     </w:p>
     <w:p>
       <w:r>
-        <w:t xml:space="preserve">Implementar Windows </w:t>
-      </w:r>
-      <w:proofErr w:type="spellStart"/>
-      <w:r>
-        <w:t>hello</w:t>
-      </w:r>
-      <w:proofErr w:type="spellEnd"/>
-      <w:r>
-        <w:t xml:space="preserve"> para el inicio de sesión. </w:t>
+        <w:t xml:space="preserve">Implementar Windows hello para el inicio de sesión. </w:t>
       </w:r>
       <w:hyperlink r:id="rId17" w:history="1">
         <w:r>
           <w:rPr>
             <w:rStyle w:val="Hipervnculo"/>
           </w:rPr>
-          <w:t xml:space="preserve">Directivas de Windows </w:t>
+          <w:t>Directivas de Windows Hello</w:t>
         </w:r>
-        <w:proofErr w:type="spellStart"/>
-        <w:r>
-          <w:rPr>
-            <w:rStyle w:val="Hipervnculo"/>
-          </w:rPr>
-          <w:t>Hello</w:t>
-        </w:r>
-        <w:proofErr w:type="spellEnd"/>
       </w:hyperlink>
       <w:r>
         <w:t>.</w:t>
@@ -8744,15 +8255,7 @@
     </w:p>
     <w:p>
       <w:r>
-        <w:t xml:space="preserve">Directiva para activar la protección del DMA del </w:t>
-      </w:r>
-      <w:proofErr w:type="spellStart"/>
-      <w:r>
-        <w:t>kernel</w:t>
-      </w:r>
-      <w:proofErr w:type="spellEnd"/>
-      <w:r>
-        <w:t>.</w:t>
+        <w:t>Directiva para activar la protección del DMA del kernel.</w:t>
       </w:r>
     </w:p>
     <w:p>
@@ -8804,26 +8307,13 @@
     </w:p>
     <w:p>
       <w:r>
-        <w:t xml:space="preserve">El software de copias de seguridad que vamos a utilizar es </w:t>
-      </w:r>
-      <w:proofErr w:type="spellStart"/>
-      <w:r>
-        <w:t>E</w:t>
+        <w:t>El software de copias de seguridad que vamos a utilizar es E</w:t>
       </w:r>
       <w:r>
         <w:t>aseus</w:t>
       </w:r>
-      <w:proofErr w:type="spellEnd"/>
-      <w:r>
-        <w:t xml:space="preserve"> la edición </w:t>
-      </w:r>
-      <w:proofErr w:type="spellStart"/>
-      <w:r>
-        <w:t>Advanced</w:t>
-      </w:r>
-      <w:proofErr w:type="spellEnd"/>
-      <w:r>
-        <w:t xml:space="preserve"> Server.</w:t>
+      <w:r>
+        <w:t xml:space="preserve"> la edición Advanced Server.</w:t>
       </w:r>
     </w:p>
     <w:p>
@@ -8851,15 +8341,7 @@
         <w:t xml:space="preserve">Sistema operativo de Windows Server </w:t>
       </w:r>
       <w:r>
-        <w:t xml:space="preserve">de Active </w:t>
-      </w:r>
-      <w:proofErr w:type="spellStart"/>
-      <w:r>
-        <w:t>Directory</w:t>
-      </w:r>
-      <w:proofErr w:type="spellEnd"/>
-      <w:r>
-        <w:t xml:space="preserve"> </w:t>
+        <w:t xml:space="preserve">de Active Directory </w:t>
       </w:r>
       <w:r>
         <w:t>(aunque sea una VM</w:t>
@@ -8920,16 +8402,11 @@
       <w:r>
         <w:t xml:space="preserve">l sistema operativo de Windows server de Active </w:t>
       </w:r>
-      <w:proofErr w:type="spellStart"/>
       <w:r>
         <w:t>D</w:t>
       </w:r>
       <w:r>
-        <w:t>irectory</w:t>
-      </w:r>
-      <w:proofErr w:type="spellEnd"/>
-      <w:r>
-        <w:t xml:space="preserve"> cada </w:t>
+        <w:t xml:space="preserve">irectory cada </w:t>
       </w:r>
       <w:r>
         <w:t>1</w:t>
@@ -8958,15 +8435,7 @@
     </w:p>
     <w:p>
       <w:r>
-        <w:t xml:space="preserve">Los datos de los proyectos se almacenarán durante 6 meses, los de contabilidad durante 3 años, los datos de los clientes durante 1 año, el S.O. del Windows Server de Active </w:t>
-      </w:r>
-      <w:proofErr w:type="spellStart"/>
-      <w:r>
-        <w:t>Diectory</w:t>
-      </w:r>
-      <w:proofErr w:type="spellEnd"/>
-      <w:r>
-        <w:t xml:space="preserve"> se almacenará durante 4 meses, el resto de </w:t>
+        <w:t xml:space="preserve">Los datos de los proyectos se almacenarán durante 6 meses, los de contabilidad durante 3 años, los datos de los clientes durante 1 año, el S.O. del Windows Server de Active Diectory se almacenará durante 4 meses, el resto de </w:t>
       </w:r>
       <w:r>
         <w:t>los servicios</w:t>
@@ -9032,7 +8501,6 @@
       <w:pPr>
         <w:jc w:val="left"/>
       </w:pPr>
-      <w:proofErr w:type="spellStart"/>
       <w:r>
         <w:rPr>
           <w:b/>
@@ -9040,7 +8508,6 @@
         </w:rPr>
         <w:t>UBALDE_Plan_de_Ciberseguridad_en_puestos_de_trabajo</w:t>
       </w:r>
-      <w:proofErr w:type="spellEnd"/>
     </w:p>
     <w:p>
       <w:r>
@@ -9060,22 +8527,9 @@
         <w:t>-</w:t>
       </w:r>
       <w:r>
-        <w:t xml:space="preserve"> Diagrama </w:t>
-      </w:r>
-      <w:proofErr w:type="spellStart"/>
-      <w:r>
-        <w:t>Packet</w:t>
-      </w:r>
-      <w:proofErr w:type="spellEnd"/>
-      <w:r>
-        <w:t xml:space="preserve"> </w:t>
-      </w:r>
-      <w:proofErr w:type="spellStart"/>
-      <w:r>
-        <w:t>tracer</w:t>
+        <w:t xml:space="preserve"> Diagrama Packet tracer</w:t>
       </w:r>
       <w:bookmarkEnd w:id="38"/>
-      <w:proofErr w:type="spellEnd"/>
     </w:p>
     <w:p>
       <w:pPr>
@@ -9086,30 +8540,8 @@
           <w:rPr>
             <w:rStyle w:val="Hipervnculo"/>
           </w:rPr>
-          <w:t xml:space="preserve">Anexos\Anexo 1 - Diagrama </w:t>
+          <w:t>Anexos\Anexo 1 - Diagrama Packet Tracer</w:t>
         </w:r>
-        <w:proofErr w:type="spellStart"/>
-        <w:r>
-          <w:rPr>
-            <w:rStyle w:val="Hipervnculo"/>
-          </w:rPr>
-          <w:t>Packet</w:t>
-        </w:r>
-        <w:proofErr w:type="spellEnd"/>
-        <w:r>
-          <w:rPr>
-            <w:rStyle w:val="Hipervnculo"/>
-          </w:rPr>
-          <w:t xml:space="preserve"> </w:t>
-        </w:r>
-        <w:proofErr w:type="spellStart"/>
-        <w:r>
-          <w:rPr>
-            <w:rStyle w:val="Hipervnculo"/>
-          </w:rPr>
-          <w:t>Tracer</w:t>
-        </w:r>
-        <w:proofErr w:type="spellEnd"/>
       </w:hyperlink>
     </w:p>
     <w:p>
@@ -9174,6 +8606,9 @@
     <w:p>
       <w:pPr>
         <w:ind w:left="0"/>
+        <w:rPr>
+          <w:rStyle w:val="Hipervnculo"/>
+        </w:rPr>
       </w:pPr>
       <w:hyperlink r:id="rId21" w:history="1">
         <w:r>
@@ -9184,9 +8619,31 @@
         </w:r>
       </w:hyperlink>
     </w:p>
+    <w:p>
+      <w:pPr>
+        <w:pStyle w:val="Anexo"/>
+      </w:pPr>
+      <w:r>
+        <w:t>Anexo 3 – Plan de ciberseguridad</w:t>
+      </w:r>
+    </w:p>
+    <w:p>
+      <w:pPr>
+        <w:ind w:left="0"/>
+        <w:jc w:val="left"/>
+      </w:pPr>
+      <w:hyperlink r:id="rId22" w:history="1">
+        <w:r>
+          <w:rPr>
+            <w:rStyle w:val="Hipervnculo"/>
+          </w:rPr>
+          <w:t>Anexos\Anexo 4 - Plan copias de seguridad</w:t>
+        </w:r>
+      </w:hyperlink>
+    </w:p>
     <w:sectPr>
-      <w:headerReference w:type="default" r:id="rId22"/>
-      <w:footerReference w:type="default" r:id="rId23"/>
+      <w:headerReference w:type="default" r:id="rId23"/>
+      <w:footerReference w:type="default" r:id="rId24"/>
       <w:type w:val="continuous"/>
       <w:pgSz w:w="11906" w:h="16838"/>
       <w:pgMar w:top="1417" w:right="1701" w:bottom="1417" w:left="1701" w:header="708" w:footer="708" w:gutter="0"/>

</xml_diff>

<commit_message>
:memo: Añadido software de invetariado
</commit_message>
<xml_diff>
--- a/Plan_de_Empresa/Anexos/Anexo 3 - Estructura Lógica/UBALDE_Estructura_Logica_Bionica_Automations.docx
+++ b/Plan_de_Empresa/Anexos/Anexo 3 - Estructura Lógica/UBALDE_Estructura_Logica_Bionica_Automations.docx
@@ -41,7 +41,7 @@
             <mc:AlternateContent>
               <mc:Choice Requires="wps">
                 <w:drawing>
-                  <wp:anchor distT="0" distB="0" distL="114300" distR="114300" simplePos="0" relativeHeight="251669504" behindDoc="0" locked="0" layoutInCell="1" allowOverlap="1" wp14:anchorId="328878F7" wp14:editId="389572A6">
+                  <wp:anchor distT="0" distB="0" distL="114300" distR="114300" simplePos="0" relativeHeight="251669504" behindDoc="0" locked="0" layoutInCell="1" allowOverlap="1" wp14:anchorId="328878F7" wp14:editId="75BFF8F7">
                     <wp:simplePos x="0" y="0"/>
                     <wp:positionH relativeFrom="page">
                       <wp:align>center</wp:align>
@@ -50,7 +50,7 @@
                       <wp:align>top</wp:align>
                     </wp:positionV>
                     <wp:extent cx="5943600" cy="914400"/>
-                    <wp:effectExtent l="0" t="0" r="0" b="3810"/>
+                    <wp:effectExtent l="0" t="0" r="0" b="0"/>
                     <wp:wrapNone/>
                     <wp:docPr id="62" name="Cuadro de texto 62"/>
                     <wp:cNvGraphicFramePr/>
@@ -93,7 +93,7 @@
                                   <w:rPr>
                                     <w:rFonts w:asciiTheme="majorHAnsi" w:eastAsiaTheme="majorEastAsia" w:hAnsiTheme="majorHAnsi" w:cstheme="majorBidi"/>
                                     <w:caps/>
-                                    <w:color w:val="6FA0C0" w:themeColor="text2" w:themeTint="99"/>
+                                    <w:color w:val="8496B0" w:themeColor="text2" w:themeTint="99"/>
                                     <w:sz w:val="64"/>
                                     <w:szCs w:val="64"/>
                                   </w:rPr>
@@ -116,7 +116,7 @@
                                       <w:rPr>
                                         <w:rFonts w:asciiTheme="majorHAnsi" w:eastAsiaTheme="majorEastAsia" w:hAnsiTheme="majorHAnsi" w:cstheme="majorBidi"/>
                                         <w:caps/>
-                                        <w:color w:val="6FA0C0" w:themeColor="text2" w:themeTint="99"/>
+                                        <w:color w:val="8496B0" w:themeColor="text2" w:themeTint="99"/>
                                         <w:sz w:val="68"/>
                                         <w:szCs w:val="68"/>
                                       </w:rPr>
@@ -125,7 +125,7 @@
                                       <w:rPr>
                                         <w:rFonts w:asciiTheme="majorHAnsi" w:eastAsiaTheme="majorEastAsia" w:hAnsiTheme="majorHAnsi" w:cstheme="majorBidi"/>
                                         <w:caps/>
-                                        <w:color w:val="6FA0C0" w:themeColor="text2" w:themeTint="99"/>
+                                        <w:color w:val="8496B0" w:themeColor="text2" w:themeTint="99"/>
                                         <w:sz w:val="64"/>
                                         <w:szCs w:val="64"/>
                                       </w:rPr>
@@ -139,7 +139,7 @@
                                   <w:pStyle w:val="Sinespaciado"/>
                                   <w:spacing w:before="120"/>
                                   <w:rPr>
-                                    <w:color w:val="1CADE4" w:themeColor="accent1"/>
+                                    <w:color w:val="4472C4" w:themeColor="accent1"/>
                                     <w:sz w:val="36"/>
                                     <w:szCs w:val="36"/>
                                   </w:rPr>
@@ -147,7 +147,7 @@
                                 <w:sdt>
                                   <w:sdtPr>
                                     <w:rPr>
-                                      <w:color w:val="1CADE4" w:themeColor="accent1"/>
+                                      <w:color w:val="4472C4" w:themeColor="accent1"/>
                                       <w:sz w:val="36"/>
                                       <w:szCs w:val="36"/>
                                     </w:rPr>
@@ -160,7 +160,7 @@
                                   <w:sdtContent>
                                     <w:r>
                                       <w:rPr>
-                                        <w:color w:val="1CADE4" w:themeColor="accent1"/>
+                                        <w:color w:val="4472C4" w:themeColor="accent1"/>
                                         <w:sz w:val="36"/>
                                         <w:szCs w:val="36"/>
                                       </w:rPr>
@@ -168,12 +168,22 @@
                                     </w:r>
                                     <w:r>
                                       <w:rPr>
-                                        <w:color w:val="1CADE4" w:themeColor="accent1"/>
+                                        <w:color w:val="4472C4" w:themeColor="accent1"/>
                                         <w:sz w:val="36"/>
                                         <w:szCs w:val="36"/>
                                       </w:rPr>
-                                      <w:t>Bionica Automation</w:t>
+                                      <w:t xml:space="preserve">Bionica </w:t>
                                     </w:r>
+                                    <w:proofErr w:type="spellStart"/>
+                                    <w:r>
+                                      <w:rPr>
+                                        <w:color w:val="4472C4" w:themeColor="accent1"/>
+                                        <w:sz w:val="36"/>
+                                        <w:szCs w:val="36"/>
+                                      </w:rPr>
+                                      <w:t>Automation</w:t>
+                                    </w:r>
+                                    <w:proofErr w:type="spellEnd"/>
                                   </w:sdtContent>
                                 </w:sdt>
                                 <w:r>
@@ -212,7 +222,7 @@
                             <w:rPr>
                               <w:rFonts w:asciiTheme="majorHAnsi" w:eastAsiaTheme="majorEastAsia" w:hAnsiTheme="majorHAnsi" w:cstheme="majorBidi"/>
                               <w:caps/>
-                              <w:color w:val="6FA0C0" w:themeColor="text2" w:themeTint="99"/>
+                              <w:color w:val="8496B0" w:themeColor="text2" w:themeTint="99"/>
                               <w:sz w:val="64"/>
                               <w:szCs w:val="64"/>
                             </w:rPr>
@@ -235,7 +245,7 @@
                                 <w:rPr>
                                   <w:rFonts w:asciiTheme="majorHAnsi" w:eastAsiaTheme="majorEastAsia" w:hAnsiTheme="majorHAnsi" w:cstheme="majorBidi"/>
                                   <w:caps/>
-                                  <w:color w:val="6FA0C0" w:themeColor="text2" w:themeTint="99"/>
+                                  <w:color w:val="8496B0" w:themeColor="text2" w:themeTint="99"/>
                                   <w:sz w:val="68"/>
                                   <w:szCs w:val="68"/>
                                 </w:rPr>
@@ -244,7 +254,7 @@
                                 <w:rPr>
                                   <w:rFonts w:asciiTheme="majorHAnsi" w:eastAsiaTheme="majorEastAsia" w:hAnsiTheme="majorHAnsi" w:cstheme="majorBidi"/>
                                   <w:caps/>
-                                  <w:color w:val="6FA0C0" w:themeColor="text2" w:themeTint="99"/>
+                                  <w:color w:val="8496B0" w:themeColor="text2" w:themeTint="99"/>
                                   <w:sz w:val="64"/>
                                   <w:szCs w:val="64"/>
                                 </w:rPr>
@@ -258,7 +268,7 @@
                             <w:pStyle w:val="Sinespaciado"/>
                             <w:spacing w:before="120"/>
                             <w:rPr>
-                              <w:color w:val="1CADE4" w:themeColor="accent1"/>
+                              <w:color w:val="4472C4" w:themeColor="accent1"/>
                               <w:sz w:val="36"/>
                               <w:szCs w:val="36"/>
                             </w:rPr>
@@ -266,7 +276,7 @@
                           <w:sdt>
                             <w:sdtPr>
                               <w:rPr>
-                                <w:color w:val="1CADE4" w:themeColor="accent1"/>
+                                <w:color w:val="4472C4" w:themeColor="accent1"/>
                                 <w:sz w:val="36"/>
                                 <w:szCs w:val="36"/>
                               </w:rPr>
@@ -279,7 +289,7 @@
                             <w:sdtContent>
                               <w:r>
                                 <w:rPr>
-                                  <w:color w:val="1CADE4" w:themeColor="accent1"/>
+                                  <w:color w:val="4472C4" w:themeColor="accent1"/>
                                   <w:sz w:val="36"/>
                                   <w:szCs w:val="36"/>
                                 </w:rPr>
@@ -287,12 +297,22 @@
                               </w:r>
                               <w:r>
                                 <w:rPr>
-                                  <w:color w:val="1CADE4" w:themeColor="accent1"/>
+                                  <w:color w:val="4472C4" w:themeColor="accent1"/>
                                   <w:sz w:val="36"/>
                                   <w:szCs w:val="36"/>
                                 </w:rPr>
-                                <w:t>Bionica Automation</w:t>
+                                <w:t xml:space="preserve">Bionica </w:t>
                               </w:r>
+                              <w:proofErr w:type="spellStart"/>
+                              <w:r>
+                                <w:rPr>
+                                  <w:color w:val="4472C4" w:themeColor="accent1"/>
+                                  <w:sz w:val="36"/>
+                                  <w:szCs w:val="36"/>
+                                </w:rPr>
+                                <w:t>Automation</w:t>
+                              </w:r>
+                              <w:proofErr w:type="spellEnd"/>
                             </w:sdtContent>
                           </w:sdt>
                           <w:r>
@@ -311,7 +331,7 @@
           <w:r>
             <w:rPr>
               <w:noProof/>
-              <w:color w:val="1CADE4" w:themeColor="accent1"/>
+              <w:color w:val="4472C4" w:themeColor="accent1"/>
               <w:sz w:val="36"/>
               <w:szCs w:val="36"/>
             </w:rPr>
@@ -820,7 +840,7 @@
               </mc:Choice>
               <mc:Fallback>
                 <w:pict>
-                  <v:group w14:anchorId="5072F3D6" id="Grupo 2" o:spid="_x0000_s1026" style="position:absolute;margin-left:0;margin-top:0;width:432.65pt;height:448.55pt;z-index:-251648000;mso-width-percent:706;mso-height-percent:566;mso-left-percent:220;mso-top-percent:300;mso-position-horizontal-relative:page;mso-position-vertical-relative:page;mso-width-percent:706;mso-height-percent:566;mso-left-percent:220;mso-top-percent:300" coordsize="43291,44910" o:gfxdata="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">
+                  <v:group w14:anchorId="52CE766D" id="Grupo 2" o:spid="_x0000_s1026" style="position:absolute;margin-left:0;margin-top:0;width:432.65pt;height:448.55pt;z-index:-251648000;mso-width-percent:706;mso-height-percent:566;mso-left-percent:220;mso-top-percent:300;mso-position-horizontal-relative:page;mso-position-vertical-relative:page;mso-width-percent:706;mso-height-percent:566;mso-left-percent:220;mso-top-percent:300" coordsize="43291,44910" o:gfxdata="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">
                     <o:lock v:ext="edit" aspectratio="t"/>
                     <v:shape id="Forma libre 64" o:spid="_x0000_s1027" style="position:absolute;left:15017;width:28274;height:28352;visibility:visible;mso-wrap-style:square;v-text-anchor:top" coordsize="1781,1786" o:gfxdata="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" path="m4,1786l,1782,1776,r5,5l4,1786xe" filled="f" stroked="f">
                       <v:path arrowok="t" o:connecttype="custom" o:connectlocs="6350,2835275;0,2828925;2819400,0;2827338,7938;6350,2835275" o:connectangles="0,0,0,0,0"/>
@@ -902,7 +922,7 @@
                                   <w:pStyle w:val="Sinespaciado"/>
                                   <w:jc w:val="right"/>
                                   <w:rPr>
-                                    <w:color w:val="1CADE4" w:themeColor="accent1"/>
+                                    <w:color w:val="4472C4" w:themeColor="accent1"/>
                                     <w:sz w:val="36"/>
                                     <w:szCs w:val="36"/>
                                   </w:rPr>
@@ -910,7 +930,7 @@
                                 <w:sdt>
                                   <w:sdtPr>
                                     <w:rPr>
-                                      <w:color w:val="1CADE4" w:themeColor="accent1"/>
+                                      <w:color w:val="4472C4" w:themeColor="accent1"/>
                                       <w:sz w:val="36"/>
                                       <w:szCs w:val="36"/>
                                     </w:rPr>
@@ -924,7 +944,7 @@
                                   <w:sdtContent>
                                     <w:r>
                                       <w:rPr>
-                                        <w:color w:val="1CADE4" w:themeColor="accent1"/>
+                                        <w:color w:val="4472C4" w:themeColor="accent1"/>
                                         <w:sz w:val="36"/>
                                         <w:szCs w:val="36"/>
                                       </w:rPr>
@@ -938,7 +958,7 @@
                                   <w:pStyle w:val="Sinespaciado"/>
                                   <w:jc w:val="right"/>
                                   <w:rPr>
-                                    <w:color w:val="1CADE4" w:themeColor="accent1"/>
+                                    <w:color w:val="4472C4" w:themeColor="accent1"/>
                                     <w:sz w:val="36"/>
                                     <w:szCs w:val="36"/>
                                   </w:rPr>
@@ -946,7 +966,7 @@
                                 <w:sdt>
                                   <w:sdtPr>
                                     <w:rPr>
-                                      <w:color w:val="1CADE4" w:themeColor="accent1"/>
+                                      <w:color w:val="4472C4" w:themeColor="accent1"/>
                                       <w:sz w:val="36"/>
                                       <w:szCs w:val="36"/>
                                     </w:rPr>
@@ -959,7 +979,7 @@
                                   <w:sdtContent>
                                     <w:r>
                                       <w:rPr>
-                                        <w:color w:val="1CADE4" w:themeColor="accent1"/>
+                                        <w:color w:val="4472C4" w:themeColor="accent1"/>
                                         <w:sz w:val="36"/>
                                         <w:szCs w:val="36"/>
                                       </w:rPr>
@@ -998,7 +1018,7 @@
                             <w:pStyle w:val="Sinespaciado"/>
                             <w:jc w:val="right"/>
                             <w:rPr>
-                              <w:color w:val="1CADE4" w:themeColor="accent1"/>
+                              <w:color w:val="4472C4" w:themeColor="accent1"/>
                               <w:sz w:val="36"/>
                               <w:szCs w:val="36"/>
                             </w:rPr>
@@ -1006,7 +1026,7 @@
                           <w:sdt>
                             <w:sdtPr>
                               <w:rPr>
-                                <w:color w:val="1CADE4" w:themeColor="accent1"/>
+                                <w:color w:val="4472C4" w:themeColor="accent1"/>
                                 <w:sz w:val="36"/>
                                 <w:szCs w:val="36"/>
                               </w:rPr>
@@ -1020,7 +1040,7 @@
                             <w:sdtContent>
                               <w:r>
                                 <w:rPr>
-                                  <w:color w:val="1CADE4" w:themeColor="accent1"/>
+                                  <w:color w:val="4472C4" w:themeColor="accent1"/>
                                   <w:sz w:val="36"/>
                                   <w:szCs w:val="36"/>
                                 </w:rPr>
@@ -1034,7 +1054,7 @@
                             <w:pStyle w:val="Sinespaciado"/>
                             <w:jc w:val="right"/>
                             <w:rPr>
-                              <w:color w:val="1CADE4" w:themeColor="accent1"/>
+                              <w:color w:val="4472C4" w:themeColor="accent1"/>
                               <w:sz w:val="36"/>
                               <w:szCs w:val="36"/>
                             </w:rPr>
@@ -1042,7 +1062,7 @@
                           <w:sdt>
                             <w:sdtPr>
                               <w:rPr>
-                                <w:color w:val="1CADE4" w:themeColor="accent1"/>
+                                <w:color w:val="4472C4" w:themeColor="accent1"/>
                                 <w:sz w:val="36"/>
                                 <w:szCs w:val="36"/>
                               </w:rPr>
@@ -1055,7 +1075,7 @@
                             <w:sdtContent>
                               <w:r>
                                 <w:rPr>
-                                  <w:color w:val="1CADE4" w:themeColor="accent1"/>
+                                  <w:color w:val="4472C4" w:themeColor="accent1"/>
                                   <w:sz w:val="36"/>
                                   <w:szCs w:val="36"/>
                                 </w:rPr>
@@ -1102,12 +1122,6 @@
           <w:docPartUnique/>
         </w:docPartObj>
       </w:sdtPr>
-      <w:sdtEndPr>
-        <w:rPr>
-          <w:b/>
-          <w:bCs/>
-        </w:rPr>
-      </w:sdtEndPr>
       <w:sdtContent>
         <w:p>
           <w:pPr>
@@ -1120,10 +1134,6 @@
         <w:p>
           <w:pPr>
             <w:pStyle w:val="TDC1"/>
-            <w:tabs>
-              <w:tab w:val="left" w:pos="660"/>
-              <w:tab w:val="right" w:leader="dot" w:pos="8494"/>
-            </w:tabs>
             <w:rPr>
               <w:rFonts w:asciiTheme="minorHAnsi" w:hAnsiTheme="minorHAnsi" w:cstheme="minorBidi"/>
               <w:noProof/>
@@ -1219,10 +1229,6 @@
         <w:p>
           <w:pPr>
             <w:pStyle w:val="TDC1"/>
-            <w:tabs>
-              <w:tab w:val="left" w:pos="660"/>
-              <w:tab w:val="right" w:leader="dot" w:pos="8494"/>
-            </w:tabs>
             <w:rPr>
               <w:rFonts w:asciiTheme="minorHAnsi" w:hAnsiTheme="minorHAnsi" w:cstheme="minorBidi"/>
               <w:noProof/>
@@ -1309,10 +1315,6 @@
         <w:p>
           <w:pPr>
             <w:pStyle w:val="TDC1"/>
-            <w:tabs>
-              <w:tab w:val="left" w:pos="660"/>
-              <w:tab w:val="right" w:leader="dot" w:pos="8494"/>
-            </w:tabs>
             <w:rPr>
               <w:rFonts w:asciiTheme="minorHAnsi" w:hAnsiTheme="minorHAnsi" w:cstheme="minorBidi"/>
               <w:noProof/>
@@ -1399,10 +1401,6 @@
         <w:p>
           <w:pPr>
             <w:pStyle w:val="TDC1"/>
-            <w:tabs>
-              <w:tab w:val="left" w:pos="660"/>
-              <w:tab w:val="right" w:leader="dot" w:pos="8494"/>
-            </w:tabs>
             <w:rPr>
               <w:rFonts w:asciiTheme="minorHAnsi" w:hAnsiTheme="minorHAnsi" w:cstheme="minorBidi"/>
               <w:noProof/>
@@ -1489,10 +1487,6 @@
         <w:p>
           <w:pPr>
             <w:pStyle w:val="TDC2"/>
-            <w:tabs>
-              <w:tab w:val="left" w:pos="880"/>
-              <w:tab w:val="right" w:leader="dot" w:pos="8494"/>
-            </w:tabs>
             <w:rPr>
               <w:rFonts w:asciiTheme="minorHAnsi" w:hAnsiTheme="minorHAnsi" w:cstheme="minorBidi"/>
               <w:noProof/>
@@ -1579,10 +1573,6 @@
         <w:p>
           <w:pPr>
             <w:pStyle w:val="TDC2"/>
-            <w:tabs>
-              <w:tab w:val="left" w:pos="880"/>
-              <w:tab w:val="right" w:leader="dot" w:pos="8494"/>
-            </w:tabs>
             <w:rPr>
               <w:rFonts w:asciiTheme="minorHAnsi" w:hAnsiTheme="minorHAnsi" w:cstheme="minorBidi"/>
               <w:noProof/>
@@ -1669,10 +1659,6 @@
         <w:p>
           <w:pPr>
             <w:pStyle w:val="TDC2"/>
-            <w:tabs>
-              <w:tab w:val="left" w:pos="880"/>
-              <w:tab w:val="right" w:leader="dot" w:pos="8494"/>
-            </w:tabs>
             <w:rPr>
               <w:rFonts w:asciiTheme="minorHAnsi" w:hAnsiTheme="minorHAnsi" w:cstheme="minorBidi"/>
               <w:noProof/>
@@ -1759,10 +1745,6 @@
         <w:p>
           <w:pPr>
             <w:pStyle w:val="TDC2"/>
-            <w:tabs>
-              <w:tab w:val="left" w:pos="880"/>
-              <w:tab w:val="right" w:leader="dot" w:pos="8494"/>
-            </w:tabs>
             <w:rPr>
               <w:rFonts w:asciiTheme="minorHAnsi" w:hAnsiTheme="minorHAnsi" w:cstheme="minorBidi"/>
               <w:noProof/>
@@ -1849,10 +1831,6 @@
         <w:p>
           <w:pPr>
             <w:pStyle w:val="TDC2"/>
-            <w:tabs>
-              <w:tab w:val="left" w:pos="880"/>
-              <w:tab w:val="right" w:leader="dot" w:pos="8494"/>
-            </w:tabs>
             <w:rPr>
               <w:rFonts w:asciiTheme="minorHAnsi" w:hAnsiTheme="minorHAnsi" w:cstheme="minorBidi"/>
               <w:noProof/>
@@ -1939,10 +1917,6 @@
         <w:p>
           <w:pPr>
             <w:pStyle w:val="TDC1"/>
-            <w:tabs>
-              <w:tab w:val="left" w:pos="660"/>
-              <w:tab w:val="right" w:leader="dot" w:pos="8494"/>
-            </w:tabs>
             <w:rPr>
               <w:rFonts w:asciiTheme="minorHAnsi" w:hAnsiTheme="minorHAnsi" w:cstheme="minorBidi"/>
               <w:noProof/>
@@ -2029,10 +2003,6 @@
         <w:p>
           <w:pPr>
             <w:pStyle w:val="TDC2"/>
-            <w:tabs>
-              <w:tab w:val="left" w:pos="880"/>
-              <w:tab w:val="right" w:leader="dot" w:pos="8494"/>
-            </w:tabs>
             <w:rPr>
               <w:rFonts w:asciiTheme="minorHAnsi" w:hAnsiTheme="minorHAnsi" w:cstheme="minorBidi"/>
               <w:noProof/>
@@ -2119,10 +2089,6 @@
         <w:p>
           <w:pPr>
             <w:pStyle w:val="TDC3"/>
-            <w:tabs>
-              <w:tab w:val="left" w:pos="1320"/>
-              <w:tab w:val="right" w:leader="dot" w:pos="8494"/>
-            </w:tabs>
             <w:rPr>
               <w:rFonts w:asciiTheme="minorHAnsi" w:hAnsiTheme="minorHAnsi" w:cstheme="minorBidi"/>
               <w:noProof/>
@@ -2209,10 +2175,6 @@
         <w:p>
           <w:pPr>
             <w:pStyle w:val="TDC3"/>
-            <w:tabs>
-              <w:tab w:val="left" w:pos="1320"/>
-              <w:tab w:val="right" w:leader="dot" w:pos="8494"/>
-            </w:tabs>
             <w:rPr>
               <w:rFonts w:asciiTheme="minorHAnsi" w:hAnsiTheme="minorHAnsi" w:cstheme="minorBidi"/>
               <w:noProof/>
@@ -2299,10 +2261,6 @@
         <w:p>
           <w:pPr>
             <w:pStyle w:val="TDC3"/>
-            <w:tabs>
-              <w:tab w:val="left" w:pos="1320"/>
-              <w:tab w:val="right" w:leader="dot" w:pos="8494"/>
-            </w:tabs>
             <w:rPr>
               <w:rFonts w:asciiTheme="minorHAnsi" w:hAnsiTheme="minorHAnsi" w:cstheme="minorBidi"/>
               <w:noProof/>
@@ -2389,10 +2347,6 @@
         <w:p>
           <w:pPr>
             <w:pStyle w:val="TDC3"/>
-            <w:tabs>
-              <w:tab w:val="left" w:pos="1320"/>
-              <w:tab w:val="right" w:leader="dot" w:pos="8494"/>
-            </w:tabs>
             <w:rPr>
               <w:rFonts w:asciiTheme="minorHAnsi" w:hAnsiTheme="minorHAnsi" w:cstheme="minorBidi"/>
               <w:noProof/>
@@ -2479,10 +2433,6 @@
         <w:p>
           <w:pPr>
             <w:pStyle w:val="TDC3"/>
-            <w:tabs>
-              <w:tab w:val="left" w:pos="1320"/>
-              <w:tab w:val="right" w:leader="dot" w:pos="8494"/>
-            </w:tabs>
             <w:rPr>
               <w:rFonts w:asciiTheme="minorHAnsi" w:hAnsiTheme="minorHAnsi" w:cstheme="minorBidi"/>
               <w:noProof/>
@@ -2569,10 +2519,6 @@
         <w:p>
           <w:pPr>
             <w:pStyle w:val="TDC3"/>
-            <w:tabs>
-              <w:tab w:val="left" w:pos="1320"/>
-              <w:tab w:val="right" w:leader="dot" w:pos="8494"/>
-            </w:tabs>
             <w:rPr>
               <w:rFonts w:asciiTheme="minorHAnsi" w:hAnsiTheme="minorHAnsi" w:cstheme="minorBidi"/>
               <w:noProof/>
@@ -2659,10 +2605,6 @@
         <w:p>
           <w:pPr>
             <w:pStyle w:val="TDC2"/>
-            <w:tabs>
-              <w:tab w:val="left" w:pos="880"/>
-              <w:tab w:val="right" w:leader="dot" w:pos="8494"/>
-            </w:tabs>
             <w:rPr>
               <w:rFonts w:asciiTheme="minorHAnsi" w:hAnsiTheme="minorHAnsi" w:cstheme="minorBidi"/>
               <w:noProof/>
@@ -2749,10 +2691,6 @@
         <w:p>
           <w:pPr>
             <w:pStyle w:val="TDC3"/>
-            <w:tabs>
-              <w:tab w:val="left" w:pos="1320"/>
-              <w:tab w:val="right" w:leader="dot" w:pos="8494"/>
-            </w:tabs>
             <w:rPr>
               <w:rFonts w:asciiTheme="minorHAnsi" w:hAnsiTheme="minorHAnsi" w:cstheme="minorBidi"/>
               <w:noProof/>
@@ -2839,10 +2777,6 @@
         <w:p>
           <w:pPr>
             <w:pStyle w:val="TDC3"/>
-            <w:tabs>
-              <w:tab w:val="left" w:pos="1320"/>
-              <w:tab w:val="right" w:leader="dot" w:pos="8494"/>
-            </w:tabs>
             <w:rPr>
               <w:rFonts w:asciiTheme="minorHAnsi" w:hAnsiTheme="minorHAnsi" w:cstheme="minorBidi"/>
               <w:noProof/>
@@ -2929,10 +2863,6 @@
         <w:p>
           <w:pPr>
             <w:pStyle w:val="TDC3"/>
-            <w:tabs>
-              <w:tab w:val="left" w:pos="1320"/>
-              <w:tab w:val="right" w:leader="dot" w:pos="8494"/>
-            </w:tabs>
             <w:rPr>
               <w:rFonts w:asciiTheme="minorHAnsi" w:hAnsiTheme="minorHAnsi" w:cstheme="minorBidi"/>
               <w:noProof/>
@@ -3019,10 +2949,6 @@
         <w:p>
           <w:pPr>
             <w:pStyle w:val="TDC3"/>
-            <w:tabs>
-              <w:tab w:val="left" w:pos="1320"/>
-              <w:tab w:val="right" w:leader="dot" w:pos="8494"/>
-            </w:tabs>
             <w:rPr>
               <w:rFonts w:asciiTheme="minorHAnsi" w:hAnsiTheme="minorHAnsi" w:cstheme="minorBidi"/>
               <w:noProof/>
@@ -3109,10 +3035,6 @@
         <w:p>
           <w:pPr>
             <w:pStyle w:val="TDC2"/>
-            <w:tabs>
-              <w:tab w:val="left" w:pos="880"/>
-              <w:tab w:val="right" w:leader="dot" w:pos="8494"/>
-            </w:tabs>
             <w:rPr>
               <w:rFonts w:asciiTheme="minorHAnsi" w:hAnsiTheme="minorHAnsi" w:cstheme="minorBidi"/>
               <w:noProof/>
@@ -3199,10 +3121,6 @@
         <w:p>
           <w:pPr>
             <w:pStyle w:val="TDC3"/>
-            <w:tabs>
-              <w:tab w:val="left" w:pos="1320"/>
-              <w:tab w:val="right" w:leader="dot" w:pos="8494"/>
-            </w:tabs>
             <w:rPr>
               <w:rFonts w:asciiTheme="minorHAnsi" w:hAnsiTheme="minorHAnsi" w:cstheme="minorBidi"/>
               <w:noProof/>
@@ -3289,10 +3207,6 @@
         <w:p>
           <w:pPr>
             <w:pStyle w:val="TDC3"/>
-            <w:tabs>
-              <w:tab w:val="left" w:pos="1320"/>
-              <w:tab w:val="right" w:leader="dot" w:pos="8494"/>
-            </w:tabs>
             <w:rPr>
               <w:rFonts w:asciiTheme="minorHAnsi" w:hAnsiTheme="minorHAnsi" w:cstheme="minorBidi"/>
               <w:noProof/>
@@ -3379,10 +3293,6 @@
         <w:p>
           <w:pPr>
             <w:pStyle w:val="TDC3"/>
-            <w:tabs>
-              <w:tab w:val="left" w:pos="1320"/>
-              <w:tab w:val="right" w:leader="dot" w:pos="8494"/>
-            </w:tabs>
             <w:rPr>
               <w:rFonts w:asciiTheme="minorHAnsi" w:hAnsiTheme="minorHAnsi" w:cstheme="minorBidi"/>
               <w:noProof/>
@@ -3469,10 +3379,6 @@
         <w:p>
           <w:pPr>
             <w:pStyle w:val="TDC3"/>
-            <w:tabs>
-              <w:tab w:val="left" w:pos="1320"/>
-              <w:tab w:val="right" w:leader="dot" w:pos="8494"/>
-            </w:tabs>
             <w:rPr>
               <w:rFonts w:asciiTheme="minorHAnsi" w:hAnsiTheme="minorHAnsi" w:cstheme="minorBidi"/>
               <w:noProof/>
@@ -3559,10 +3465,6 @@
         <w:p>
           <w:pPr>
             <w:pStyle w:val="TDC3"/>
-            <w:tabs>
-              <w:tab w:val="left" w:pos="1320"/>
-              <w:tab w:val="right" w:leader="dot" w:pos="8494"/>
-            </w:tabs>
             <w:rPr>
               <w:rFonts w:asciiTheme="minorHAnsi" w:hAnsiTheme="minorHAnsi" w:cstheme="minorBidi"/>
               <w:noProof/>
@@ -3649,10 +3551,6 @@
         <w:p>
           <w:pPr>
             <w:pStyle w:val="TDC3"/>
-            <w:tabs>
-              <w:tab w:val="left" w:pos="1320"/>
-              <w:tab w:val="right" w:leader="dot" w:pos="8494"/>
-            </w:tabs>
             <w:rPr>
               <w:rFonts w:asciiTheme="minorHAnsi" w:hAnsiTheme="minorHAnsi" w:cstheme="minorBidi"/>
               <w:noProof/>
@@ -3739,10 +3637,6 @@
         <w:p>
           <w:pPr>
             <w:pStyle w:val="TDC2"/>
-            <w:tabs>
-              <w:tab w:val="left" w:pos="880"/>
-              <w:tab w:val="right" w:leader="dot" w:pos="8494"/>
-            </w:tabs>
             <w:rPr>
               <w:rFonts w:asciiTheme="minorHAnsi" w:hAnsiTheme="minorHAnsi" w:cstheme="minorBidi"/>
               <w:noProof/>
@@ -3829,10 +3723,6 @@
         <w:p>
           <w:pPr>
             <w:pStyle w:val="TDC3"/>
-            <w:tabs>
-              <w:tab w:val="left" w:pos="1320"/>
-              <w:tab w:val="right" w:leader="dot" w:pos="8494"/>
-            </w:tabs>
             <w:rPr>
               <w:rFonts w:asciiTheme="minorHAnsi" w:hAnsiTheme="minorHAnsi" w:cstheme="minorBidi"/>
               <w:noProof/>
@@ -3919,10 +3809,6 @@
         <w:p>
           <w:pPr>
             <w:pStyle w:val="TDC3"/>
-            <w:tabs>
-              <w:tab w:val="left" w:pos="1320"/>
-              <w:tab w:val="right" w:leader="dot" w:pos="8494"/>
-            </w:tabs>
             <w:rPr>
               <w:rFonts w:asciiTheme="minorHAnsi" w:hAnsiTheme="minorHAnsi" w:cstheme="minorBidi"/>
               <w:noProof/>
@@ -4009,10 +3895,6 @@
         <w:p>
           <w:pPr>
             <w:pStyle w:val="TDC2"/>
-            <w:tabs>
-              <w:tab w:val="left" w:pos="880"/>
-              <w:tab w:val="right" w:leader="dot" w:pos="8494"/>
-            </w:tabs>
             <w:rPr>
               <w:rFonts w:asciiTheme="minorHAnsi" w:hAnsiTheme="minorHAnsi" w:cstheme="minorBidi"/>
               <w:noProof/>
@@ -4099,10 +3981,6 @@
         <w:p>
           <w:pPr>
             <w:pStyle w:val="TDC3"/>
-            <w:tabs>
-              <w:tab w:val="left" w:pos="1320"/>
-              <w:tab w:val="right" w:leader="dot" w:pos="8494"/>
-            </w:tabs>
             <w:rPr>
               <w:rFonts w:asciiTheme="minorHAnsi" w:hAnsiTheme="minorHAnsi" w:cstheme="minorBidi"/>
               <w:noProof/>
@@ -4189,10 +4067,6 @@
         <w:p>
           <w:pPr>
             <w:pStyle w:val="TDC3"/>
-            <w:tabs>
-              <w:tab w:val="left" w:pos="1320"/>
-              <w:tab w:val="right" w:leader="dot" w:pos="8494"/>
-            </w:tabs>
             <w:rPr>
               <w:rFonts w:asciiTheme="minorHAnsi" w:hAnsiTheme="minorHAnsi" w:cstheme="minorBidi"/>
               <w:noProof/>
@@ -4279,10 +4153,6 @@
         <w:p>
           <w:pPr>
             <w:pStyle w:val="TDC3"/>
-            <w:tabs>
-              <w:tab w:val="left" w:pos="1320"/>
-              <w:tab w:val="right" w:leader="dot" w:pos="8494"/>
-            </w:tabs>
             <w:rPr>
               <w:rFonts w:asciiTheme="minorHAnsi" w:hAnsiTheme="minorHAnsi" w:cstheme="minorBidi"/>
               <w:noProof/>
@@ -4369,10 +4239,6 @@
         <w:p>
           <w:pPr>
             <w:pStyle w:val="TDC3"/>
-            <w:tabs>
-              <w:tab w:val="left" w:pos="1320"/>
-              <w:tab w:val="right" w:leader="dot" w:pos="8494"/>
-            </w:tabs>
             <w:rPr>
               <w:rFonts w:asciiTheme="minorHAnsi" w:hAnsiTheme="minorHAnsi" w:cstheme="minorBidi"/>
               <w:noProof/>
@@ -4459,10 +4325,6 @@
         <w:p>
           <w:pPr>
             <w:pStyle w:val="TDC3"/>
-            <w:tabs>
-              <w:tab w:val="left" w:pos="1320"/>
-              <w:tab w:val="right" w:leader="dot" w:pos="8494"/>
-            </w:tabs>
             <w:rPr>
               <w:rFonts w:asciiTheme="minorHAnsi" w:hAnsiTheme="minorHAnsi" w:cstheme="minorBidi"/>
               <w:noProof/>
@@ -4549,9 +4411,6 @@
         <w:p>
           <w:pPr>
             <w:pStyle w:val="TDC1"/>
-            <w:tabs>
-              <w:tab w:val="right" w:leader="dot" w:pos="8494"/>
-            </w:tabs>
             <w:rPr>
               <w:rFonts w:asciiTheme="minorHAnsi" w:hAnsiTheme="minorHAnsi" w:cstheme="minorBidi"/>
               <w:noProof/>
@@ -4621,9 +4480,6 @@
         <w:p>
           <w:pPr>
             <w:pStyle w:val="TDC1"/>
-            <w:tabs>
-              <w:tab w:val="right" w:leader="dot" w:pos="8494"/>
-            </w:tabs>
             <w:rPr>
               <w:rFonts w:asciiTheme="minorHAnsi" w:hAnsiTheme="minorHAnsi" w:cstheme="minorBidi"/>
               <w:noProof/>
@@ -4693,9 +4549,6 @@
         <w:p>
           <w:pPr>
             <w:pStyle w:val="TDC1"/>
-            <w:tabs>
-              <w:tab w:val="right" w:leader="dot" w:pos="8494"/>
-            </w:tabs>
             <w:rPr>
               <w:rFonts w:asciiTheme="minorHAnsi" w:hAnsiTheme="minorHAnsi" w:cstheme="minorBidi"/>
               <w:noProof/>
@@ -4764,10 +4617,6 @@
         </w:p>
         <w:p>
           <w:r>
-            <w:rPr>
-              <w:b/>
-              <w:bCs/>
-            </w:rPr>
             <w:fldChar w:fldCharType="end"/>
           </w:r>
         </w:p>
@@ -4777,7 +4626,7 @@
       <w:pPr>
         <w:rPr>
           <w:rFonts w:asciiTheme="majorHAnsi" w:eastAsiaTheme="majorEastAsia" w:hAnsiTheme="majorHAnsi" w:cstheme="majorBidi"/>
-          <w:color w:val="1481AB" w:themeColor="accent1" w:themeShade="BF"/>
+          <w:color w:val="2F5496" w:themeColor="accent1" w:themeShade="BF"/>
           <w:sz w:val="32"/>
           <w:szCs w:val="32"/>
         </w:rPr>
@@ -4814,9 +4663,6 @@
             <w:tcW w:w="4247" w:type="dxa"/>
           </w:tcPr>
           <w:p>
-            <w:pPr>
-              <w:ind w:left="0"/>
-            </w:pPr>
             <w:r>
               <w:t>VLAN</w:t>
             </w:r>
@@ -4827,9 +4673,6 @@
             <w:tcW w:w="4247" w:type="dxa"/>
           </w:tcPr>
           <w:p>
-            <w:pPr>
-              <w:ind w:left="0"/>
-            </w:pPr>
             <w:r>
               <w:t>Red virtual</w:t>
             </w:r>
@@ -4842,9 +4685,6 @@
             <w:tcW w:w="4247" w:type="dxa"/>
           </w:tcPr>
           <w:p>
-            <w:pPr>
-              <w:ind w:left="0"/>
-            </w:pPr>
             <w:r>
               <w:t>Active Directory</w:t>
             </w:r>
@@ -4855,9 +4695,6 @@
             <w:tcW w:w="4247" w:type="dxa"/>
           </w:tcPr>
           <w:p>
-            <w:pPr>
-              <w:ind w:left="0"/>
-            </w:pPr>
             <w:r>
               <w:t>Para gestionar usuarios en entornos empresariales</w:t>
             </w:r>
@@ -4870,9 +4707,6 @@
             <w:tcW w:w="4247" w:type="dxa"/>
           </w:tcPr>
           <w:p>
-            <w:pPr>
-              <w:ind w:left="0"/>
-            </w:pPr>
             <w:r>
               <w:t>CPD</w:t>
             </w:r>
@@ -4883,9 +4717,6 @@
             <w:tcW w:w="4247" w:type="dxa"/>
           </w:tcPr>
           <w:p>
-            <w:pPr>
-              <w:ind w:left="0"/>
-            </w:pPr>
             <w:r>
               <w:t xml:space="preserve">Armario centrar para los dispositivos de red </w:t>
             </w:r>
@@ -4901,9 +4732,6 @@
             <w:tcW w:w="4247" w:type="dxa"/>
           </w:tcPr>
           <w:p>
-            <w:pPr>
-              <w:ind w:left="0"/>
-            </w:pPr>
             <w:r>
               <w:t>DHCP</w:t>
             </w:r>
@@ -4914,9 +4742,6 @@
             <w:tcW w:w="4247" w:type="dxa"/>
           </w:tcPr>
           <w:p>
-            <w:pPr>
-              <w:ind w:left="0"/>
-            </w:pPr>
             <w:r>
               <w:t>Servicio para proveer de configuración de red a los dispositivos</w:t>
             </w:r>
@@ -4929,9 +4754,6 @@
             <w:tcW w:w="4247" w:type="dxa"/>
           </w:tcPr>
           <w:p>
-            <w:pPr>
-              <w:ind w:left="0"/>
-            </w:pPr>
             <w:r>
               <w:t>HSRP</w:t>
             </w:r>
@@ -4942,16 +4764,49 @@
             <w:tcW w:w="4247" w:type="dxa"/>
           </w:tcPr>
           <w:p>
-            <w:pPr>
-              <w:ind w:left="0"/>
-            </w:pPr>
             <w:hyperlink r:id="rId8" w:history="1">
               <w:r>
                 <w:rPr>
                   <w:rStyle w:val="Hipervnculo"/>
                 </w:rPr>
-                <w:t>Hot Standby Routing Protocol</w:t>
+                <w:t xml:space="preserve">Hot </w:t>
               </w:r>
+              <w:proofErr w:type="spellStart"/>
+              <w:r>
+                <w:rPr>
+                  <w:rStyle w:val="Hipervnculo"/>
+                </w:rPr>
+                <w:t>Standby</w:t>
+              </w:r>
+              <w:proofErr w:type="spellEnd"/>
+              <w:r>
+                <w:rPr>
+                  <w:rStyle w:val="Hipervnculo"/>
+                </w:rPr>
+                <w:t xml:space="preserve"> </w:t>
+              </w:r>
+              <w:proofErr w:type="spellStart"/>
+              <w:r>
+                <w:rPr>
+                  <w:rStyle w:val="Hipervnculo"/>
+                </w:rPr>
+                <w:t>Routing</w:t>
+              </w:r>
+              <w:proofErr w:type="spellEnd"/>
+              <w:r>
+                <w:rPr>
+                  <w:rStyle w:val="Hipervnculo"/>
+                </w:rPr>
+                <w:t xml:space="preserve"> </w:t>
+              </w:r>
+              <w:proofErr w:type="spellStart"/>
+              <w:r>
+                <w:rPr>
+                  <w:rStyle w:val="Hipervnculo"/>
+                </w:rPr>
+                <w:t>Protocol</w:t>
+              </w:r>
+              <w:proofErr w:type="spellEnd"/>
             </w:hyperlink>
           </w:p>
         </w:tc>
@@ -4962,9 +4817,6 @@
             <w:tcW w:w="4247" w:type="dxa"/>
           </w:tcPr>
           <w:p>
-            <w:pPr>
-              <w:ind w:left="0"/>
-            </w:pPr>
             <w:r>
               <w:t>DNS</w:t>
             </w:r>
@@ -4975,9 +4827,6 @@
             <w:tcW w:w="4247" w:type="dxa"/>
           </w:tcPr>
           <w:p>
-            <w:pPr>
-              <w:ind w:left="0"/>
-            </w:pPr>
             <w:r>
               <w:t>Servidor de nombres de dominio</w:t>
             </w:r>
@@ -4985,11 +4834,6 @@
         </w:tc>
       </w:tr>
     </w:tbl>
-    <w:p>
-      <w:r>
-        <w:tab/>
-      </w:r>
-    </w:p>
     <w:p>
       <w:pPr>
         <w:pStyle w:val="Ttulo1"/>
@@ -5034,8 +4878,8 @@
         <w:tblLook w:val="0620" w:firstRow="1" w:lastRow="0" w:firstColumn="0" w:lastColumn="0" w:noHBand="1" w:noVBand="1"/>
       </w:tblPr>
       <w:tblGrid>
-        <w:gridCol w:w="4800"/>
-        <w:gridCol w:w="2990"/>
+        <w:gridCol w:w="4926"/>
+        <w:gridCol w:w="2864"/>
       </w:tblGrid>
       <w:tr>
         <w:trPr>
@@ -5090,9 +4934,11 @@
             <w:tcW w:w="0" w:type="auto"/>
           </w:tcPr>
           <w:p>
+            <w:proofErr w:type="spellStart"/>
             <w:r>
               <w:t>Ecomputer</w:t>
             </w:r>
+            <w:proofErr w:type="spellEnd"/>
           </w:p>
         </w:tc>
         <w:tc>
@@ -5112,8 +4958,13 @@
             <w:tcW w:w="0" w:type="auto"/>
           </w:tcPr>
           <w:p>
-            <w:r>
-              <w:t>Tecnovalia informática</w:t>
+            <w:proofErr w:type="spellStart"/>
+            <w:r>
+              <w:t>Tecnovalia</w:t>
+            </w:r>
+            <w:proofErr w:type="spellEnd"/>
+            <w:r>
+              <w:t xml:space="preserve"> informática</w:t>
             </w:r>
           </w:p>
         </w:tc>
@@ -5203,8 +5054,13 @@
             <w:tcW w:w="0" w:type="auto"/>
           </w:tcPr>
           <w:p>
-            <w:r>
-              <w:t>Calat Sistemas y Comunicaciones S.L.</w:t>
+            <w:proofErr w:type="spellStart"/>
+            <w:r>
+              <w:t>Calat</w:t>
+            </w:r>
+            <w:proofErr w:type="spellEnd"/>
+            <w:r>
+              <w:t xml:space="preserve"> Sistemas y Comunicaciones S.L.</w:t>
             </w:r>
           </w:p>
         </w:tc>
@@ -5337,7 +5193,13 @@
           </w:tcPr>
           <w:p>
             <w:r>
-              <w:t>Programas Y Sistemas Informaticos S.L.</w:t>
+              <w:t xml:space="preserve">Programas Y Sistemas </w:t>
+            </w:r>
+            <w:r>
+              <w:t>informáticos</w:t>
+            </w:r>
+            <w:r>
+              <w:t xml:space="preserve"> S.L.</w:t>
             </w:r>
           </w:p>
         </w:tc>
@@ -5359,7 +5221,10 @@
           </w:tcPr>
           <w:p>
             <w:r>
-              <w:t>Formacion Y Desarrollo de Software Aplicado SL</w:t>
+              <w:t>Formación</w:t>
+            </w:r>
+            <w:r>
+              <w:t xml:space="preserve"> Y Desarrollo de Software Aplicado SL</w:t>
             </w:r>
           </w:p>
         </w:tc>
@@ -5400,8 +5265,13 @@
       <w:r>
         <w:t xml:space="preserve">, monitorización de consumo eléctrico, </w:t>
       </w:r>
-      <w:r>
-        <w:t>etc…</w:t>
+      <w:proofErr w:type="spellStart"/>
+      <w:r>
+        <w:t>etc</w:t>
+      </w:r>
+      <w:proofErr w:type="spellEnd"/>
+      <w:r>
+        <w:t>…</w:t>
       </w:r>
       <w:r>
         <w:t>.</w:t>
@@ -5459,10 +5329,6 @@
           <w:ilvl w:val="0"/>
           <w:numId w:val="4"/>
         </w:numPr>
-        <w:tabs>
-          <w:tab w:val="left" w:pos="4111"/>
-        </w:tabs>
-        <w:ind w:left="1134"/>
       </w:pPr>
       <w:r>
         <w:t>Recepción</w:t>
@@ -5479,10 +5345,6 @@
           <w:ilvl w:val="0"/>
           <w:numId w:val="4"/>
         </w:numPr>
-        <w:tabs>
-          <w:tab w:val="left" w:pos="4111"/>
-        </w:tabs>
-        <w:ind w:left="1134"/>
       </w:pPr>
       <w:r>
         <w:t>Informática</w:t>
@@ -5499,10 +5361,6 @@
           <w:ilvl w:val="0"/>
           <w:numId w:val="4"/>
         </w:numPr>
-        <w:tabs>
-          <w:tab w:val="left" w:pos="4111"/>
-        </w:tabs>
-        <w:ind w:left="1134"/>
       </w:pPr>
       <w:r>
         <w:t>Comercial</w:t>
@@ -5519,10 +5377,6 @@
           <w:ilvl w:val="0"/>
           <w:numId w:val="4"/>
         </w:numPr>
-        <w:tabs>
-          <w:tab w:val="left" w:pos="4111"/>
-        </w:tabs>
-        <w:ind w:left="1134"/>
       </w:pPr>
       <w:r>
         <w:t>Call</w:t>
@@ -5545,10 +5399,6 @@
           <w:ilvl w:val="0"/>
           <w:numId w:val="4"/>
         </w:numPr>
-        <w:tabs>
-          <w:tab w:val="left" w:pos="4111"/>
-        </w:tabs>
-        <w:ind w:left="1134"/>
       </w:pPr>
       <w:r>
         <w:t>Contabilidad</w:t>
@@ -5565,10 +5415,6 @@
           <w:ilvl w:val="0"/>
           <w:numId w:val="4"/>
         </w:numPr>
-        <w:tabs>
-          <w:tab w:val="left" w:pos="4111"/>
-        </w:tabs>
-        <w:ind w:left="1134"/>
       </w:pPr>
       <w:r>
         <w:t>Dirección</w:t>
@@ -5585,10 +5431,6 @@
           <w:ilvl w:val="0"/>
           <w:numId w:val="4"/>
         </w:numPr>
-        <w:tabs>
-          <w:tab w:val="left" w:pos="4111"/>
-        </w:tabs>
-        <w:ind w:left="1134"/>
       </w:pPr>
       <w:r>
         <w:t>Recursos Humanos</w:t>
@@ -5605,10 +5447,6 @@
           <w:ilvl w:val="0"/>
           <w:numId w:val="4"/>
         </w:numPr>
-        <w:tabs>
-          <w:tab w:val="left" w:pos="4111"/>
-        </w:tabs>
-        <w:ind w:left="1134"/>
       </w:pPr>
       <w:r>
         <w:t>Programadores</w:t>
@@ -5625,10 +5463,6 @@
           <w:ilvl w:val="0"/>
           <w:numId w:val="4"/>
         </w:numPr>
-        <w:tabs>
-          <w:tab w:val="left" w:pos="4111"/>
-        </w:tabs>
-        <w:ind w:left="1134"/>
       </w:pPr>
       <w:r>
         <w:t>Desarrolladores</w:t>
@@ -5670,7 +5504,15 @@
         <w:t>para el cableado horizontal y el aire</w:t>
       </w:r>
       <w:r>
-        <w:t xml:space="preserve"> (WiFi).</w:t>
+        <w:t xml:space="preserve"> (</w:t>
+      </w:r>
+      <w:proofErr w:type="spellStart"/>
+      <w:r>
+        <w:t>WiFi</w:t>
+      </w:r>
+      <w:proofErr w:type="spellEnd"/>
+      <w:r>
+        <w:t>).</w:t>
       </w:r>
     </w:p>
     <w:p>
@@ -5688,6 +5530,11 @@
         <w:t xml:space="preserve"> física</w:t>
       </w:r>
       <w:bookmarkEnd w:id="5"/>
+    </w:p>
+    <w:p>
+      <w:r>
+        <w:t>Pequeña tabla con algunos de los elementos que componen la estructura física de Bionica Automations.</w:t>
+      </w:r>
     </w:p>
     <w:bookmarkStart w:id="6" w:name="_MON_1649497456"/>
     <w:bookmarkEnd w:id="6"/>
@@ -5717,27 +5564,35 @@
             <v:path o:extrusionok="f" gradientshapeok="t" o:connecttype="rect"/>
             <o:lock v:ext="edit" aspectratio="t"/>
           </v:shapetype>
-          <v:shape id="_x0000_i1025" type="#_x0000_t75" style="width:496.95pt;height:202.55pt" o:ole="">
+          <v:shape id="_x0000_i1103" type="#_x0000_t75" style="width:496.95pt;height:202.55pt" o:ole="">
             <v:imagedata r:id="rId9" o:title=""/>
           </v:shape>
-          <o:OLEObject Type="Embed" ProgID="Excel.Sheet.12" ShapeID="_x0000_i1025" DrawAspect="Content" ObjectID="_1731056653" r:id="rId10"/>
+          <o:OLEObject Type="Embed" ProgID="Excel.Sheet.12" ShapeID="_x0000_i1103" DrawAspect="Content" ObjectID="_1731766507" r:id="rId10"/>
         </w:object>
       </w:r>
     </w:p>
     <w:p>
-      <w:r>
-        <w:t xml:space="preserve">Está más detallado en el </w:t>
-      </w:r>
-      <w:r>
-        <w:t>documento del Presupuesto en Excel.</w:t>
+      <w:pPr>
+        <w:spacing w:before="0" w:after="160" w:line="259" w:lineRule="auto"/>
+        <w:jc w:val="left"/>
+        <w:rPr>
+          <w:rFonts w:eastAsiaTheme="majorEastAsia" w:cstheme="majorBidi"/>
+          <w:color w:val="2F5496" w:themeColor="accent1" w:themeShade="BF"/>
+          <w:sz w:val="28"/>
+          <w:szCs w:val="28"/>
+        </w:rPr>
+      </w:pPr>
+      <w:bookmarkStart w:id="7" w:name="_Toc119856253"/>
+      <w:r>
+        <w:br w:type="page"/>
       </w:r>
     </w:p>
     <w:p>
       <w:pPr>
         <w:pStyle w:val="Ttulo2"/>
       </w:pPr>
-      <w:bookmarkStart w:id="7" w:name="_Toc119856253"/>
-      <w:r>
+      <w:r>
+        <w:lastRenderedPageBreak/>
         <w:t>Estructura lógica</w:t>
       </w:r>
       <w:bookmarkEnd w:id="7"/>
@@ -5755,11 +5610,7 @@
         <w:t>Existe una VLAN por departamento con su propio direccionamiento y servidor DHCP</w:t>
       </w:r>
       <w:r>
-        <w:t xml:space="preserve">, el acceso a internet está garantizado gracias a dos Reuters configurados con el protocolo HSRP, también hay redundancia en el primer </w:t>
-      </w:r>
-      <w:r>
-        <w:lastRenderedPageBreak/>
-        <w:t>salto</w:t>
+        <w:t>, el acceso a internet está garantizado gracias a dos Reuters configurados con el protocolo HSRP, también hay redundancia en el primer salto</w:t>
       </w:r>
       <w:r>
         <w:rPr>
@@ -5875,17 +5726,38 @@
           <w:lang w:val="en-US"/>
         </w:rPr>
       </w:pPr>
+      <w:proofErr w:type="spellStart"/>
       <w:r>
         <w:rPr>
           <w:u w:val="single"/>
         </w:rPr>
-        <w:t>Routers:</w:t>
+        <w:t>Routers</w:t>
+      </w:r>
+      <w:proofErr w:type="spellEnd"/>
+      <w:r>
+        <w:rPr>
+          <w:u w:val="single"/>
+        </w:rPr>
+        <w:t>:</w:t>
       </w:r>
       <w:r>
         <w:t xml:space="preserve"> </w:t>
       </w:r>
-      <w:r>
-        <w:t>Unifi Dream Machine Pro</w:t>
+      <w:proofErr w:type="spellStart"/>
+      <w:r>
+        <w:t>Unifi</w:t>
+      </w:r>
+      <w:proofErr w:type="spellEnd"/>
+      <w:r>
+        <w:t xml:space="preserve"> </w:t>
+      </w:r>
+      <w:proofErr w:type="spellStart"/>
+      <w:r>
+        <w:t>Dream</w:t>
+      </w:r>
+      <w:proofErr w:type="spellEnd"/>
+      <w:r>
+        <w:t xml:space="preserve"> Machine Pro</w:t>
       </w:r>
     </w:p>
     <w:p>
@@ -5945,18 +5817,33 @@
           <w:lang w:val="en-US"/>
         </w:rPr>
       </w:pPr>
+      <w:proofErr w:type="spellStart"/>
       <w:r>
         <w:rPr>
           <w:u w:val="single"/>
           <w:lang w:val="en-US"/>
         </w:rPr>
-        <w:t>Servidores:</w:t>
+        <w:t>Servidores</w:t>
+      </w:r>
+      <w:proofErr w:type="spellEnd"/>
+      <w:r>
+        <w:rPr>
+          <w:u w:val="single"/>
+          <w:lang w:val="en-US"/>
+        </w:rPr>
+        <w:t>:</w:t>
       </w:r>
       <w:r>
         <w:rPr>
           <w:lang w:val="en-US"/>
         </w:rPr>
-        <w:t xml:space="preserve"> Dell PowerEdge R840 para rack. 64 GB Ram, x4 Intel Xeon.</w:t>
+        <w:t xml:space="preserve"> Dell PowerEdge </w:t>
+      </w:r>
+      <w:r>
+        <w:rPr>
+          <w:lang w:val="en-US"/>
+        </w:rPr>
+        <w:t>XR12</w:t>
       </w:r>
     </w:p>
     <w:p>
@@ -5975,33 +5862,40 @@
       <w:r>
         <w:t xml:space="preserve"> </w:t>
       </w:r>
-      <w:r>
-        <w:t>Storinator Q30</w:t>
+      <w:proofErr w:type="spellStart"/>
+      <w:r>
+        <w:t>Storinator</w:t>
+      </w:r>
+      <w:proofErr w:type="spellEnd"/>
+      <w:r>
+        <w:t xml:space="preserve"> Q30</w:t>
       </w:r>
       <w:r>
         <w:t xml:space="preserve"> </w:t>
       </w:r>
-      <w:r>
-        <w:tab/>
-      </w:r>
+      <w:proofErr w:type="spellStart"/>
       <w:r>
         <w:t>Enhanced</w:t>
       </w:r>
+      <w:proofErr w:type="spellEnd"/>
     </w:p>
     <w:p>
       <w:r>
         <w:t xml:space="preserve">Todos los </w:t>
       </w:r>
       <w:r>
-        <w:t>monitores salvo los de recepción van con soporte vesa.</w:t>
-      </w:r>
-    </w:p>
-    <w:p>
-      <w:pPr>
-        <w:spacing w:after="160" w:line="259" w:lineRule="auto"/>
-        <w:ind w:left="0"/>
-        <w:jc w:val="left"/>
-      </w:pPr>
+        <w:t xml:space="preserve">monitores salvo los de recepción van con soporte </w:t>
+      </w:r>
+      <w:proofErr w:type="spellStart"/>
+      <w:r>
+        <w:t>vesa</w:t>
+      </w:r>
+      <w:proofErr w:type="spellEnd"/>
+      <w:r>
+        <w:t>.</w:t>
+      </w:r>
+    </w:p>
+    <w:p>
       <w:r>
         <w:br w:type="page"/>
       </w:r>
@@ -6034,6 +5928,7 @@
         <w:tc>
           <w:tcPr>
             <w:tcW w:w="2356" w:type="dxa"/>
+            <w:shd w:val="clear" w:color="auto" w:fill="66B7E0"/>
           </w:tcPr>
           <w:p>
             <w:r>
@@ -6045,6 +5940,7 @@
         <w:tc>
           <w:tcPr>
             <w:tcW w:w="3873" w:type="dxa"/>
+            <w:shd w:val="clear" w:color="auto" w:fill="66B7E0"/>
           </w:tcPr>
           <w:p>
             <w:r>
@@ -6055,6 +5951,7 @@
         <w:tc>
           <w:tcPr>
             <w:tcW w:w="3392" w:type="dxa"/>
+            <w:shd w:val="clear" w:color="auto" w:fill="66B7E0"/>
           </w:tcPr>
           <w:p>
             <w:r>
@@ -6084,13 +5981,21 @@
             <w:vAlign w:val="center"/>
           </w:tcPr>
           <w:p>
-            <w:r>
+            <w:pPr>
               <w:rPr>
                 <w:lang w:val="en-US"/>
               </w:rPr>
+            </w:pPr>
+            <w:r>
+              <w:rPr>
+                <w:lang w:val="en-US"/>
+              </w:rPr>
               <w:t xml:space="preserve">Dell OptiPlex 3070 Micro Form Factor Config. </w:t>
             </w:r>
             <w:r>
+              <w:rPr>
+                <w:lang w:val="en-US"/>
+              </w:rPr>
               <w:t>Base</w:t>
             </w:r>
           </w:p>
@@ -6159,21 +6064,17 @@
             </w:r>
           </w:p>
           <w:p>
-            <w:pPr>
+            <w:r>
               <w:rPr>
                 <w:lang w:val="en-US"/>
               </w:rPr>
-            </w:pPr>
+              <w:t>16</w:t>
+            </w:r>
             <w:r>
               <w:rPr>
                 <w:lang w:val="en-US"/>
               </w:rPr>
-              <w:t>8 GB RAM</w:t>
-            </w:r>
-          </w:p>
-          <w:p>
-            <w:r>
-              <w:t>GTX 1050 Ti</w:t>
+              <w:t xml:space="preserve"> GB RAM</w:t>
             </w:r>
           </w:p>
         </w:tc>
@@ -6194,177 +6095,6 @@
             </w:r>
             <w:r>
               <w:t>Monitor Dell 24 P2419H</w:t>
-            </w:r>
-          </w:p>
-          <w:p/>
-        </w:tc>
-      </w:tr>
-      <w:tr>
-        <w:trPr>
-          <w:trHeight w:val="229"/>
-        </w:trPr>
-        <w:tc>
-          <w:tcPr>
-            <w:tcW w:w="0" w:type="auto"/>
-            <w:vAlign w:val="center"/>
-          </w:tcPr>
-          <w:p>
-            <w:r>
-              <w:t>Desarrolladores</w:t>
-            </w:r>
-          </w:p>
-        </w:tc>
-        <w:tc>
-          <w:tcPr>
-            <w:tcW w:w="3873" w:type="dxa"/>
-            <w:vAlign w:val="center"/>
-          </w:tcPr>
-          <w:p>
-            <w:pPr>
-              <w:rPr>
-                <w:lang w:val="en-US"/>
-              </w:rPr>
-            </w:pPr>
-            <w:r>
-              <w:rPr>
-                <w:lang w:val="en-US"/>
-              </w:rPr>
-              <w:t>Dell Vostro Desktop 3670 MT</w:t>
-            </w:r>
-          </w:p>
-          <w:p>
-            <w:pPr>
-              <w:rPr>
-                <w:lang w:val="en-US"/>
-              </w:rPr>
-            </w:pPr>
-            <w:r>
-              <w:rPr>
-                <w:lang w:val="en-US"/>
-              </w:rPr>
-              <w:t>Intel® Core™ i5-8400</w:t>
-            </w:r>
-          </w:p>
-          <w:p>
-            <w:pPr>
-              <w:rPr>
-                <w:lang w:val="en-US"/>
-              </w:rPr>
-            </w:pPr>
-            <w:r>
-              <w:rPr>
-                <w:lang w:val="en-US"/>
-              </w:rPr>
-              <w:t>8 GB RAM</w:t>
-            </w:r>
-          </w:p>
-        </w:tc>
-        <w:tc>
-          <w:tcPr>
-            <w:tcW w:w="3392" w:type="dxa"/>
-            <w:vAlign w:val="center"/>
-          </w:tcPr>
-          <w:p>
-            <w:pPr>
-              <w:rPr>
-                <w:lang w:val="en-US"/>
-              </w:rPr>
-            </w:pPr>
-          </w:p>
-          <w:p>
-            <w:r>
-              <w:t xml:space="preserve">X2 </w:t>
-            </w:r>
-            <w:r>
-              <w:t>Monitor Dell 24 P2419H</w:t>
-            </w:r>
-          </w:p>
-          <w:p>
-            <w:r>
-              <w:t>Conjunto de teclado y ratón inalámbricos KM636</w:t>
-            </w:r>
-          </w:p>
-          <w:p/>
-        </w:tc>
-      </w:tr>
-      <w:tr>
-        <w:trPr>
-          <w:trHeight w:val="229"/>
-        </w:trPr>
-        <w:tc>
-          <w:tcPr>
-            <w:tcW w:w="0" w:type="auto"/>
-            <w:vAlign w:val="center"/>
-          </w:tcPr>
-          <w:p>
-            <w:r>
-              <w:t>Dirección</w:t>
-            </w:r>
-          </w:p>
-        </w:tc>
-        <w:tc>
-          <w:tcPr>
-            <w:tcW w:w="3873" w:type="dxa"/>
-            <w:vAlign w:val="center"/>
-          </w:tcPr>
-          <w:p>
-            <w:pPr>
-              <w:rPr>
-                <w:lang w:val="en-US"/>
-              </w:rPr>
-            </w:pPr>
-            <w:r>
-              <w:rPr>
-                <w:lang w:val="en-US"/>
-              </w:rPr>
-              <w:t>Portátil XPS 13</w:t>
-            </w:r>
-          </w:p>
-          <w:p>
-            <w:pPr>
-              <w:rPr>
-                <w:lang w:val="en-US"/>
-              </w:rPr>
-            </w:pPr>
-            <w:r>
-              <w:rPr>
-                <w:lang w:val="en-US"/>
-              </w:rPr>
-              <w:t>Intel® Core™ i5</w:t>
-            </w:r>
-          </w:p>
-          <w:p>
-            <w:pPr>
-              <w:rPr>
-                <w:lang w:val="en-US"/>
-              </w:rPr>
-            </w:pPr>
-            <w:r>
-              <w:rPr>
-                <w:lang w:val="en-US"/>
-              </w:rPr>
-              <w:t>8 GB RAM</w:t>
-            </w:r>
-          </w:p>
-        </w:tc>
-        <w:tc>
-          <w:tcPr>
-            <w:tcW w:w="3392" w:type="dxa"/>
-            <w:vAlign w:val="center"/>
-          </w:tcPr>
-          <w:p>
-            <w:pPr>
-              <w:rPr>
-                <w:lang w:val="en-US"/>
-              </w:rPr>
-            </w:pPr>
-          </w:p>
-          <w:p>
-            <w:r>
-              <w:t xml:space="preserve">Opcional:  </w:t>
-            </w:r>
-            <w:r>
-              <w:t>Ratón inalámbrico Dell Premier WM527</w:t>
             </w:r>
           </w:p>
         </w:tc>
@@ -6380,7 +6110,7 @@
           </w:tcPr>
           <w:p>
             <w:r>
-              <w:t>Comercial</w:t>
+              <w:t>I+D</w:t>
             </w:r>
           </w:p>
         </w:tc>
@@ -6390,21 +6120,48 @@
             <w:vAlign w:val="center"/>
           </w:tcPr>
           <w:p>
-            <w:r>
-              <w:t>Dell 2 en 1 XPS de 13</w:t>
+            <w:pPr>
+              <w:rPr>
+                <w:lang w:val="en-US"/>
+              </w:rPr>
+            </w:pPr>
+            <w:r>
+              <w:rPr>
+                <w:lang w:val="en-US"/>
+              </w:rPr>
+              <w:t>Dell Vostro Desktop 3670 MT</w:t>
             </w:r>
           </w:p>
           <w:p>
-            <w:r>
-              <w:t>Intel® Core™ i5</w:t>
+            <w:pPr>
+              <w:rPr>
+                <w:lang w:val="en-US"/>
+              </w:rPr>
+            </w:pPr>
+            <w:r>
+              <w:rPr>
+                <w:lang w:val="en-US"/>
+              </w:rPr>
+              <w:t>Intel® Core™ i5-8400</w:t>
             </w:r>
           </w:p>
           <w:p>
-            <w:r>
-              <w:t>8 GB</w:t>
-            </w:r>
-            <w:r>
-              <w:t xml:space="preserve"> RAM</w:t>
+            <w:pPr>
+              <w:rPr>
+                <w:lang w:val="en-US"/>
+              </w:rPr>
+            </w:pPr>
+            <w:r>
+              <w:rPr>
+                <w:lang w:val="en-US"/>
+              </w:rPr>
+              <w:t>16</w:t>
+            </w:r>
+            <w:r>
+              <w:rPr>
+                <w:lang w:val="en-US"/>
+              </w:rPr>
+              <w:t xml:space="preserve"> GB RAM</w:t>
             </w:r>
           </w:p>
         </w:tc>
@@ -6413,16 +6170,26 @@
             <w:tcW w:w="3392" w:type="dxa"/>
             <w:vAlign w:val="center"/>
           </w:tcPr>
-          <w:p/>
           <w:p>
-            <w:r>
-              <w:t xml:space="preserve">Opcional:  </w:t>
-            </w:r>
-            <w:r>
-              <w:t>Ratón inalámbrico Dell Premier WM527</w:t>
-            </w:r>
+            <w:pPr>
+              <w:rPr>
+                <w:lang w:val="en-US"/>
+              </w:rPr>
+            </w:pPr>
           </w:p>
-          <w:p/>
+          <w:p>
+            <w:r>
+              <w:t xml:space="preserve">X2 </w:t>
+            </w:r>
+            <w:r>
+              <w:t>Monitor Dell 24 P2419H</w:t>
+            </w:r>
+          </w:p>
+          <w:p>
+            <w:r>
+              <w:t>Conjunto de teclado y ratón inalámbricos KM636</w:t>
+            </w:r>
+          </w:p>
         </w:tc>
       </w:tr>
       <w:tr>
@@ -6436,7 +6203,7 @@
           </w:tcPr>
           <w:p>
             <w:r>
-              <w:t>Contabilidad</w:t>
+              <w:t>Dirección</w:t>
             </w:r>
           </w:p>
         </w:tc>
@@ -6451,6 +6218,20 @@
                 <w:lang w:val="en-US"/>
               </w:rPr>
             </w:pPr>
+            <w:proofErr w:type="spellStart"/>
+            <w:r>
+              <w:rPr>
+                <w:lang w:val="en-US"/>
+              </w:rPr>
+              <w:t>Portátil</w:t>
+            </w:r>
+            <w:proofErr w:type="spellEnd"/>
+            <w:r>
+              <w:rPr>
+                <w:lang w:val="en-US"/>
+              </w:rPr>
+              <w:t xml:space="preserve"> XPS 13</w:t>
+            </w:r>
           </w:p>
           <w:p>
             <w:pPr>
@@ -6462,7 +6243,7 @@
               <w:rPr>
                 <w:lang w:val="en-US"/>
               </w:rPr>
-              <w:t>Dell OptiPlex 3070 Small Form Factor</w:t>
+              <w:t>Intel® Core™ i5</w:t>
             </w:r>
           </w:p>
           <w:p>
@@ -6475,12 +6256,146 @@
               <w:rPr>
                 <w:lang w:val="en-US"/>
               </w:rPr>
-              <w:t>Intel® Core™ i3-9100</w:t>
-            </w:r>
+              <w:t>8 GB RAM</w:t>
+            </w:r>
+          </w:p>
+        </w:tc>
+        <w:tc>
+          <w:tcPr>
+            <w:tcW w:w="3392" w:type="dxa"/>
+            <w:vAlign w:val="center"/>
+          </w:tcPr>
+          <w:p>
+            <w:pPr>
+              <w:rPr>
+                <w:lang w:val="en-US"/>
+              </w:rPr>
+            </w:pPr>
           </w:p>
           <w:p>
             <w:r>
-              <w:t>4 GB RAM</w:t>
+              <w:t xml:space="preserve">Opcional:  </w:t>
+            </w:r>
+            <w:r>
+              <w:t>Ratón inalámbrico Dell Premier WM527</w:t>
+            </w:r>
+          </w:p>
+        </w:tc>
+      </w:tr>
+      <w:tr>
+        <w:trPr>
+          <w:trHeight w:val="229"/>
+        </w:trPr>
+        <w:tc>
+          <w:tcPr>
+            <w:tcW w:w="0" w:type="auto"/>
+            <w:vAlign w:val="center"/>
+          </w:tcPr>
+          <w:p>
+            <w:r>
+              <w:t>Comercial</w:t>
+            </w:r>
+          </w:p>
+        </w:tc>
+        <w:tc>
+          <w:tcPr>
+            <w:tcW w:w="3873" w:type="dxa"/>
+            <w:vAlign w:val="center"/>
+          </w:tcPr>
+          <w:p>
+            <w:r>
+              <w:t>Dell 2 en 1 XPS de 13</w:t>
+            </w:r>
+          </w:p>
+          <w:p>
+            <w:r>
+              <w:t>Intel® Core™ i5</w:t>
+            </w:r>
+          </w:p>
+          <w:p>
+            <w:r>
+              <w:t>8 GB</w:t>
+            </w:r>
+            <w:r>
+              <w:t xml:space="preserve"> RAM</w:t>
+            </w:r>
+          </w:p>
+        </w:tc>
+        <w:tc>
+          <w:tcPr>
+            <w:tcW w:w="3392" w:type="dxa"/>
+            <w:vAlign w:val="center"/>
+          </w:tcPr>
+          <w:p/>
+          <w:p>
+            <w:r>
+              <w:t xml:space="preserve">Opcional:  </w:t>
+            </w:r>
+            <w:r>
+              <w:t>Ratón inalámbrico Dell Premier WM527</w:t>
+            </w:r>
+          </w:p>
+        </w:tc>
+      </w:tr>
+      <w:tr>
+        <w:trPr>
+          <w:trHeight w:val="229"/>
+        </w:trPr>
+        <w:tc>
+          <w:tcPr>
+            <w:tcW w:w="0" w:type="auto"/>
+            <w:vAlign w:val="center"/>
+          </w:tcPr>
+          <w:p>
+            <w:r>
+              <w:t>Contabilidad</w:t>
+            </w:r>
+          </w:p>
+        </w:tc>
+        <w:tc>
+          <w:tcPr>
+            <w:tcW w:w="3873" w:type="dxa"/>
+            <w:vAlign w:val="center"/>
+          </w:tcPr>
+          <w:p>
+            <w:pPr>
+              <w:rPr>
+                <w:lang w:val="en-US"/>
+              </w:rPr>
+            </w:pPr>
+          </w:p>
+          <w:p>
+            <w:pPr>
+              <w:rPr>
+                <w:lang w:val="en-US"/>
+              </w:rPr>
+            </w:pPr>
+            <w:r>
+              <w:rPr>
+                <w:lang w:val="en-US"/>
+              </w:rPr>
+              <w:t>Dell OptiPlex 3070 Small Form Factor</w:t>
+            </w:r>
+          </w:p>
+          <w:p>
+            <w:pPr>
+              <w:rPr>
+                <w:lang w:val="en-US"/>
+              </w:rPr>
+            </w:pPr>
+            <w:r>
+              <w:rPr>
+                <w:lang w:val="en-US"/>
+              </w:rPr>
+              <w:t>Intel® Core™ i3-9100</w:t>
+            </w:r>
+          </w:p>
+          <w:p>
+            <w:r>
+              <w:t>8</w:t>
+            </w:r>
+            <w:r>
+              <w:t xml:space="preserve"> GB RAM</w:t>
             </w:r>
           </w:p>
         </w:tc>
@@ -6538,10 +6453,12 @@
             <w:vAlign w:val="center"/>
           </w:tcPr>
           <w:p>
+            <w:proofErr w:type="spellStart"/>
             <w:r>
               <w:lastRenderedPageBreak/>
               <w:t>CallCenter</w:t>
             </w:r>
+            <w:proofErr w:type="spellEnd"/>
           </w:p>
         </w:tc>
         <w:tc>
@@ -6585,7 +6502,10 @@
               </w:rPr>
             </w:pPr>
             <w:r>
-              <w:t>4 GB RAM</w:t>
+              <w:t>8</w:t>
+            </w:r>
+            <w:r>
+              <w:t xml:space="preserve"> GB RAM</w:t>
             </w:r>
           </w:p>
         </w:tc>
@@ -6623,11 +6543,6 @@
               <w:t>Auriculares estéreo Dell Pro UC350</w:t>
             </w:r>
           </w:p>
-          <w:p>
-            <w:pPr>
-              <w:cnfStyle w:val="000000000000" w:firstRow="0" w:lastRow="0" w:firstColumn="0" w:lastColumn="0" w:oddVBand="0" w:evenVBand="0" w:oddHBand="0" w:evenHBand="0" w:firstRowFirstColumn="0" w:firstRowLastColumn="0" w:lastRowFirstColumn="0" w:lastRowLastColumn="0"/>
-            </w:pPr>
-          </w:p>
         </w:tc>
       </w:tr>
       <w:tr>
@@ -6656,7 +6571,15 @@
               <w:cnfStyle w:val="000000000000" w:firstRow="0" w:lastRow="0" w:firstColumn="0" w:lastColumn="0" w:oddVBand="0" w:evenVBand="0" w:oddHBand="0" w:evenHBand="0" w:firstRowFirstColumn="0" w:firstRowLastColumn="0" w:lastRowFirstColumn="0" w:lastRowLastColumn="0"/>
             </w:pPr>
             <w:r>
-              <w:t>Dell Embedded Box PC 5000</w:t>
+              <w:t xml:space="preserve">Dell </w:t>
+            </w:r>
+            <w:proofErr w:type="spellStart"/>
+            <w:r>
+              <w:t>Embedded</w:t>
+            </w:r>
+            <w:proofErr w:type="spellEnd"/>
+            <w:r>
+              <w:t xml:space="preserve"> Box PC 5000</w:t>
             </w:r>
           </w:p>
         </w:tc>
@@ -6680,11 +6603,6 @@
             <w:r>
               <w:t>Conjunto de teclado y ratón inalámbricos KM636</w:t>
             </w:r>
-          </w:p>
-          <w:p>
-            <w:pPr>
-              <w:cnfStyle w:val="000000000000" w:firstRow="0" w:lastRow="0" w:firstColumn="0" w:lastColumn="0" w:oddVBand="0" w:evenVBand="0" w:oddHBand="0" w:evenHBand="0" w:firstRowFirstColumn="0" w:firstRowLastColumn="0" w:lastRowFirstColumn="0" w:lastRowLastColumn="0"/>
-            </w:pPr>
           </w:p>
         </w:tc>
       </w:tr>
@@ -6745,7 +6663,10 @@
               </w:rPr>
             </w:pPr>
             <w:r>
-              <w:t>4 GB RAM</w:t>
+              <w:t>8</w:t>
+            </w:r>
+            <w:r>
+              <w:t xml:space="preserve"> GB RAM</w:t>
             </w:r>
           </w:p>
         </w:tc>
@@ -6782,12 +6703,9 @@
     </w:p>
     <w:p>
       <w:pPr>
-        <w:spacing w:after="160" w:line="259" w:lineRule="auto"/>
-        <w:ind w:left="0"/>
-        <w:jc w:val="left"/>
         <w:rPr>
           <w:rFonts w:asciiTheme="majorHAnsi" w:eastAsiaTheme="majorEastAsia" w:hAnsiTheme="majorHAnsi" w:cstheme="majorBidi"/>
-          <w:color w:val="1481AB" w:themeColor="accent1" w:themeShade="BF"/>
+          <w:color w:val="2F5496" w:themeColor="accent1" w:themeShade="BF"/>
           <w:sz w:val="28"/>
           <w:szCs w:val="28"/>
           <w:highlight w:val="lightGray"/>
@@ -6800,74 +6718,144 @@
         <w:br w:type="page"/>
       </w:r>
     </w:p>
-    <w:bookmarkStart w:id="9" w:name="_Toc119856255"/>
     <w:p>
       <w:pPr>
         <w:pStyle w:val="Ttulo2"/>
+      </w:pPr>
+      <w:bookmarkStart w:id="9" w:name="_Toc119856255"/>
+      <w:r>
+        <w:lastRenderedPageBreak/>
+        <w:t>Ubicación</w:t>
+      </w:r>
+      <w:r>
+        <w:t xml:space="preserve"> del CPD</w:t>
+      </w:r>
+      <w:bookmarkEnd w:id="9"/>
+    </w:p>
+    <w:p>
+      <w:pPr>
+        <w:pStyle w:val="Subttulo"/>
+      </w:pPr>
+      <w:r>
+        <w:t>El CPD está situado en el cuarto del cableado eléctrico</w:t>
+      </w:r>
+      <w:r>
+        <w:t>.</w:t>
+      </w:r>
+    </w:p>
+    <w:p>
+      <w:pPr>
+        <w:rPr>
+          <w:rFonts w:eastAsiaTheme="minorEastAsia"/>
+          <w:color w:val="5A5A5A" w:themeColor="text1" w:themeTint="A5"/>
+          <w:spacing w:val="15"/>
+        </w:rPr>
       </w:pPr>
       <w:r>
         <w:rPr>
           <w:noProof/>
         </w:rPr>
-        <w:lastRenderedPageBreak/>
         <mc:AlternateContent>
-          <mc:Choice Requires="wps">
+          <mc:Choice Requires="wpg">
             <w:drawing>
-              <wp:anchor distT="0" distB="0" distL="114300" distR="114300" simplePos="0" relativeHeight="251660288" behindDoc="0" locked="0" layoutInCell="1" allowOverlap="1" wp14:anchorId="07550328" wp14:editId="17CB1EB6">
+              <wp:anchor distT="0" distB="0" distL="114300" distR="114300" simplePos="0" relativeHeight="251660288" behindDoc="0" locked="0" layoutInCell="1" allowOverlap="1" wp14:anchorId="63DA256D" wp14:editId="62BDCB33">
                 <wp:simplePos x="0" y="0"/>
                 <wp:positionH relativeFrom="column">
-                  <wp:posOffset>2682240</wp:posOffset>
+                  <wp:posOffset>2729865</wp:posOffset>
                 </wp:positionH>
                 <wp:positionV relativeFrom="paragraph">
-                  <wp:posOffset>200025</wp:posOffset>
+                  <wp:posOffset>175260</wp:posOffset>
                 </wp:positionV>
-                <wp:extent cx="371475" cy="428625"/>
-                <wp:effectExtent l="0" t="0" r="9525" b="9525"/>
+                <wp:extent cx="790575" cy="476250"/>
+                <wp:effectExtent l="0" t="0" r="28575" b="0"/>
                 <wp:wrapNone/>
-                <wp:docPr id="4" name="Elipse 4"/>
+                <wp:docPr id="7" name="Grupo 7"/>
                 <wp:cNvGraphicFramePr/>
                 <a:graphic xmlns:a="http://schemas.openxmlformats.org/drawingml/2006/main">
-                  <a:graphicData uri="http://schemas.microsoft.com/office/word/2010/wordprocessingShape">
-                    <wps:wsp>
-                      <wps:cNvSpPr/>
-                      <wps:spPr>
+                  <a:graphicData uri="http://schemas.microsoft.com/office/word/2010/wordprocessingGroup">
+                    <wpg:wgp>
+                      <wpg:cNvGrpSpPr/>
+                      <wpg:grpSpPr>
                         <a:xfrm>
                           <a:off x="0" y="0"/>
-                          <a:ext cx="371475" cy="428625"/>
+                          <a:ext cx="790575" cy="476250"/>
+                          <a:chOff x="0" y="0"/>
+                          <a:chExt cx="790575" cy="476250"/>
                         </a:xfrm>
-                        <a:prstGeom prst="ellipse">
-                          <a:avLst/>
-                        </a:prstGeom>
-                        <a:solidFill>
-                          <a:schemeClr val="accent4">
-                            <a:alpha val="50000"/>
-                          </a:schemeClr>
-                        </a:solidFill>
-                        <a:ln>
-                          <a:noFill/>
-                        </a:ln>
-                      </wps:spPr>
-                      <wps:style>
-                        <a:lnRef idx="0">
-                          <a:scrgbClr r="0" g="0" b="0"/>
-                        </a:lnRef>
-                        <a:fillRef idx="0">
-                          <a:scrgbClr r="0" g="0" b="0"/>
-                        </a:fillRef>
-                        <a:effectRef idx="0">
-                          <a:scrgbClr r="0" g="0" b="0"/>
-                        </a:effectRef>
-                        <a:fontRef idx="minor">
-                          <a:schemeClr val="lt1"/>
-                        </a:fontRef>
-                      </wps:style>
-                      <wps:bodyPr rot="0" spcFirstLastPara="0" vertOverflow="overflow" horzOverflow="overflow" vert="horz" wrap="square" lIns="91440" tIns="45720" rIns="91440" bIns="45720" numCol="1" spcCol="0" rtlCol="0" fromWordArt="0" anchor="ctr" anchorCtr="0" forceAA="0" compatLnSpc="1">
-                        <a:prstTxWarp prst="textNoShape">
-                          <a:avLst/>
-                        </a:prstTxWarp>
-                        <a:noAutofit/>
-                      </wps:bodyPr>
-                    </wps:wsp>
+                      </wpg:grpSpPr>
+                      <wps:wsp>
+                        <wps:cNvPr id="3" name="Conector recto de flecha 3"/>
+                        <wps:cNvCnPr/>
+                        <wps:spPr>
+                          <a:xfrm flipH="1">
+                            <a:off x="409575" y="0"/>
+                            <a:ext cx="381000" cy="190500"/>
+                          </a:xfrm>
+                          <a:prstGeom prst="straightConnector1">
+                            <a:avLst/>
+                          </a:prstGeom>
+                          <a:ln>
+                            <a:tailEnd type="triangle"/>
+                          </a:ln>
+                        </wps:spPr>
+                        <wps:style>
+                          <a:lnRef idx="2">
+                            <a:schemeClr val="accent2"/>
+                          </a:lnRef>
+                          <a:fillRef idx="0">
+                            <a:schemeClr val="accent2"/>
+                          </a:fillRef>
+                          <a:effectRef idx="1">
+                            <a:schemeClr val="accent2"/>
+                          </a:effectRef>
+                          <a:fontRef idx="minor">
+                            <a:schemeClr val="tx1"/>
+                          </a:fontRef>
+                        </wps:style>
+                        <wps:bodyPr/>
+                      </wps:wsp>
+                      <wps:wsp>
+                        <wps:cNvPr id="4" name="Elipse 4"/>
+                        <wps:cNvSpPr/>
+                        <wps:spPr>
+                          <a:xfrm>
+                            <a:off x="0" y="47625"/>
+                            <a:ext cx="371475" cy="428625"/>
+                          </a:xfrm>
+                          <a:prstGeom prst="ellipse">
+                            <a:avLst/>
+                          </a:prstGeom>
+                          <a:solidFill>
+                            <a:schemeClr val="accent4">
+                              <a:alpha val="50000"/>
+                            </a:schemeClr>
+                          </a:solidFill>
+                          <a:ln>
+                            <a:noFill/>
+                          </a:ln>
+                        </wps:spPr>
+                        <wps:style>
+                          <a:lnRef idx="0">
+                            <a:scrgbClr r="0" g="0" b="0"/>
+                          </a:lnRef>
+                          <a:fillRef idx="0">
+                            <a:scrgbClr r="0" g="0" b="0"/>
+                          </a:fillRef>
+                          <a:effectRef idx="0">
+                            <a:scrgbClr r="0" g="0" b="0"/>
+                          </a:effectRef>
+                          <a:fontRef idx="minor">
+                            <a:schemeClr val="lt1"/>
+                          </a:fontRef>
+                        </wps:style>
+                        <wps:bodyPr rot="0" spcFirstLastPara="0" vertOverflow="overflow" horzOverflow="overflow" vert="horz" wrap="square" lIns="91440" tIns="45720" rIns="91440" bIns="45720" numCol="1" spcCol="0" rtlCol="0" fromWordArt="0" anchor="ctr" anchorCtr="0" forceAA="0" compatLnSpc="1">
+                          <a:prstTxWarp prst="textNoShape">
+                            <a:avLst/>
+                          </a:prstTxWarp>
+                          <a:noAutofit/>
+                        </wps:bodyPr>
+                      </wps:wsp>
+                    </wpg:wgp>
                   </a:graphicData>
                 </a:graphic>
               </wp:anchor>
@@ -6875,125 +6863,37 @@
           </mc:Choice>
           <mc:Fallback>
             <w:pict>
-              <v:oval w14:anchorId="336669D8" id="Elipse 4" o:spid="_x0000_s1026" style="position:absolute;margin-left:211.2pt;margin-top:15.75pt;width:29.25pt;height:33.75pt;z-index:251660288;visibility:visible;mso-wrap-style:square;mso-wrap-distance-left:9pt;mso-wrap-distance-top:0;mso-wrap-distance-right:9pt;mso-wrap-distance-bottom:0;mso-position-horizontal:absolute;mso-position-horizontal-relative:text;mso-position-vertical:absolute;mso-position-vertical-relative:text;v-text-anchor:middle" o:gfxdata="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" fillcolor="#42ba97 [3207]" stroked="f">
-                <v:fill opacity="32896f"/>
-              </v:oval>
+              <v:group w14:anchorId="568D0F73" id="Grupo 7" o:spid="_x0000_s1026" style="position:absolute;margin-left:214.95pt;margin-top:13.8pt;width:62.25pt;height:37.5pt;z-index:251660288" coordsize="7905,4762" o:gfxdata="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">
+                <v:shapetype id="_x0000_t32" coordsize="21600,21600" o:spt="32" o:oned="t" path="m,l21600,21600e" filled="f">
+                  <v:path arrowok="t" fillok="f" o:connecttype="none"/>
+                  <o:lock v:ext="edit" shapetype="t"/>
+                </v:shapetype>
+                <v:shape id="Conector recto de flecha 3" o:spid="_x0000_s1027" type="#_x0000_t32" style="position:absolute;left:4095;width:3810;height:1905;flip:x;visibility:visible;mso-wrap-style:square" o:connectortype="straight" o:gfxdata="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" strokecolor="#ed7d31 [3205]" strokeweight="1.1pt">
+                  <v:stroke endarrow="block"/>
+                </v:shape>
+                <v:oval id="Elipse 4" o:spid="_x0000_s1028" style="position:absolute;top:476;width:3714;height:4286;visibility:visible;mso-wrap-style:square;v-text-anchor:middle" o:gfxdata="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" fillcolor="#ffc000 [3207]" stroked="f">
+                  <v:fill opacity="32896f"/>
+                </v:oval>
+              </v:group>
             </w:pict>
           </mc:Fallback>
         </mc:AlternateContent>
       </w:r>
-      <w:r>
-        <w:t>Ubicación</w:t>
-      </w:r>
-      <w:r>
-        <w:t xml:space="preserve"> del CPD</w:t>
-      </w:r>
-      <w:bookmarkEnd w:id="9"/>
-    </w:p>
-    <w:p>
-      <w:pPr>
-        <w:pStyle w:val="Subttulo"/>
-      </w:pPr>
-      <w:r>
-        <w:rPr>
-          <w:noProof/>
-        </w:rPr>
-        <mc:AlternateContent>
-          <mc:Choice Requires="wps">
-            <w:drawing>
-              <wp:anchor distT="0" distB="0" distL="114300" distR="114300" simplePos="0" relativeHeight="251659264" behindDoc="0" locked="0" layoutInCell="1" allowOverlap="1" wp14:anchorId="76EFBDC7" wp14:editId="665077BF">
-                <wp:simplePos x="0" y="0"/>
-                <wp:positionH relativeFrom="column">
-                  <wp:posOffset>2996565</wp:posOffset>
-                </wp:positionH>
-                <wp:positionV relativeFrom="paragraph">
-                  <wp:posOffset>93345</wp:posOffset>
-                </wp:positionV>
-                <wp:extent cx="381000" cy="190500"/>
-                <wp:effectExtent l="38100" t="0" r="19050" b="57150"/>
-                <wp:wrapNone/>
-                <wp:docPr id="3" name="Conector recto de flecha 3"/>
-                <wp:cNvGraphicFramePr/>
-                <a:graphic xmlns:a="http://schemas.openxmlformats.org/drawingml/2006/main">
-                  <a:graphicData uri="http://schemas.microsoft.com/office/word/2010/wordprocessingShape">
-                    <wps:wsp>
-                      <wps:cNvCnPr/>
-                      <wps:spPr>
-                        <a:xfrm flipH="1">
-                          <a:off x="0" y="0"/>
-                          <a:ext cx="381000" cy="190500"/>
-                        </a:xfrm>
-                        <a:prstGeom prst="straightConnector1">
-                          <a:avLst/>
-                        </a:prstGeom>
-                        <a:ln>
-                          <a:tailEnd type="triangle"/>
-                        </a:ln>
-                      </wps:spPr>
-                      <wps:style>
-                        <a:lnRef idx="2">
-                          <a:schemeClr val="accent2"/>
-                        </a:lnRef>
-                        <a:fillRef idx="0">
-                          <a:schemeClr val="accent2"/>
-                        </a:fillRef>
-                        <a:effectRef idx="1">
-                          <a:schemeClr val="accent2"/>
-                        </a:effectRef>
-                        <a:fontRef idx="minor">
-                          <a:schemeClr val="tx1"/>
-                        </a:fontRef>
-                      </wps:style>
-                      <wps:bodyPr/>
-                    </wps:wsp>
-                  </a:graphicData>
-                </a:graphic>
-              </wp:anchor>
-            </w:drawing>
-          </mc:Choice>
-          <mc:Fallback>
-            <w:pict>
-              <v:shapetype w14:anchorId="07D79D9A" id="_x0000_t32" coordsize="21600,21600" o:spt="32" o:oned="t" path="m,l21600,21600e" filled="f">
-                <v:path arrowok="t" fillok="f" o:connecttype="none"/>
-                <o:lock v:ext="edit" shapetype="t"/>
-              </v:shapetype>
-              <v:shape id="Conector recto de flecha 3" o:spid="_x0000_s1026" type="#_x0000_t32" style="position:absolute;margin-left:235.95pt;margin-top:7.35pt;width:30pt;height:15pt;flip:x;z-index:251659264;visibility:visible;mso-wrap-style:square;mso-wrap-distance-left:9pt;mso-wrap-distance-top:0;mso-wrap-distance-right:9pt;mso-wrap-distance-bottom:0;mso-position-horizontal:absolute;mso-position-horizontal-relative:text;mso-position-vertical:absolute;mso-position-vertical-relative:text" o:gfxdata="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" strokecolor="#2683c6 [3205]" strokeweight="1pt">
-                <v:stroke endarrow="block" joinstyle="miter"/>
-              </v:shape>
-            </w:pict>
-          </mc:Fallback>
-        </mc:AlternateContent>
-      </w:r>
-      <w:r>
-        <w:t>El CPD está situado en el cuarto del cableado eléctrico</w:t>
-      </w:r>
-      <w:r>
-        <w:t>.</w:t>
-      </w:r>
-    </w:p>
-    <w:p>
-      <w:pPr>
-        <w:rPr>
-          <w:rFonts w:eastAsiaTheme="minorEastAsia"/>
-          <w:color w:val="5A5A5A" w:themeColor="text1" w:themeTint="A5"/>
-          <w:spacing w:val="15"/>
-        </w:rPr>
-      </w:pPr>
       <w:r>
         <w:rPr>
           <w:noProof/>
         </w:rPr>
         <w:drawing>
-          <wp:anchor distT="0" distB="0" distL="114300" distR="114300" simplePos="0" relativeHeight="251658240" behindDoc="0" locked="0" layoutInCell="1" allowOverlap="1" wp14:anchorId="380ECF5A" wp14:editId="21A95C71">
+          <wp:anchor distT="0" distB="0" distL="114300" distR="114300" simplePos="0" relativeHeight="251654144" behindDoc="0" locked="0" layoutInCell="1" allowOverlap="1" wp14:anchorId="380ECF5A" wp14:editId="3684794F">
             <wp:simplePos x="0" y="0"/>
             <wp:positionH relativeFrom="column">
-              <wp:posOffset>-2719070</wp:posOffset>
+              <wp:posOffset>-2248535</wp:posOffset>
             </wp:positionH>
             <wp:positionV relativeFrom="paragraph">
-              <wp:posOffset>1757680</wp:posOffset>
+              <wp:posOffset>2387600</wp:posOffset>
             </wp:positionV>
-            <wp:extent cx="8566785" cy="3477260"/>
-            <wp:effectExtent l="0" t="7937" r="0" b="0"/>
+            <wp:extent cx="7897495" cy="3205480"/>
+            <wp:effectExtent l="2858" t="0" r="0" b="0"/>
             <wp:wrapSquare wrapText="bothSides"/>
             <wp:docPr id="1" name="Imagen 1"/>
             <wp:cNvGraphicFramePr>
@@ -7021,7 +6921,7 @@
                   <pic:spPr>
                     <a:xfrm rot="16200000">
                       <a:off x="0" y="0"/>
-                      <a:ext cx="8566785" cy="3477260"/>
+                      <a:ext cx="7897495" cy="3205480"/>
                     </a:xfrm>
                     <a:prstGeom prst="rect">
                       <a:avLst/>
@@ -7097,7 +6997,15 @@
         <w:t>7 para el cableado horizontal y el aire</w:t>
       </w:r>
       <w:r>
-        <w:t xml:space="preserve"> (WiFi)</w:t>
+        <w:t xml:space="preserve"> (</w:t>
+      </w:r>
+      <w:proofErr w:type="spellStart"/>
+      <w:r>
+        <w:t>WiFi</w:t>
+      </w:r>
+      <w:proofErr w:type="spellEnd"/>
+      <w:r>
+        <w:t>)</w:t>
       </w:r>
       <w:r>
         <w:t>: bandas de 2.4 estándar IEEE 802.11n y 5 GHz IEEE 802.11ac.</w:t>
@@ -7163,10 +7071,12 @@
         <w:pStyle w:val="Ttulo3"/>
       </w:pPr>
       <w:bookmarkStart w:id="15" w:name="_Toc119856261"/>
+      <w:proofErr w:type="spellStart"/>
       <w:r>
         <w:t>Pach-panels</w:t>
       </w:r>
       <w:bookmarkEnd w:id="15"/>
+      <w:proofErr w:type="spellEnd"/>
     </w:p>
     <w:p>
       <w:r>
@@ -7330,7 +7240,15 @@
     </w:p>
     <w:p>
       <w:r>
-        <w:t xml:space="preserve">La red está formada por 2 routers </w:t>
+        <w:t xml:space="preserve">La red está formada por 2 </w:t>
+      </w:r>
+      <w:proofErr w:type="spellStart"/>
+      <w:r>
+        <w:t>routers</w:t>
+      </w:r>
+      <w:proofErr w:type="spellEnd"/>
+      <w:r>
+        <w:t xml:space="preserve"> </w:t>
       </w:r>
       <w:r>
         <w:t xml:space="preserve">conectados a 2 switches </w:t>
@@ -7345,7 +7263,31 @@
         <w:t xml:space="preserve"> </w:t>
       </w:r>
       <w:r>
-        <w:t>para garantizar la redundancia del primer salto, ambos routers están configurados en fail over, para que así si se interrumpe el servicio de alguno de los 2, el otro asuma la carga.</w:t>
+        <w:t xml:space="preserve">para garantizar la redundancia del primer salto, ambos </w:t>
+      </w:r>
+      <w:proofErr w:type="spellStart"/>
+      <w:r>
+        <w:t>routers</w:t>
+      </w:r>
+      <w:proofErr w:type="spellEnd"/>
+      <w:r>
+        <w:t xml:space="preserve"> están configurados en </w:t>
+      </w:r>
+      <w:proofErr w:type="spellStart"/>
+      <w:r>
+        <w:t>fail</w:t>
+      </w:r>
+      <w:proofErr w:type="spellEnd"/>
+      <w:r>
+        <w:t xml:space="preserve"> </w:t>
+      </w:r>
+      <w:proofErr w:type="spellStart"/>
+      <w:r>
+        <w:t>over</w:t>
+      </w:r>
+      <w:proofErr w:type="spellEnd"/>
+      <w:r>
+        <w:t>, para que así si se interrumpe el servicio de alguno de los 2, el otro asuma la carga.</w:t>
       </w:r>
     </w:p>
     <w:p>
@@ -7498,13 +7440,45 @@
         <w:t xml:space="preserve">Servidores: </w:t>
       </w:r>
       <w:r>
-        <w:t>VMware vSphere Hypervisor (ESXi)</w:t>
+        <w:t xml:space="preserve">VMware </w:t>
+      </w:r>
+      <w:proofErr w:type="spellStart"/>
+      <w:r>
+        <w:t>vSphere</w:t>
+      </w:r>
+      <w:proofErr w:type="spellEnd"/>
+      <w:r>
+        <w:t xml:space="preserve"> </w:t>
+      </w:r>
+      <w:proofErr w:type="spellStart"/>
+      <w:r>
+        <w:t>Hypervisor</w:t>
+      </w:r>
+      <w:proofErr w:type="spellEnd"/>
+      <w:r>
+        <w:t xml:space="preserve"> (</w:t>
+      </w:r>
+      <w:proofErr w:type="spellStart"/>
+      <w:r>
+        <w:t>ESXi</w:t>
+      </w:r>
+      <w:proofErr w:type="spellEnd"/>
+      <w:r>
+        <w:t>)</w:t>
       </w:r>
       <w:r>
         <w:t xml:space="preserve">, </w:t>
       </w:r>
       <w:r>
-        <w:t>VMware vCenter Server</w:t>
+        <w:t xml:space="preserve">VMware </w:t>
+      </w:r>
+      <w:proofErr w:type="spellStart"/>
+      <w:r>
+        <w:t>vCenter</w:t>
+      </w:r>
+      <w:proofErr w:type="spellEnd"/>
+      <w:r>
+        <w:t xml:space="preserve"> Server</w:t>
       </w:r>
       <w:r>
         <w:t>, Windows Server 20</w:t>
@@ -7540,6 +7514,7 @@
       <w:r>
         <w:t xml:space="preserve">Software Servidores: Instalaremos </w:t>
       </w:r>
+      <w:proofErr w:type="spellStart"/>
       <w:r>
         <w:t>P</w:t>
       </w:r>
@@ -7550,7 +7525,11 @@
         <w:t>w</w:t>
       </w:r>
       <w:r>
-        <w:t xml:space="preserve">ay para la </w:t>
+        <w:t>ay</w:t>
+      </w:r>
+      <w:proofErr w:type="spellEnd"/>
+      <w:r>
+        <w:t xml:space="preserve"> para la </w:t>
       </w:r>
       <w:r>
         <w:t>administración</w:t>
@@ -7564,7 +7543,15 @@
     </w:p>
     <w:p>
       <w:r>
-        <w:t>Software Trabajadores: Utilizaremos cuentas corporativas de Google para usar sus servicios, visual studio para los programadores y desarrolladores</w:t>
+        <w:t xml:space="preserve">Software Trabajadores: Utilizaremos cuentas corporativas de Google para usar sus servicios, visual </w:t>
+      </w:r>
+      <w:proofErr w:type="spellStart"/>
+      <w:r>
+        <w:t>studio</w:t>
+      </w:r>
+      <w:proofErr w:type="spellEnd"/>
+      <w:r>
+        <w:t xml:space="preserve"> para los programadores y desarrolladores</w:t>
       </w:r>
       <w:r>
         <w:t>, antivirus, software de copias de seguridad.</w:t>
@@ -7594,17 +7581,17 @@
         <w:t>RDP</w:t>
       </w:r>
       <w:r>
-        <w:t xml:space="preserve"> por si los trabajadores tienen que </w:t>
+        <w:t xml:space="preserve"> por si los trabajadores tienen que trabajar desde casa,</w:t>
+      </w:r>
+      <w:r>
+        <w:t xml:space="preserve"> Active Directory para la gestión de los usuarios</w:t>
+      </w:r>
+      <w:r>
+        <w:t xml:space="preserve">, para las </w:t>
       </w:r>
       <w:r>
         <w:lastRenderedPageBreak/>
-        <w:t>trabajar desde casa,</w:t>
-      </w:r>
-      <w:r>
-        <w:t xml:space="preserve"> Active Directory para la gestión de los usuarios</w:t>
-      </w:r>
-      <w:r>
-        <w:t>, para las actualizaciones de Windows WSUS</w:t>
+        <w:t>actualizaciones de Windows WSUS</w:t>
       </w:r>
       <w:r>
         <w:t xml:space="preserve"> </w:t>
@@ -7639,9 +7626,6 @@
       <w:bookmarkEnd w:id="26"/>
     </w:p>
     <w:p>
-      <w:pPr>
-        <w:pStyle w:val="Subttulo"/>
-      </w:pPr>
       <w:r>
         <w:t>Cada departamento tendrá su grupo y su unidad organizativa con un nombre identificativo del departamento, además los usuarios se identificarán con nombre y apellidos y se meterán dentro de los grupos de trabajo correspondientes</w:t>
       </w:r>
@@ -7651,90 +7635,6 @@
     </w:p>
     <w:p>
       <w:pPr>
-        <w:pStyle w:val="Subttulo"/>
-        <w:numPr>
-          <w:ilvl w:val="0"/>
-          <w:numId w:val="10"/>
-        </w:numPr>
-      </w:pPr>
-      <w:r>
-        <w:t>Departamentos – Unidad organizativa</w:t>
-      </w:r>
-    </w:p>
-    <w:p>
-      <w:pPr>
-        <w:pStyle w:val="Subttulo"/>
-        <w:numPr>
-          <w:ilvl w:val="1"/>
-          <w:numId w:val="10"/>
-        </w:numPr>
-      </w:pPr>
-      <w:r>
-        <w:t>Contabilidad – Unidad organizativa</w:t>
-      </w:r>
-    </w:p>
-    <w:p>
-      <w:pPr>
-        <w:pStyle w:val="Subttulo"/>
-        <w:numPr>
-          <w:ilvl w:val="2"/>
-          <w:numId w:val="10"/>
-        </w:numPr>
-      </w:pPr>
-      <w:r>
-        <w:t>Contabilidad - Grupo</w:t>
-      </w:r>
-    </w:p>
-    <w:p>
-      <w:pPr>
-        <w:pStyle w:val="Subttulo"/>
-        <w:numPr>
-          <w:ilvl w:val="2"/>
-          <w:numId w:val="10"/>
-        </w:numPr>
-      </w:pPr>
-      <w:r>
-        <w:t>Jorge Pinto Panto - Usuario</w:t>
-      </w:r>
-    </w:p>
-    <w:p>
-      <w:pPr>
-        <w:pStyle w:val="Subttulo"/>
-        <w:numPr>
-          <w:ilvl w:val="1"/>
-          <w:numId w:val="10"/>
-        </w:numPr>
-      </w:pPr>
-      <w:r>
-        <w:t>SAT – Unidad organizativa</w:t>
-      </w:r>
-    </w:p>
-    <w:p>
-      <w:pPr>
-        <w:pStyle w:val="Subttulo"/>
-        <w:numPr>
-          <w:ilvl w:val="2"/>
-          <w:numId w:val="10"/>
-        </w:numPr>
-      </w:pPr>
-      <w:r>
-        <w:t>SAT – Grupo</w:t>
-      </w:r>
-    </w:p>
-    <w:p>
-      <w:pPr>
-        <w:pStyle w:val="Subttulo"/>
-        <w:numPr>
-          <w:ilvl w:val="2"/>
-          <w:numId w:val="10"/>
-        </w:numPr>
-      </w:pPr>
-      <w:r>
-        <w:t>Pepe Marco – Usuario</w:t>
-      </w:r>
-    </w:p>
-    <w:p>
-      <w:pPr>
         <w:pStyle w:val="Ttulo3"/>
       </w:pPr>
       <w:bookmarkStart w:id="27" w:name="_Toc119856273"/>
@@ -7849,7 +7749,6 @@
       </w:pPr>
       <w:bookmarkStart w:id="29" w:name="_Toc119856275"/>
       <w:r>
-        <w:lastRenderedPageBreak/>
         <w:t>Directivas de grupo</w:t>
       </w:r>
       <w:bookmarkEnd w:id="29"/>
@@ -7880,7 +7779,35 @@
           <w:rPr>
             <w:rStyle w:val="Hipervnculo"/>
           </w:rPr>
-          <w:t>Windows Update for Business</w:t>
+          <w:t xml:space="preserve">Windows </w:t>
+        </w:r>
+        <w:proofErr w:type="spellStart"/>
+        <w:r>
+          <w:rPr>
+            <w:rStyle w:val="Hipervnculo"/>
+          </w:rPr>
+          <w:t>Update</w:t>
+        </w:r>
+        <w:proofErr w:type="spellEnd"/>
+        <w:r>
+          <w:rPr>
+            <w:rStyle w:val="Hipervnculo"/>
+          </w:rPr>
+          <w:t xml:space="preserve"> </w:t>
+        </w:r>
+        <w:proofErr w:type="spellStart"/>
+        <w:r>
+          <w:rPr>
+            <w:rStyle w:val="Hipervnculo"/>
+          </w:rPr>
+          <w:t>for</w:t>
+        </w:r>
+        <w:proofErr w:type="spellEnd"/>
+        <w:r>
+          <w:rPr>
+            <w:rStyle w:val="Hipervnculo"/>
+          </w:rPr>
+          <w:t xml:space="preserve"> Business</w:t>
         </w:r>
       </w:hyperlink>
       <w:r>
@@ -7889,15 +7816,31 @@
     </w:p>
     <w:p>
       <w:r>
-        <w:t xml:space="preserve">Implementar Windows hello para el inicio de sesión. </w:t>
+        <w:t xml:space="preserve">Implementar Windows </w:t>
+      </w:r>
+      <w:proofErr w:type="spellStart"/>
+      <w:r>
+        <w:t>hello</w:t>
+      </w:r>
+      <w:proofErr w:type="spellEnd"/>
+      <w:r>
+        <w:t xml:space="preserve"> para el inicio de sesión. </w:t>
       </w:r>
       <w:hyperlink r:id="rId14" w:history="1">
         <w:r>
           <w:rPr>
             <w:rStyle w:val="Hipervnculo"/>
           </w:rPr>
-          <w:t>Directivas de Windows Hello</w:t>
+          <w:t xml:space="preserve">Directivas de Windows </w:t>
         </w:r>
+        <w:proofErr w:type="spellStart"/>
+        <w:r>
+          <w:rPr>
+            <w:rStyle w:val="Hipervnculo"/>
+          </w:rPr>
+          <w:t>Hello</w:t>
+        </w:r>
+        <w:proofErr w:type="spellEnd"/>
       </w:hyperlink>
       <w:r>
         <w:t>.</w:t>
@@ -7918,7 +7861,15 @@
     </w:p>
     <w:p>
       <w:r>
-        <w:t>Directiva para activar la protección del DMA del kernel.</w:t>
+        <w:t xml:space="preserve">Directiva para activar la protección del DMA del </w:t>
+      </w:r>
+      <w:proofErr w:type="spellStart"/>
+      <w:r>
+        <w:t>kernel</w:t>
+      </w:r>
+      <w:proofErr w:type="spellEnd"/>
+      <w:r>
+        <w:t>.</w:t>
       </w:r>
     </w:p>
     <w:p>
@@ -7935,6 +7886,7 @@
         </w:rPr>
       </w:pPr>
       <w:r>
+        <w:lastRenderedPageBreak/>
         <w:br w:type="page"/>
       </w:r>
     </w:p>
@@ -7973,7 +7925,15 @@
         <w:t>G</w:t>
       </w:r>
       <w:r>
-        <w:t>oogle, Alexa, etc…, por lo que también se pueden controlar por voz.</w:t>
+        <w:t xml:space="preserve">oogle, Alexa, </w:t>
+      </w:r>
+      <w:proofErr w:type="spellStart"/>
+      <w:r>
+        <w:t>etc</w:t>
+      </w:r>
+      <w:proofErr w:type="spellEnd"/>
+      <w:r>
+        <w:t>…, por lo que también se pueden controlar por voz.</w:t>
       </w:r>
     </w:p>
     <w:p>
@@ -8049,6 +8009,125 @@
       <w:pPr>
         <w:pStyle w:val="Ttulo3"/>
       </w:pPr>
+      <w:r>
+        <w:t>Inventario de Activos</w:t>
+      </w:r>
+    </w:p>
+    <w:p>
+      <w:pPr>
+        <w:rPr>
+          <w:i/>
+          <w:iCs/>
+          <w:u w:val="single"/>
+        </w:rPr>
+      </w:pPr>
+      <w:r>
+        <w:t>El software que va a emplear Bionica Autom</w:t>
+      </w:r>
+      <w:r>
+        <w:t>a</w:t>
+      </w:r>
+      <w:r>
+        <w:t xml:space="preserve">tions </w:t>
+      </w:r>
+      <w:r>
+        <w:t xml:space="preserve">para mantener un seguimiento de los equipos informáticos de la empresa va a ser </w:t>
+      </w:r>
+      <w:hyperlink r:id="rId16" w:history="1">
+        <w:proofErr w:type="spellStart"/>
+        <w:r>
+          <w:rPr>
+            <w:rStyle w:val="Hipervnculo"/>
+            <w:i/>
+            <w:iCs/>
+          </w:rPr>
+          <w:t>Spiceworks</w:t>
+        </w:r>
+        <w:proofErr w:type="spellEnd"/>
+        <w:r>
+          <w:rPr>
+            <w:rStyle w:val="Hipervnculo"/>
+            <w:i/>
+            <w:iCs/>
+          </w:rPr>
+          <w:t xml:space="preserve"> </w:t>
+        </w:r>
+        <w:proofErr w:type="spellStart"/>
+        <w:r>
+          <w:rPr>
+            <w:rStyle w:val="Hipervnculo"/>
+            <w:i/>
+            <w:iCs/>
+          </w:rPr>
+          <w:t>Inventory</w:t>
+        </w:r>
+        <w:proofErr w:type="spellEnd"/>
+        <w:r>
+          <w:rPr>
+            <w:rStyle w:val="Hipervnculo"/>
+            <w:i/>
+            <w:iCs/>
+          </w:rPr>
+          <w:t xml:space="preserve"> Tool</w:t>
+        </w:r>
+      </w:hyperlink>
+      <w:r>
+        <w:rPr>
+          <w:i/>
+          <w:iCs/>
+          <w:u w:val="single"/>
+        </w:rPr>
+        <w:t>.</w:t>
+      </w:r>
+    </w:p>
+    <w:p>
+      <w:r>
+        <w:t xml:space="preserve">Como una de las muchas herramientas gratuitas ofrecidas por </w:t>
+      </w:r>
+      <w:proofErr w:type="spellStart"/>
+      <w:r>
+        <w:t>Spiceworks</w:t>
+      </w:r>
+      <w:proofErr w:type="spellEnd"/>
+      <w:r>
+        <w:t xml:space="preserve">, esta herramienta de inventario es robusta y poderosa. El hecho es que muchos departamentos y profesionales de </w:t>
+      </w:r>
+      <w:r>
+        <w:t>IT</w:t>
+      </w:r>
+      <w:r>
+        <w:t xml:space="preserve"> confían en la herramienta de inventario </w:t>
+      </w:r>
+      <w:proofErr w:type="spellStart"/>
+      <w:r>
+        <w:t>Spiceworks</w:t>
+      </w:r>
+      <w:proofErr w:type="spellEnd"/>
+      <w:r>
+        <w:t xml:space="preserve"> para hacer su trabajo y mantenerse al tanto de sus activos de red. </w:t>
+      </w:r>
+    </w:p>
+    <w:p>
+      <w:r>
+        <w:t xml:space="preserve">A través de un escaneo de un rango de IP, puede generar un informe sobre cualquier cosa, incluido el número de usuarios conectados y dónde, cuántas impresoras activas hay en la red, números de serie de hosts de </w:t>
+      </w:r>
+      <w:r>
+        <w:t>ordenadores</w:t>
+      </w:r>
+      <w:r>
+        <w:t xml:space="preserve">, software instalado en máquinas, detalles de nodos de dispositivos de red y mucho más. Estos datos permiten a cualquier profesional de </w:t>
+      </w:r>
+      <w:r>
+        <w:t>IT</w:t>
+      </w:r>
+      <w:r>
+        <w:t xml:space="preserve"> mantenerse al tanto de su inventario de red.</w:t>
+      </w:r>
+    </w:p>
+    <w:p>
+      <w:pPr>
+        <w:pStyle w:val="Ttulo3"/>
+      </w:pPr>
       <w:bookmarkStart w:id="33" w:name="_Toc119856280"/>
       <w:r>
         <w:t>Firewall</w:t>
@@ -8063,7 +8142,15 @@
         <w:t xml:space="preserve">Firewalls </w:t>
       </w:r>
       <w:r>
-        <w:t>de red (Router)</w:t>
+        <w:t>de red (</w:t>
+      </w:r>
+      <w:proofErr w:type="spellStart"/>
+      <w:r>
+        <w:t>Router</w:t>
+      </w:r>
+      <w:proofErr w:type="spellEnd"/>
+      <w:r>
+        <w:t>)</w:t>
       </w:r>
     </w:p>
     <w:p>
@@ -8156,44 +8243,93 @@
         <w:t xml:space="preserve">Vamos a usar el antivirus de Panda con los servicios de </w:t>
       </w:r>
       <w:r>
-        <w:t>Panda Systems Management</w:t>
+        <w:t xml:space="preserve">Panda </w:t>
+      </w:r>
+      <w:proofErr w:type="spellStart"/>
+      <w:r>
+        <w:t>Systems</w:t>
+      </w:r>
+      <w:proofErr w:type="spellEnd"/>
+      <w:r>
+        <w:t xml:space="preserve"> Management</w:t>
       </w:r>
       <w:r>
         <w:t xml:space="preserve">, </w:t>
       </w:r>
       <w:r>
-        <w:t>Panda Fusion</w:t>
-      </w:r>
+        <w:t xml:space="preserve">Panda </w:t>
+      </w:r>
+      <w:proofErr w:type="spellStart"/>
+      <w:r>
+        <w:t>Fusion</w:t>
+      </w:r>
+      <w:proofErr w:type="spellEnd"/>
       <w:r>
         <w:t xml:space="preserve">, </w:t>
       </w:r>
       <w:r>
-        <w:t>Panda Fusion 360</w:t>
+        <w:t xml:space="preserve">Panda </w:t>
+      </w:r>
+      <w:proofErr w:type="spellStart"/>
+      <w:r>
+        <w:t>Fusion</w:t>
+      </w:r>
+      <w:proofErr w:type="spellEnd"/>
+      <w:r>
+        <w:t xml:space="preserve"> 360</w:t>
       </w:r>
       <w:r>
         <w:t xml:space="preserve">, </w:t>
       </w:r>
       <w:r>
-        <w:t>Panda Email Protection</w:t>
-      </w:r>
+        <w:t xml:space="preserve">Panda Email </w:t>
+      </w:r>
+      <w:proofErr w:type="spellStart"/>
+      <w:r>
+        <w:t>Protection</w:t>
+      </w:r>
+      <w:proofErr w:type="spellEnd"/>
       <w:r>
         <w:t xml:space="preserve">, </w:t>
       </w:r>
       <w:r>
-        <w:t>Panda Patch Management</w:t>
+        <w:t xml:space="preserve">Panda </w:t>
+      </w:r>
+      <w:proofErr w:type="spellStart"/>
+      <w:r>
+        <w:t>Patch</w:t>
+      </w:r>
+      <w:proofErr w:type="spellEnd"/>
+      <w:r>
+        <w:t xml:space="preserve"> Management</w:t>
       </w:r>
       <w:r>
         <w:t xml:space="preserve">, </w:t>
       </w:r>
       <w:r>
-        <w:t>Panda Full Encryption</w:t>
-      </w:r>
+        <w:t xml:space="preserve">Panda Full </w:t>
+      </w:r>
+      <w:proofErr w:type="spellStart"/>
+      <w:r>
+        <w:t>Encryption</w:t>
+      </w:r>
+      <w:proofErr w:type="spellEnd"/>
       <w:r>
         <w:t xml:space="preserve">, </w:t>
       </w:r>
-      <w:r>
-        <w:t>Aether Platform</w:t>
-      </w:r>
+      <w:proofErr w:type="spellStart"/>
+      <w:r>
+        <w:t>Aether</w:t>
+      </w:r>
+      <w:proofErr w:type="spellEnd"/>
+      <w:r>
+        <w:t xml:space="preserve"> </w:t>
+      </w:r>
+      <w:proofErr w:type="spellStart"/>
+      <w:r>
+        <w:t>Platform</w:t>
+      </w:r>
+      <w:proofErr w:type="spellEnd"/>
       <w:r>
         <w:t>.</w:t>
       </w:r>
@@ -8211,29 +8347,41 @@
     <w:p>
       <w:r>
         <w:t xml:space="preserve">Más información de esta política </w:t>
-      </w:r>
-      <w:hyperlink r:id="rId16" w:history="1">
-        <w:r>
-          <w:rPr>
-            <w:rStyle w:val="Hipervnculo"/>
-          </w:rPr>
-          <w:t>Windows Update for Business</w:t>
-        </w:r>
-      </w:hyperlink>
-      <w:r>
-        <w:t>.</w:t>
-      </w:r>
-    </w:p>
-    <w:p>
-      <w:r>
-        <w:t xml:space="preserve">Implementar Windows hello para el inicio de sesión. </w:t>
       </w:r>
       <w:hyperlink r:id="rId17" w:history="1">
         <w:r>
           <w:rPr>
             <w:rStyle w:val="Hipervnculo"/>
           </w:rPr>
-          <w:t>Directivas de Windows Hello</w:t>
+          <w:t xml:space="preserve">Windows </w:t>
+        </w:r>
+        <w:proofErr w:type="spellStart"/>
+        <w:r>
+          <w:rPr>
+            <w:rStyle w:val="Hipervnculo"/>
+          </w:rPr>
+          <w:t>Update</w:t>
+        </w:r>
+        <w:proofErr w:type="spellEnd"/>
+        <w:r>
+          <w:rPr>
+            <w:rStyle w:val="Hipervnculo"/>
+          </w:rPr>
+          <w:t xml:space="preserve"> </w:t>
+        </w:r>
+        <w:proofErr w:type="spellStart"/>
+        <w:r>
+          <w:rPr>
+            <w:rStyle w:val="Hipervnculo"/>
+          </w:rPr>
+          <w:t>for</w:t>
+        </w:r>
+        <w:proofErr w:type="spellEnd"/>
+        <w:r>
+          <w:rPr>
+            <w:rStyle w:val="Hipervnculo"/>
+          </w:rPr>
+          <w:t xml:space="preserve"> Business</w:t>
         </w:r>
       </w:hyperlink>
       <w:r>
@@ -8242,9 +8390,41 @@
     </w:p>
     <w:p>
       <w:r>
+        <w:t xml:space="preserve">Implementar Windows </w:t>
+      </w:r>
+      <w:proofErr w:type="spellStart"/>
+      <w:r>
+        <w:t>hello</w:t>
+      </w:r>
+      <w:proofErr w:type="spellEnd"/>
+      <w:r>
+        <w:t xml:space="preserve"> para el inicio de sesión. </w:t>
+      </w:r>
+      <w:hyperlink r:id="rId18" w:history="1">
+        <w:r>
+          <w:rPr>
+            <w:rStyle w:val="Hipervnculo"/>
+          </w:rPr>
+          <w:t xml:space="preserve">Directivas de Windows </w:t>
+        </w:r>
+        <w:proofErr w:type="spellStart"/>
+        <w:r>
+          <w:rPr>
+            <w:rStyle w:val="Hipervnculo"/>
+          </w:rPr>
+          <w:t>Hello</w:t>
+        </w:r>
+        <w:proofErr w:type="spellEnd"/>
+      </w:hyperlink>
+      <w:r>
+        <w:t>.</w:t>
+      </w:r>
+    </w:p>
+    <w:p>
+      <w:r>
         <w:t xml:space="preserve">Directiva para cifrar cualquier unidad extraíble. </w:t>
       </w:r>
-      <w:hyperlink r:id="rId18" w:history="1">
+      <w:hyperlink r:id="rId19" w:history="1">
         <w:r>
           <w:rPr>
             <w:rStyle w:val="Hipervnculo"/>
@@ -8255,7 +8435,15 @@
     </w:p>
     <w:p>
       <w:r>
-        <w:t>Directiva para activar la protección del DMA del kernel.</w:t>
+        <w:t xml:space="preserve">Directiva para activar la protección del DMA del </w:t>
+      </w:r>
+      <w:proofErr w:type="spellStart"/>
+      <w:r>
+        <w:t>kernel</w:t>
+      </w:r>
+      <w:proofErr w:type="spellEnd"/>
+      <w:r>
+        <w:t>.</w:t>
       </w:r>
     </w:p>
     <w:p>
@@ -8307,13 +8495,26 @@
     </w:p>
     <w:p>
       <w:r>
-        <w:t>El software de copias de seguridad que vamos a utilizar es E</w:t>
+        <w:t xml:space="preserve">El software de copias de seguridad que vamos a utilizar es </w:t>
+      </w:r>
+      <w:proofErr w:type="spellStart"/>
+      <w:r>
+        <w:t>E</w:t>
       </w:r>
       <w:r>
         <w:t>aseus</w:t>
       </w:r>
-      <w:r>
-        <w:t xml:space="preserve"> la edición Advanced Server.</w:t>
+      <w:proofErr w:type="spellEnd"/>
+      <w:r>
+        <w:t xml:space="preserve"> la edición </w:t>
+      </w:r>
+      <w:proofErr w:type="spellStart"/>
+      <w:r>
+        <w:t>Advanced</w:t>
+      </w:r>
+      <w:proofErr w:type="spellEnd"/>
+      <w:r>
+        <w:t xml:space="preserve"> Server.</w:t>
       </w:r>
     </w:p>
     <w:p>
@@ -8435,7 +8636,15 @@
     </w:p>
     <w:p>
       <w:r>
-        <w:t xml:space="preserve">Los datos de los proyectos se almacenarán durante 6 meses, los de contabilidad durante 3 años, los datos de los clientes durante 1 año, el S.O. del Windows Server de Active Diectory se almacenará durante 4 meses, el resto de </w:t>
+        <w:t xml:space="preserve">Los datos de los proyectos se almacenarán durante 6 meses, los de contabilidad durante 3 años, los datos de los clientes durante 1 año, el S.O. del Windows Server de Active </w:t>
+      </w:r>
+      <w:proofErr w:type="spellStart"/>
+      <w:r>
+        <w:t>Diectory</w:t>
+      </w:r>
+      <w:proofErr w:type="spellEnd"/>
+      <w:r>
+        <w:t xml:space="preserve"> se almacenará durante 4 meses, el resto de </w:t>
       </w:r>
       <w:r>
         <w:t>los servicios</w:t>
@@ -8490,24 +8699,16 @@
       </w:r>
     </w:p>
     <w:p>
-      <w:pPr>
-        <w:jc w:val="left"/>
-      </w:pPr>
       <w:r>
         <w:t>Consultar el Anexo 3 documento:</w:t>
       </w:r>
     </w:p>
     <w:p>
-      <w:pPr>
-        <w:jc w:val="left"/>
-      </w:pPr>
-      <w:r>
-        <w:rPr>
-          <w:b/>
-          <w:bCs/>
-        </w:rPr>
+      <w:proofErr w:type="spellStart"/>
+      <w:r>
         <w:t>UBALDE_Plan_de_Ciberseguridad_en_puestos_de_trabajo</w:t>
       </w:r>
+      <w:proofErr w:type="spellEnd"/>
     </w:p>
     <w:p>
       <w:r>
@@ -8527,21 +8728,53 @@
         <w:t>-</w:t>
       </w:r>
       <w:r>
-        <w:t xml:space="preserve"> Diagrama Packet tracer</w:t>
+        <w:t xml:space="preserve"> Diagrama </w:t>
+      </w:r>
+      <w:proofErr w:type="spellStart"/>
+      <w:r>
+        <w:t>Packet</w:t>
+      </w:r>
+      <w:proofErr w:type="spellEnd"/>
+      <w:r>
+        <w:t xml:space="preserve"> </w:t>
+      </w:r>
+      <w:proofErr w:type="spellStart"/>
+      <w:r>
+        <w:t>tracer</w:t>
       </w:r>
       <w:bookmarkEnd w:id="38"/>
-    </w:p>
-    <w:p>
-      <w:pPr>
-        <w:ind w:left="0"/>
-      </w:pPr>
-      <w:hyperlink r:id="rId19" w:history="1">
+      <w:proofErr w:type="spellEnd"/>
+    </w:p>
+    <w:p>
+      <w:hyperlink r:id="rId20" w:history="1">
         <w:r>
           <w:rPr>
             <w:rStyle w:val="Hipervnculo"/>
           </w:rPr>
-          <w:t>Anexos\Anexo 1 - Diagrama Packet Tracer</w:t>
+          <w:t xml:space="preserve">Anexos\Anexo 1 - Diagrama </w:t>
         </w:r>
+        <w:proofErr w:type="spellStart"/>
+        <w:r>
+          <w:rPr>
+            <w:rStyle w:val="Hipervnculo"/>
+          </w:rPr>
+          <w:t>Packet</w:t>
+        </w:r>
+        <w:proofErr w:type="spellEnd"/>
+        <w:r>
+          <w:rPr>
+            <w:rStyle w:val="Hipervnculo"/>
+          </w:rPr>
+          <w:t xml:space="preserve"> </w:t>
+        </w:r>
+        <w:proofErr w:type="spellStart"/>
+        <w:r>
+          <w:rPr>
+            <w:rStyle w:val="Hipervnculo"/>
+          </w:rPr>
+          <w:t>Tracer</w:t>
+        </w:r>
+        <w:proofErr w:type="spellEnd"/>
       </w:hyperlink>
     </w:p>
     <w:p>
@@ -8561,9 +8794,6 @@
       <w:bookmarkEnd w:id="39"/>
     </w:p>
     <w:p>
-      <w:pPr>
-        <w:ind w:left="0"/>
-      </w:pPr>
       <w:r>
         <w:t xml:space="preserve">Se </w:t>
       </w:r>
@@ -8572,10 +8802,7 @@
       </w:r>
     </w:p>
     <w:p>
-      <w:pPr>
-        <w:ind w:left="0"/>
-      </w:pPr>
-      <w:hyperlink r:id="rId20" w:history="1">
+      <w:hyperlink r:id="rId21" w:history="1">
         <w:r>
           <w:rPr>
             <w:rStyle w:val="Hipervnculo"/>
@@ -8605,12 +8832,11 @@
     </w:p>
     <w:p>
       <w:pPr>
-        <w:ind w:left="0"/>
         <w:rPr>
           <w:rStyle w:val="Hipervnculo"/>
         </w:rPr>
       </w:pPr>
-      <w:hyperlink r:id="rId21" w:history="1">
+      <w:hyperlink r:id="rId22" w:history="1">
         <w:r>
           <w:rPr>
             <w:rStyle w:val="Hipervnculo"/>
@@ -8628,11 +8854,7 @@
       </w:r>
     </w:p>
     <w:p>
-      <w:pPr>
-        <w:ind w:left="0"/>
-        <w:jc w:val="left"/>
-      </w:pPr>
-      <w:hyperlink r:id="rId22" w:history="1">
+      <w:hyperlink r:id="rId23" w:history="1">
         <w:r>
           <w:rPr>
             <w:rStyle w:val="Hipervnculo"/>
@@ -8642,8 +8864,8 @@
       </w:hyperlink>
     </w:p>
     <w:sectPr>
-      <w:headerReference w:type="default" r:id="rId23"/>
-      <w:footerReference w:type="default" r:id="rId24"/>
+      <w:headerReference w:type="default" r:id="rId24"/>
+      <w:footerReference w:type="default" r:id="rId25"/>
       <w:type w:val="continuous"/>
       <w:pgSz w:w="11906" w:h="16838"/>
       <w:pgMar w:top="1417" w:right="1701" w:bottom="1417" w:left="1701" w:header="708" w:footer="708" w:gutter="0"/>
@@ -9495,7 +9717,7 @@
   <w:abstractNum w:abstractNumId="6" w15:restartNumberingAfterBreak="0">
     <w:nsid w:val="33DD7197"/>
     <w:multiLevelType w:val="multilevel"/>
-    <w:tmpl w:val="0C0A0025"/>
+    <w:tmpl w:val="2DB4AA94"/>
     <w:lvl w:ilvl="0">
       <w:start w:val="1"/>
       <w:numFmt w:val="decimal"/>
@@ -9520,7 +9742,7 @@
       </w:pPr>
       <w:rPr>
         <w:rFonts w:hint="default"/>
-        <w:color w:val="1481AB" w:themeColor="accent1" w:themeShade="BF"/>
+        <w:color w:val="2F5496" w:themeColor="accent1" w:themeShade="BF"/>
       </w:rPr>
     </w:lvl>
     <w:lvl w:ilvl="2">
@@ -10067,6 +10289,119 @@
     </w:lvl>
   </w:abstractNum>
   <w:abstractNum w:abstractNumId="11" w15:restartNumberingAfterBreak="0">
+    <w:nsid w:val="59EE47E6"/>
+    <w:multiLevelType w:val="multilevel"/>
+    <w:tmpl w:val="0C0A0021"/>
+    <w:lvl w:ilvl="0">
+      <w:start w:val="1"/>
+      <w:numFmt w:val="bullet"/>
+      <w:lvlText w:val=""/>
+      <w:lvlJc w:val="left"/>
+      <w:pPr>
+        <w:ind w:left="360" w:hanging="360"/>
+      </w:pPr>
+      <w:rPr>
+        <w:rFonts w:ascii="Wingdings" w:hAnsi="Wingdings" w:hint="default"/>
+      </w:rPr>
+    </w:lvl>
+    <w:lvl w:ilvl="1">
+      <w:start w:val="1"/>
+      <w:numFmt w:val="bullet"/>
+      <w:lvlText w:val=""/>
+      <w:lvlJc w:val="left"/>
+      <w:pPr>
+        <w:ind w:left="720" w:hanging="360"/>
+      </w:pPr>
+      <w:rPr>
+        <w:rFonts w:ascii="Wingdings" w:hAnsi="Wingdings" w:hint="default"/>
+      </w:rPr>
+    </w:lvl>
+    <w:lvl w:ilvl="2">
+      <w:start w:val="1"/>
+      <w:numFmt w:val="bullet"/>
+      <w:lvlText w:val=""/>
+      <w:lvlJc w:val="left"/>
+      <w:pPr>
+        <w:ind w:left="1080" w:hanging="360"/>
+      </w:pPr>
+      <w:rPr>
+        <w:rFonts w:ascii="Wingdings" w:hAnsi="Wingdings" w:hint="default"/>
+      </w:rPr>
+    </w:lvl>
+    <w:lvl w:ilvl="3">
+      <w:start w:val="1"/>
+      <w:numFmt w:val="bullet"/>
+      <w:lvlText w:val=""/>
+      <w:lvlJc w:val="left"/>
+      <w:pPr>
+        <w:ind w:left="1440" w:hanging="360"/>
+      </w:pPr>
+      <w:rPr>
+        <w:rFonts w:ascii="Symbol" w:hAnsi="Symbol" w:hint="default"/>
+      </w:rPr>
+    </w:lvl>
+    <w:lvl w:ilvl="4">
+      <w:start w:val="1"/>
+      <w:numFmt w:val="bullet"/>
+      <w:lvlText w:val=""/>
+      <w:lvlJc w:val="left"/>
+      <w:pPr>
+        <w:ind w:left="1800" w:hanging="360"/>
+      </w:pPr>
+      <w:rPr>
+        <w:rFonts w:ascii="Symbol" w:hAnsi="Symbol" w:hint="default"/>
+      </w:rPr>
+    </w:lvl>
+    <w:lvl w:ilvl="5">
+      <w:start w:val="1"/>
+      <w:numFmt w:val="bullet"/>
+      <w:lvlText w:val=""/>
+      <w:lvlJc w:val="left"/>
+      <w:pPr>
+        <w:ind w:left="2160" w:hanging="360"/>
+      </w:pPr>
+      <w:rPr>
+        <w:rFonts w:ascii="Wingdings" w:hAnsi="Wingdings" w:hint="default"/>
+      </w:rPr>
+    </w:lvl>
+    <w:lvl w:ilvl="6">
+      <w:start w:val="1"/>
+      <w:numFmt w:val="bullet"/>
+      <w:lvlText w:val=""/>
+      <w:lvlJc w:val="left"/>
+      <w:pPr>
+        <w:ind w:left="2520" w:hanging="360"/>
+      </w:pPr>
+      <w:rPr>
+        <w:rFonts w:ascii="Wingdings" w:hAnsi="Wingdings" w:hint="default"/>
+      </w:rPr>
+    </w:lvl>
+    <w:lvl w:ilvl="7">
+      <w:start w:val="1"/>
+      <w:numFmt w:val="bullet"/>
+      <w:lvlText w:val=""/>
+      <w:lvlJc w:val="left"/>
+      <w:pPr>
+        <w:ind w:left="2880" w:hanging="360"/>
+      </w:pPr>
+      <w:rPr>
+        <w:rFonts w:ascii="Symbol" w:hAnsi="Symbol" w:hint="default"/>
+      </w:rPr>
+    </w:lvl>
+    <w:lvl w:ilvl="8">
+      <w:start w:val="1"/>
+      <w:numFmt w:val="bullet"/>
+      <w:lvlText w:val=""/>
+      <w:lvlJc w:val="left"/>
+      <w:pPr>
+        <w:ind w:left="3240" w:hanging="360"/>
+      </w:pPr>
+      <w:rPr>
+        <w:rFonts w:ascii="Symbol" w:hAnsi="Symbol" w:hint="default"/>
+      </w:rPr>
+    </w:lvl>
+  </w:abstractNum>
+  <w:abstractNum w:abstractNumId="12" w15:restartNumberingAfterBreak="0">
     <w:nsid w:val="695E1499"/>
     <w:multiLevelType w:val="hybridMultilevel"/>
     <w:tmpl w:val="E7B6E7A2"/>
@@ -10152,7 +10487,7 @@
       </w:pPr>
     </w:lvl>
   </w:abstractNum>
-  <w:abstractNum w:abstractNumId="12" w15:restartNumberingAfterBreak="0">
+  <w:abstractNum w:abstractNumId="13" w15:restartNumberingAfterBreak="0">
     <w:nsid w:val="6BE204D5"/>
     <w:multiLevelType w:val="hybridMultilevel"/>
     <w:tmpl w:val="336034E0"/>
@@ -10265,7 +10600,7 @@
       </w:rPr>
     </w:lvl>
   </w:abstractNum>
-  <w:abstractNum w:abstractNumId="13" w15:restartNumberingAfterBreak="0">
+  <w:abstractNum w:abstractNumId="14" w15:restartNumberingAfterBreak="0">
     <w:nsid w:val="6D2C79DE"/>
     <w:multiLevelType w:val="hybridMultilevel"/>
     <w:tmpl w:val="839C57C2"/>
@@ -10378,7 +10713,7 @@
       </w:rPr>
     </w:lvl>
   </w:abstractNum>
-  <w:abstractNum w:abstractNumId="14" w15:restartNumberingAfterBreak="0">
+  <w:abstractNum w:abstractNumId="15" w15:restartNumberingAfterBreak="0">
     <w:nsid w:val="7CC60A8E"/>
     <w:multiLevelType w:val="hybridMultilevel"/>
     <w:tmpl w:val="4BA43960"/>
@@ -10501,7 +10836,7 @@
     <w:abstractNumId w:val="4"/>
   </w:num>
   <w:num w:numId="4" w16cid:durableId="1278608312">
-    <w:abstractNumId w:val="12"/>
+    <w:abstractNumId w:val="13"/>
   </w:num>
   <w:num w:numId="5" w16cid:durableId="1846701776">
     <w:abstractNumId w:val="9"/>
@@ -10567,7 +10902,7 @@
     </w:lvlOverride>
   </w:num>
   <w:num w:numId="8" w16cid:durableId="1488669115">
-    <w:abstractNumId w:val="11"/>
+    <w:abstractNumId w:val="12"/>
   </w:num>
   <w:num w:numId="9" w16cid:durableId="1069960453">
     <w:abstractNumId w:val="7"/>
@@ -10585,16 +10920,19 @@
     <w:abstractNumId w:val="1"/>
   </w:num>
   <w:num w:numId="14" w16cid:durableId="1271929960">
-    <w:abstractNumId w:val="13"/>
+    <w:abstractNumId w:val="14"/>
   </w:num>
   <w:num w:numId="15" w16cid:durableId="1467972432">
-    <w:abstractNumId w:val="14"/>
+    <w:abstractNumId w:val="15"/>
   </w:num>
   <w:num w:numId="16" w16cid:durableId="1739130962">
     <w:abstractNumId w:val="8"/>
   </w:num>
   <w:num w:numId="17" w16cid:durableId="2087068668">
     <w:abstractNumId w:val="3"/>
+  </w:num>
+  <w:num w:numId="18" w16cid:durableId="795757511">
+    <w:abstractNumId w:val="11"/>
   </w:num>
 </w:numbering>
 </file>
@@ -10997,10 +11335,9 @@
   <w:style w:type="paragraph" w:default="1" w:styleId="Normal">
     <w:name w:val="Normal"/>
     <w:qFormat/>
-    <w:rsid w:val="00693E83"/>
+    <w:rsid w:val="00D15FB1"/>
     <w:pPr>
-      <w:spacing w:after="200" w:line="240" w:lineRule="auto"/>
-      <w:ind w:left="284"/>
+      <w:spacing w:before="120" w:after="120" w:line="240" w:lineRule="auto"/>
       <w:jc w:val="both"/>
     </w:pPr>
     <w:rPr>
@@ -11018,19 +11355,20 @@
     <w:link w:val="Ttulo1Car"/>
     <w:uiPriority w:val="9"/>
     <w:qFormat/>
-    <w:rsid w:val="00D21568"/>
+    <w:rsid w:val="00762047"/>
     <w:pPr>
       <w:keepNext/>
       <w:keepLines/>
       <w:numPr>
         <w:numId w:val="1"/>
       </w:numPr>
-      <w:spacing w:before="240" w:after="0" w:line="480" w:lineRule="auto"/>
+      <w:spacing w:before="240" w:after="0" w:line="360" w:lineRule="auto"/>
+      <w:ind w:left="431" w:hanging="431"/>
       <w:outlineLvl w:val="0"/>
     </w:pPr>
     <w:rPr>
       <w:rFonts w:eastAsiaTheme="majorEastAsia" w:cstheme="majorBidi"/>
-      <w:color w:val="1481AB" w:themeColor="accent1" w:themeShade="BF"/>
+      <w:color w:val="2F5496" w:themeColor="accent1" w:themeShade="BF"/>
       <w:sz w:val="32"/>
       <w:szCs w:val="32"/>
     </w:rPr>
@@ -11056,7 +11394,7 @@
     </w:pPr>
     <w:rPr>
       <w:rFonts w:eastAsiaTheme="majorEastAsia" w:cstheme="majorBidi"/>
-      <w:color w:val="1481AB" w:themeColor="accent1" w:themeShade="BF"/>
+      <w:color w:val="2F5496" w:themeColor="accent1" w:themeShade="BF"/>
       <w:sz w:val="28"/>
       <w:szCs w:val="28"/>
     </w:rPr>
@@ -11082,7 +11420,7 @@
     </w:pPr>
     <w:rPr>
       <w:rFonts w:eastAsiaTheme="majorEastAsia" w:cstheme="majorBidi"/>
-      <w:color w:val="0D5571" w:themeColor="accent1" w:themeShade="7F"/>
+      <w:color w:val="1F3763" w:themeColor="accent1" w:themeShade="7F"/>
       <w:sz w:val="28"/>
       <w:szCs w:val="28"/>
     </w:rPr>
@@ -11103,14 +11441,14 @@
         <w:ilvl w:val="3"/>
         <w:numId w:val="1"/>
       </w:numPr>
-      <w:spacing w:before="120" w:after="0"/>
+      <w:spacing w:after="0"/>
       <w:outlineLvl w:val="3"/>
     </w:pPr>
     <w:rPr>
       <w:rFonts w:eastAsiaTheme="majorEastAsia" w:cstheme="majorBidi"/>
       <w:i/>
       <w:iCs/>
-      <w:color w:val="1481AB" w:themeColor="accent1" w:themeShade="BF"/>
+      <w:color w:val="2F5496" w:themeColor="accent1" w:themeShade="BF"/>
     </w:rPr>
   </w:style>
   <w:style w:type="paragraph" w:styleId="Ttulo5">
@@ -11135,7 +11473,7 @@
     </w:pPr>
     <w:rPr>
       <w:rFonts w:asciiTheme="majorHAnsi" w:eastAsiaTheme="majorEastAsia" w:hAnsiTheme="majorHAnsi" w:cstheme="majorBidi"/>
-      <w:color w:val="1481AB" w:themeColor="accent1" w:themeShade="BF"/>
+      <w:color w:val="2F5496" w:themeColor="accent1" w:themeShade="BF"/>
     </w:rPr>
   </w:style>
   <w:style w:type="paragraph" w:styleId="Ttulo6">
@@ -11160,7 +11498,7 @@
     </w:pPr>
     <w:rPr>
       <w:rFonts w:asciiTheme="majorHAnsi" w:eastAsiaTheme="majorEastAsia" w:hAnsiTheme="majorHAnsi" w:cstheme="majorBidi"/>
-      <w:color w:val="0D5571" w:themeColor="accent1" w:themeShade="7F"/>
+      <w:color w:val="1F3763" w:themeColor="accent1" w:themeShade="7F"/>
     </w:rPr>
   </w:style>
   <w:style w:type="paragraph" w:styleId="Ttulo7">
@@ -11187,7 +11525,7 @@
       <w:rFonts w:asciiTheme="majorHAnsi" w:eastAsiaTheme="majorEastAsia" w:hAnsiTheme="majorHAnsi" w:cstheme="majorBidi"/>
       <w:i/>
       <w:iCs/>
-      <w:color w:val="0D5571" w:themeColor="accent1" w:themeShade="7F"/>
+      <w:color w:val="1F3763" w:themeColor="accent1" w:themeShade="7F"/>
     </w:rPr>
   </w:style>
   <w:style w:type="paragraph" w:styleId="Ttulo8">
@@ -11278,10 +11616,10 @@
     <w:basedOn w:val="Fuentedeprrafopredeter"/>
     <w:link w:val="Ttulo1"/>
     <w:uiPriority w:val="9"/>
-    <w:rsid w:val="00D21568"/>
+    <w:rsid w:val="00762047"/>
     <w:rPr>
       <w:rFonts w:ascii="Arial" w:eastAsiaTheme="majorEastAsia" w:hAnsi="Arial" w:cstheme="majorBidi"/>
-      <w:color w:val="1481AB" w:themeColor="accent1" w:themeShade="BF"/>
+      <w:color w:val="2F5496" w:themeColor="accent1" w:themeShade="BF"/>
       <w:sz w:val="32"/>
       <w:szCs w:val="32"/>
       <w:lang w:eastAsia="es-ES"/>
@@ -11295,7 +11633,7 @@
     <w:rsid w:val="00D21568"/>
     <w:rPr>
       <w:rFonts w:ascii="Arial" w:eastAsiaTheme="majorEastAsia" w:hAnsi="Arial" w:cstheme="majorBidi"/>
-      <w:color w:val="1481AB" w:themeColor="accent1" w:themeShade="BF"/>
+      <w:color w:val="2F5496" w:themeColor="accent1" w:themeShade="BF"/>
       <w:sz w:val="28"/>
       <w:szCs w:val="28"/>
       <w:lang w:eastAsia="es-ES"/>
@@ -11309,7 +11647,7 @@
     <w:rsid w:val="00D21568"/>
     <w:rPr>
       <w:rFonts w:ascii="Arial" w:eastAsiaTheme="majorEastAsia" w:hAnsi="Arial" w:cstheme="majorBidi"/>
-      <w:color w:val="0D5571" w:themeColor="accent1" w:themeShade="7F"/>
+      <w:color w:val="1F3763" w:themeColor="accent1" w:themeShade="7F"/>
       <w:sz w:val="28"/>
       <w:szCs w:val="28"/>
       <w:lang w:eastAsia="es-ES"/>
@@ -11325,7 +11663,7 @@
       <w:rFonts w:ascii="Arial" w:eastAsiaTheme="majorEastAsia" w:hAnsi="Arial" w:cstheme="majorBidi"/>
       <w:i/>
       <w:iCs/>
-      <w:color w:val="1481AB" w:themeColor="accent1" w:themeShade="BF"/>
+      <w:color w:val="2F5496" w:themeColor="accent1" w:themeShade="BF"/>
       <w:sz w:val="24"/>
       <w:szCs w:val="24"/>
       <w:lang w:eastAsia="es-ES"/>
@@ -11340,7 +11678,7 @@
     <w:rsid w:val="007D08B6"/>
     <w:rPr>
       <w:rFonts w:asciiTheme="majorHAnsi" w:eastAsiaTheme="majorEastAsia" w:hAnsiTheme="majorHAnsi" w:cstheme="majorBidi"/>
-      <w:color w:val="1481AB" w:themeColor="accent1" w:themeShade="BF"/>
+      <w:color w:val="2F5496" w:themeColor="accent1" w:themeShade="BF"/>
     </w:rPr>
   </w:style>
   <w:style w:type="character" w:customStyle="1" w:styleId="Ttulo6Car">
@@ -11352,7 +11690,7 @@
     <w:rsid w:val="007D08B6"/>
     <w:rPr>
       <w:rFonts w:asciiTheme="majorHAnsi" w:eastAsiaTheme="majorEastAsia" w:hAnsiTheme="majorHAnsi" w:cstheme="majorBidi"/>
-      <w:color w:val="0D5571" w:themeColor="accent1" w:themeShade="7F"/>
+      <w:color w:val="1F3763" w:themeColor="accent1" w:themeShade="7F"/>
     </w:rPr>
   </w:style>
   <w:style w:type="character" w:customStyle="1" w:styleId="Ttulo7Car">
@@ -11366,7 +11704,7 @@
       <w:rFonts w:asciiTheme="majorHAnsi" w:eastAsiaTheme="majorEastAsia" w:hAnsiTheme="majorHAnsi" w:cstheme="majorBidi"/>
       <w:i/>
       <w:iCs/>
-      <w:color w:val="0D5571" w:themeColor="accent1" w:themeShade="7F"/>
+      <w:color w:val="1F3763" w:themeColor="accent1" w:themeShade="7F"/>
     </w:rPr>
   </w:style>
   <w:style w:type="character" w:customStyle="1" w:styleId="Ttulo8Car">
@@ -11521,10 +11859,10 @@
       <w:tblStyleRowBandSize w:val="1"/>
       <w:tblStyleColBandSize w:val="1"/>
       <w:tblBorders>
-        <w:top w:val="single" w:sz="8" w:space="0" w:color="1CADE4" w:themeColor="accent1"/>
-        <w:left w:val="single" w:sz="8" w:space="0" w:color="1CADE4" w:themeColor="accent1"/>
-        <w:bottom w:val="single" w:sz="8" w:space="0" w:color="1CADE4" w:themeColor="accent1"/>
-        <w:right w:val="single" w:sz="8" w:space="0" w:color="1CADE4" w:themeColor="accent1"/>
+        <w:top w:val="single" w:sz="8" w:space="0" w:color="4472C4" w:themeColor="accent1"/>
+        <w:left w:val="single" w:sz="8" w:space="0" w:color="4472C4" w:themeColor="accent1"/>
+        <w:bottom w:val="single" w:sz="8" w:space="0" w:color="4472C4" w:themeColor="accent1"/>
+        <w:right w:val="single" w:sz="8" w:space="0" w:color="4472C4" w:themeColor="accent1"/>
       </w:tblBorders>
     </w:tblPr>
     <w:tblStylePr w:type="firstRow">
@@ -11537,7 +11875,7 @@
         <w:tcBorders>
           <w:top w:val="nil"/>
           <w:left w:val="nil"/>
-          <w:bottom w:val="single" w:sz="24" w:space="0" w:color="1CADE4" w:themeColor="accent1"/>
+          <w:bottom w:val="single" w:sz="24" w:space="0" w:color="4472C4" w:themeColor="accent1"/>
           <w:right w:val="nil"/>
           <w:insideH w:val="nil"/>
           <w:insideV w:val="nil"/>
@@ -11549,7 +11887,7 @@
       <w:tblPr/>
       <w:tcPr>
         <w:tcBorders>
-          <w:top w:val="single" w:sz="8" w:space="0" w:color="1CADE4" w:themeColor="accent1"/>
+          <w:top w:val="single" w:sz="8" w:space="0" w:color="4472C4" w:themeColor="accent1"/>
           <w:left w:val="nil"/>
           <w:bottom w:val="nil"/>
           <w:right w:val="nil"/>
@@ -11566,7 +11904,7 @@
           <w:top w:val="nil"/>
           <w:left w:val="nil"/>
           <w:bottom w:val="nil"/>
-          <w:right w:val="single" w:sz="8" w:space="0" w:color="1CADE4" w:themeColor="accent1"/>
+          <w:right w:val="single" w:sz="8" w:space="0" w:color="4472C4" w:themeColor="accent1"/>
           <w:insideH w:val="nil"/>
           <w:insideV w:val="nil"/>
         </w:tcBorders>
@@ -11578,7 +11916,7 @@
       <w:tcPr>
         <w:tcBorders>
           <w:top w:val="nil"/>
-          <w:left w:val="single" w:sz="8" w:space="0" w:color="1CADE4" w:themeColor="accent1"/>
+          <w:left w:val="single" w:sz="8" w:space="0" w:color="4472C4" w:themeColor="accent1"/>
           <w:bottom w:val="nil"/>
           <w:right w:val="nil"/>
           <w:insideH w:val="nil"/>
@@ -11596,7 +11934,7 @@
           <w:insideH w:val="nil"/>
           <w:insideV w:val="nil"/>
         </w:tcBorders>
-        <w:shd w:val="clear" w:color="auto" w:fill="C6EAF8" w:themeFill="accent1" w:themeFillTint="3F"/>
+        <w:shd w:val="clear" w:color="auto" w:fill="D0DBF0" w:themeFill="accent1" w:themeFillTint="3F"/>
       </w:tcPr>
     </w:tblStylePr>
     <w:tblStylePr w:type="band1Horz">
@@ -11608,7 +11946,7 @@
           <w:insideH w:val="nil"/>
           <w:insideV w:val="nil"/>
         </w:tcBorders>
-        <w:shd w:val="clear" w:color="auto" w:fill="C6EAF8" w:themeFill="accent1" w:themeFillTint="3F"/>
+        <w:shd w:val="clear" w:color="auto" w:fill="D0DBF0" w:themeFill="accent1" w:themeFillTint="3F"/>
       </w:tcPr>
     </w:tblStylePr>
     <w:tblStylePr w:type="nwCell">
@@ -11642,10 +11980,10 @@
       <w:tblStyleRowBandSize w:val="1"/>
       <w:tblStyleColBandSize w:val="1"/>
       <w:tblBorders>
-        <w:top w:val="single" w:sz="8" w:space="0" w:color="27CED7" w:themeColor="accent3"/>
-        <w:left w:val="single" w:sz="8" w:space="0" w:color="27CED7" w:themeColor="accent3"/>
-        <w:bottom w:val="single" w:sz="8" w:space="0" w:color="27CED7" w:themeColor="accent3"/>
-        <w:right w:val="single" w:sz="8" w:space="0" w:color="27CED7" w:themeColor="accent3"/>
+        <w:top w:val="single" w:sz="8" w:space="0" w:color="A5A5A5" w:themeColor="accent3"/>
+        <w:left w:val="single" w:sz="8" w:space="0" w:color="A5A5A5" w:themeColor="accent3"/>
+        <w:bottom w:val="single" w:sz="8" w:space="0" w:color="A5A5A5" w:themeColor="accent3"/>
+        <w:right w:val="single" w:sz="8" w:space="0" w:color="A5A5A5" w:themeColor="accent3"/>
       </w:tblBorders>
     </w:tblPr>
     <w:tblStylePr w:type="firstRow">
@@ -11659,7 +11997,7 @@
       </w:rPr>
       <w:tblPr/>
       <w:tcPr>
-        <w:shd w:val="clear" w:color="auto" w:fill="27CED7" w:themeFill="accent3"/>
+        <w:shd w:val="clear" w:color="auto" w:fill="A5A5A5" w:themeFill="accent3"/>
       </w:tcPr>
     </w:tblStylePr>
     <w:tblStylePr w:type="lastRow">
@@ -11673,10 +12011,10 @@
       <w:tblPr/>
       <w:tcPr>
         <w:tcBorders>
-          <w:top w:val="double" w:sz="6" w:space="0" w:color="27CED7" w:themeColor="accent3"/>
-          <w:left w:val="single" w:sz="8" w:space="0" w:color="27CED7" w:themeColor="accent3"/>
-          <w:bottom w:val="single" w:sz="8" w:space="0" w:color="27CED7" w:themeColor="accent3"/>
-          <w:right w:val="single" w:sz="8" w:space="0" w:color="27CED7" w:themeColor="accent3"/>
+          <w:top w:val="double" w:sz="6" w:space="0" w:color="A5A5A5" w:themeColor="accent3"/>
+          <w:left w:val="single" w:sz="8" w:space="0" w:color="A5A5A5" w:themeColor="accent3"/>
+          <w:bottom w:val="single" w:sz="8" w:space="0" w:color="A5A5A5" w:themeColor="accent3"/>
+          <w:right w:val="single" w:sz="8" w:space="0" w:color="A5A5A5" w:themeColor="accent3"/>
         </w:tcBorders>
       </w:tcPr>
     </w:tblStylePr>
@@ -11696,10 +12034,10 @@
       <w:tblPr/>
       <w:tcPr>
         <w:tcBorders>
-          <w:top w:val="single" w:sz="8" w:space="0" w:color="27CED7" w:themeColor="accent3"/>
-          <w:left w:val="single" w:sz="8" w:space="0" w:color="27CED7" w:themeColor="accent3"/>
-          <w:bottom w:val="single" w:sz="8" w:space="0" w:color="27CED7" w:themeColor="accent3"/>
-          <w:right w:val="single" w:sz="8" w:space="0" w:color="27CED7" w:themeColor="accent3"/>
+          <w:top w:val="single" w:sz="8" w:space="0" w:color="A5A5A5" w:themeColor="accent3"/>
+          <w:left w:val="single" w:sz="8" w:space="0" w:color="A5A5A5" w:themeColor="accent3"/>
+          <w:bottom w:val="single" w:sz="8" w:space="0" w:color="A5A5A5" w:themeColor="accent3"/>
+          <w:right w:val="single" w:sz="8" w:space="0" w:color="A5A5A5" w:themeColor="accent3"/>
         </w:tcBorders>
       </w:tcPr>
     </w:tblStylePr>
@@ -11707,10 +12045,10 @@
       <w:tblPr/>
       <w:tcPr>
         <w:tcBorders>
-          <w:top w:val="single" w:sz="8" w:space="0" w:color="27CED7" w:themeColor="accent3"/>
-          <w:left w:val="single" w:sz="8" w:space="0" w:color="27CED7" w:themeColor="accent3"/>
-          <w:bottom w:val="single" w:sz="8" w:space="0" w:color="27CED7" w:themeColor="accent3"/>
-          <w:right w:val="single" w:sz="8" w:space="0" w:color="27CED7" w:themeColor="accent3"/>
+          <w:top w:val="single" w:sz="8" w:space="0" w:color="A5A5A5" w:themeColor="accent3"/>
+          <w:left w:val="single" w:sz="8" w:space="0" w:color="A5A5A5" w:themeColor="accent3"/>
+          <w:bottom w:val="single" w:sz="8" w:space="0" w:color="A5A5A5" w:themeColor="accent3"/>
+          <w:right w:val="single" w:sz="8" w:space="0" w:color="A5A5A5" w:themeColor="accent3"/>
         </w:tcBorders>
       </w:tcPr>
     </w:tblStylePr>
@@ -11770,7 +12108,7 @@
     <w:rPr>
       <w:i/>
       <w:iCs/>
-      <w:color w:val="335B74" w:themeColor="text2"/>
+      <w:color w:val="44546A" w:themeColor="text2"/>
       <w:sz w:val="18"/>
       <w:szCs w:val="18"/>
     </w:rPr>
@@ -11782,7 +12120,7 @@
     <w:unhideWhenUsed/>
     <w:rsid w:val="00E21320"/>
     <w:rPr>
-      <w:color w:val="6EAC1C" w:themeColor="hyperlink"/>
+      <w:color w:val="0563C1" w:themeColor="hyperlink"/>
       <w:u w:val="single"/>
     </w:rPr>
   </w:style>
@@ -11806,7 +12144,7 @@
     <w:unhideWhenUsed/>
     <w:rsid w:val="00E21320"/>
     <w:rPr>
-      <w:color w:val="B26B02" w:themeColor="followedHyperlink"/>
+      <w:color w:val="954F72" w:themeColor="followedHyperlink"/>
       <w:u w:val="single"/>
     </w:rPr>
   </w:style>
@@ -12068,7 +12406,7 @@
     <w:unhideWhenUsed/>
     <w:rsid w:val="005418F1"/>
     <w:pPr>
-      <w:spacing w:before="240" w:after="120"/>
+      <w:spacing w:before="240"/>
       <w:jc w:val="center"/>
     </w:pPr>
     <w:rPr>
@@ -12117,7 +12455,7 @@
     <w:rsid w:val="00633290"/>
     <w:rPr>
       <w:rFonts w:asciiTheme="majorHAnsi" w:eastAsiaTheme="majorEastAsia" w:hAnsiTheme="majorHAnsi" w:cstheme="majorBidi"/>
-      <w:color w:val="1481AB" w:themeColor="accent1" w:themeShade="BF"/>
+      <w:color w:val="2F5496" w:themeColor="accent1" w:themeShade="BF"/>
       <w:sz w:val="32"/>
       <w:szCs w:val="32"/>
       <w:lang w:eastAsia="es-ES"/>
@@ -12127,9 +12465,9 @@
 </file>
 
 <file path=word/theme/theme1.xml><?xml version="1.0" encoding="utf-8"?>
-<a:theme xmlns:a="http://schemas.openxmlformats.org/drawingml/2006/main" name="Tema de Office">
+<a:theme xmlns:a="http://schemas.openxmlformats.org/drawingml/2006/main" name="Vista">
   <a:themeElements>
-    <a:clrScheme name="Azul II">
+    <a:clrScheme name="Office">
       <a:dk1>
         <a:sysClr val="windowText" lastClr="000000"/>
       </a:dk1>
@@ -12137,100 +12475,48 @@
         <a:sysClr val="window" lastClr="FFFFFF"/>
       </a:lt1>
       <a:dk2>
-        <a:srgbClr val="335B74"/>
+        <a:srgbClr val="44546A"/>
       </a:dk2>
       <a:lt2>
-        <a:srgbClr val="DFE3E5"/>
+        <a:srgbClr val="E7E6E6"/>
       </a:lt2>
       <a:accent1>
-        <a:srgbClr val="1CADE4"/>
+        <a:srgbClr val="4472C4"/>
       </a:accent1>
       <a:accent2>
-        <a:srgbClr val="2683C6"/>
+        <a:srgbClr val="ED7D31"/>
       </a:accent2>
       <a:accent3>
-        <a:srgbClr val="27CED7"/>
+        <a:srgbClr val="A5A5A5"/>
       </a:accent3>
       <a:accent4>
-        <a:srgbClr val="42BA97"/>
+        <a:srgbClr val="FFC000"/>
       </a:accent4>
       <a:accent5>
-        <a:srgbClr val="3E8853"/>
+        <a:srgbClr val="5B9BD5"/>
       </a:accent5>
       <a:accent6>
-        <a:srgbClr val="62A39F"/>
+        <a:srgbClr val="70AD47"/>
       </a:accent6>
       <a:hlink>
-        <a:srgbClr val="6EAC1C"/>
+        <a:srgbClr val="0563C1"/>
       </a:hlink>
       <a:folHlink>
-        <a:srgbClr val="B26B02"/>
+        <a:srgbClr val="954F72"/>
       </a:folHlink>
     </a:clrScheme>
-    <a:fontScheme name="Office">
+    <a:fontScheme name="Vista">
       <a:majorFont>
-        <a:latin typeface="Calibri Light" panose="020F0302020204030204"/>
+        <a:latin typeface="Century Schoolbook" panose="02040604050505020304"/>
         <a:ea typeface=""/>
         <a:cs typeface=""/>
-        <a:font script="Jpan" typeface="游ゴシック Light"/>
+        <a:font script="Jpan" typeface="ＭＳ ゴシック"/>
         <a:font script="Hang" typeface="맑은 고딕"/>
-        <a:font script="Hans" typeface="等线 Light"/>
+        <a:font script="Hans" typeface="宋体"/>
         <a:font script="Hant" typeface="新細明體"/>
-        <a:font script="Arab" typeface="Times New Roman"/>
-        <a:font script="Hebr" typeface="Times New Roman"/>
-        <a:font script="Thai" typeface="Angsana New"/>
-        <a:font script="Ethi" typeface="Nyala"/>
-        <a:font script="Beng" typeface="Vrinda"/>
-        <a:font script="Gujr" typeface="Shruti"/>
-        <a:font script="Khmr" typeface="MoolBoran"/>
-        <a:font script="Knda" typeface="Tunga"/>
-        <a:font script="Guru" typeface="Raavi"/>
-        <a:font script="Cans" typeface="Euphemia"/>
-        <a:font script="Cher" typeface="Plantagenet Cherokee"/>
-        <a:font script="Yiii" typeface="Microsoft Yi Baiti"/>
-        <a:font script="Tibt" typeface="Microsoft Himalaya"/>
-        <a:font script="Thaa" typeface="MV Boli"/>
-        <a:font script="Deva" typeface="Mangal"/>
-        <a:font script="Telu" typeface="Gautami"/>
-        <a:font script="Taml" typeface="Latha"/>
-        <a:font script="Syrc" typeface="Estrangelo Edessa"/>
-        <a:font script="Orya" typeface="Kalinga"/>
-        <a:font script="Mlym" typeface="Kartika"/>
-        <a:font script="Laoo" typeface="DokChampa"/>
-        <a:font script="Sinh" typeface="Iskoola Pota"/>
-        <a:font script="Mong" typeface="Mongolian Baiti"/>
-        <a:font script="Viet" typeface="Times New Roman"/>
-        <a:font script="Uigh" typeface="Microsoft Uighur"/>
-        <a:font script="Geor" typeface="Sylfaen"/>
-        <a:font script="Armn" typeface="Arial"/>
-        <a:font script="Bugi" typeface="Leelawadee UI"/>
-        <a:font script="Bopo" typeface="Microsoft JhengHei"/>
-        <a:font script="Java" typeface="Javanese Text"/>
-        <a:font script="Lisu" typeface="Segoe UI"/>
-        <a:font script="Mymr" typeface="Myanmar Text"/>
-        <a:font script="Nkoo" typeface="Ebrima"/>
-        <a:font script="Olck" typeface="Nirmala UI"/>
-        <a:font script="Osma" typeface="Ebrima"/>
-        <a:font script="Phag" typeface="Phagspa"/>
-        <a:font script="Syrn" typeface="Estrangelo Edessa"/>
-        <a:font script="Syrj" typeface="Estrangelo Edessa"/>
-        <a:font script="Syre" typeface="Estrangelo Edessa"/>
-        <a:font script="Sora" typeface="Nirmala UI"/>
-        <a:font script="Tale" typeface="Microsoft Tai Le"/>
-        <a:font script="Talu" typeface="Microsoft New Tai Lue"/>
-        <a:font script="Tfng" typeface="Ebrima"/>
-      </a:majorFont>
-      <a:minorFont>
-        <a:latin typeface="Calibri" panose="020F0502020204030204"/>
-        <a:ea typeface=""/>
-        <a:cs typeface=""/>
-        <a:font script="Jpan" typeface="游明朝"/>
-        <a:font script="Hang" typeface="맑은 고딕"/>
-        <a:font script="Hans" typeface="等线"/>
-        <a:font script="Hant" typeface="新細明體"/>
-        <a:font script="Arab" typeface="Arial"/>
-        <a:font script="Hebr" typeface="Arial"/>
-        <a:font script="Thai" typeface="Cordia New"/>
+        <a:font script="Arab" typeface="Tahoma"/>
+        <a:font script="Hebr" typeface="Gisha"/>
+        <a:font script="Thai" typeface="DilleniaUPC"/>
         <a:font script="Ethi" typeface="Nyala"/>
         <a:font script="Beng" typeface="Vrinda"/>
         <a:font script="Gujr" typeface="Shruti"/>
@@ -12251,107 +12537,86 @@
         <a:font script="Laoo" typeface="DokChampa"/>
         <a:font script="Sinh" typeface="Iskoola Pota"/>
         <a:font script="Mong" typeface="Mongolian Baiti"/>
-        <a:font script="Viet" typeface="Arial"/>
+        <a:font script="Viet" typeface="Tahoma"/>
         <a:font script="Uigh" typeface="Microsoft Uighur"/>
         <a:font script="Geor" typeface="Sylfaen"/>
-        <a:font script="Armn" typeface="Arial"/>
-        <a:font script="Bugi" typeface="Leelawadee UI"/>
-        <a:font script="Bopo" typeface="Microsoft JhengHei"/>
-        <a:font script="Java" typeface="Javanese Text"/>
-        <a:font script="Lisu" typeface="Segoe UI"/>
-        <a:font script="Mymr" typeface="Myanmar Text"/>
-        <a:font script="Nkoo" typeface="Ebrima"/>
-        <a:font script="Olck" typeface="Nirmala UI"/>
-        <a:font script="Osma" typeface="Ebrima"/>
-        <a:font script="Phag" typeface="Phagspa"/>
-        <a:font script="Syrn" typeface="Estrangelo Edessa"/>
-        <a:font script="Syrj" typeface="Estrangelo Edessa"/>
-        <a:font script="Syre" typeface="Estrangelo Edessa"/>
-        <a:font script="Sora" typeface="Nirmala UI"/>
-        <a:font script="Tale" typeface="Microsoft Tai Le"/>
-        <a:font script="Talu" typeface="Microsoft New Tai Lue"/>
-        <a:font script="Tfng" typeface="Ebrima"/>
+      </a:majorFont>
+      <a:minorFont>
+        <a:latin typeface="Century Schoolbook" panose="02040604050505020304"/>
+        <a:ea typeface=""/>
+        <a:cs typeface=""/>
+        <a:font script="Jpan" typeface="ＭＳ ゴシック"/>
+        <a:font script="Hang" typeface="맑은 고딕"/>
+        <a:font script="Hans" typeface="宋体"/>
+        <a:font script="Hant" typeface="新細明體"/>
+        <a:font script="Arab" typeface="Tahoma"/>
+        <a:font script="Hebr" typeface="Gisha"/>
+        <a:font script="Thai" typeface="DilleniaUPC"/>
+        <a:font script="Ethi" typeface="Nyala"/>
+        <a:font script="Beng" typeface="Vrinda"/>
+        <a:font script="Gujr" typeface="Shruti"/>
+        <a:font script="Khmr" typeface="DaunPenh"/>
+        <a:font script="Knda" typeface="Tunga"/>
+        <a:font script="Guru" typeface="Raavi"/>
+        <a:font script="Cans" typeface="Euphemia"/>
+        <a:font script="Cher" typeface="Plantagenet Cherokee"/>
+        <a:font script="Yiii" typeface="Microsoft Yi Baiti"/>
+        <a:font script="Tibt" typeface="Microsoft Himalaya"/>
+        <a:font script="Thaa" typeface="MV Boli"/>
+        <a:font script="Deva" typeface="Mangal"/>
+        <a:font script="Telu" typeface="Gautami"/>
+        <a:font script="Taml" typeface="Latha"/>
+        <a:font script="Syrc" typeface="Estrangelo Edessa"/>
+        <a:font script="Orya" typeface="Kalinga"/>
+        <a:font script="Mlym" typeface="Kartika"/>
+        <a:font script="Laoo" typeface="DokChampa"/>
+        <a:font script="Sinh" typeface="Iskoola Pota"/>
+        <a:font script="Mong" typeface="Mongolian Baiti"/>
+        <a:font script="Viet" typeface="Verdana"/>
+        <a:font script="Uigh" typeface="Microsoft Uighur"/>
+        <a:font script="Geor" typeface="Sylfaen"/>
       </a:minorFont>
     </a:fontScheme>
-    <a:fmtScheme name="Office">
+    <a:fmtScheme name="Vista">
       <a:fillStyleLst>
         <a:solidFill>
           <a:schemeClr val="phClr"/>
         </a:solidFill>
-        <a:gradFill rotWithShape="1">
-          <a:gsLst>
-            <a:gs pos="0">
-              <a:schemeClr val="phClr">
-                <a:lumMod val="110000"/>
-                <a:satMod val="105000"/>
-                <a:tint val="67000"/>
-              </a:schemeClr>
-            </a:gs>
-            <a:gs pos="50000">
-              <a:schemeClr val="phClr">
-                <a:lumMod val="105000"/>
-                <a:satMod val="103000"/>
-                <a:tint val="73000"/>
-              </a:schemeClr>
-            </a:gs>
-            <a:gs pos="100000">
-              <a:schemeClr val="phClr">
-                <a:lumMod val="105000"/>
-                <a:satMod val="109000"/>
-                <a:tint val="81000"/>
-              </a:schemeClr>
-            </a:gs>
-          </a:gsLst>
-          <a:lin ang="5400000" scaled="0"/>
-        </a:gradFill>
-        <a:gradFill rotWithShape="1">
-          <a:gsLst>
-            <a:gs pos="0">
-              <a:schemeClr val="phClr">
-                <a:satMod val="103000"/>
-                <a:lumMod val="102000"/>
-                <a:tint val="94000"/>
-              </a:schemeClr>
-            </a:gs>
-            <a:gs pos="50000">
-              <a:schemeClr val="phClr">
-                <a:satMod val="110000"/>
-                <a:lumMod val="100000"/>
-                <a:shade val="100000"/>
-              </a:schemeClr>
-            </a:gs>
-            <a:gs pos="100000">
-              <a:schemeClr val="phClr">
-                <a:lumMod val="99000"/>
-                <a:satMod val="120000"/>
-                <a:shade val="78000"/>
-              </a:schemeClr>
-            </a:gs>
-          </a:gsLst>
-          <a:lin ang="5400000" scaled="0"/>
-        </a:gradFill>
+        <a:solidFill>
+          <a:schemeClr val="phClr">
+            <a:tint val="60000"/>
+            <a:satMod val="120000"/>
+          </a:schemeClr>
+        </a:solidFill>
+        <a:solidFill>
+          <a:schemeClr val="phClr">
+            <a:shade val="75000"/>
+            <a:satMod val="160000"/>
+          </a:schemeClr>
+        </a:solidFill>
       </a:fillStyleLst>
       <a:lnStyleLst>
-        <a:ln w="6350" cap="flat" cmpd="sng" algn="ctr">
+        <a:ln w="9525" cap="flat" cmpd="sng" algn="ctr">
           <a:solidFill>
             <a:schemeClr val="phClr"/>
           </a:solidFill>
           <a:prstDash val="solid"/>
-          <a:miter lim="800000"/>
         </a:ln>
-        <a:ln w="12700" cap="flat" cmpd="sng" algn="ctr">
+        <a:ln w="13970" cap="flat" cmpd="sng" algn="ctr">
           <a:solidFill>
             <a:schemeClr val="phClr"/>
           </a:solidFill>
           <a:prstDash val="solid"/>
-          <a:miter lim="800000"/>
         </a:ln>
-        <a:ln w="19050" cap="flat" cmpd="sng" algn="ctr">
+        <a:ln w="17145" cap="flat" cmpd="sng" algn="ctr">
           <a:solidFill>
-            <a:schemeClr val="phClr"/>
+            <a:schemeClr val="phClr">
+              <a:shade val="95000"/>
+              <a:alpha val="95000"/>
+              <a:satMod val="150000"/>
+            </a:schemeClr>
           </a:solidFill>
           <a:prstDash val="solid"/>
-          <a:miter lim="800000"/>
         </a:ln>
       </a:lnStyleLst>
       <a:effectStyleLst>
@@ -12359,16 +12624,52 @@
           <a:effectLst/>
         </a:effectStyle>
         <a:effectStyle>
-          <a:effectLst/>
+          <a:effectLst>
+            <a:outerShdw blurRad="50800" dist="15240" dir="5400000" algn="tl" rotWithShape="0">
+              <a:srgbClr val="000000">
+                <a:alpha val="75000"/>
+              </a:srgbClr>
+            </a:outerShdw>
+          </a:effectLst>
+          <a:scene3d>
+            <a:camera prst="orthographicFront">
+              <a:rot lat="0" lon="0" rev="0"/>
+            </a:camera>
+            <a:lightRig rig="brightRoom" dir="tl"/>
+          </a:scene3d>
+          <a:sp3d contourW="9525" prstMaterial="flat">
+            <a:bevelT w="0" h="0" prst="coolSlant"/>
+            <a:contourClr>
+              <a:schemeClr val="phClr">
+                <a:shade val="35000"/>
+                <a:satMod val="130000"/>
+              </a:schemeClr>
+            </a:contourClr>
+          </a:sp3d>
         </a:effectStyle>
         <a:effectStyle>
           <a:effectLst>
-            <a:outerShdw blurRad="57150" dist="19050" dir="5400000" algn="ctr" rotWithShape="0">
+            <a:outerShdw blurRad="76200" dist="25400" dir="5400000" algn="tl" rotWithShape="0">
               <a:srgbClr val="000000">
-                <a:alpha val="63000"/>
+                <a:alpha val="55000"/>
               </a:srgbClr>
             </a:outerShdw>
           </a:effectLst>
+          <a:scene3d>
+            <a:camera prst="orthographicFront">
+              <a:rot lat="0" lon="0" rev="0"/>
+            </a:camera>
+            <a:lightRig rig="brightRoom" dir="tl"/>
+          </a:scene3d>
+          <a:sp3d contourW="19050" prstMaterial="flat">
+            <a:bevelT w="0" h="0" prst="coolSlant"/>
+            <a:contourClr>
+              <a:schemeClr val="phClr">
+                <a:shade val="25000"/>
+                <a:satMod val="140000"/>
+              </a:schemeClr>
+            </a:contourClr>
+          </a:sp3d>
         </a:effectStyle>
       </a:effectStyleLst>
       <a:bgFillStyleLst>
@@ -12385,28 +12686,23 @@
           <a:gsLst>
             <a:gs pos="0">
               <a:schemeClr val="phClr">
-                <a:tint val="93000"/>
-                <a:satMod val="150000"/>
+                <a:tint val="94000"/>
                 <a:shade val="98000"/>
+                <a:satMod val="130000"/>
                 <a:lumMod val="102000"/>
-              </a:schemeClr>
-            </a:gs>
-            <a:gs pos="50000">
-              <a:schemeClr val="phClr">
-                <a:tint val="98000"/>
-                <a:satMod val="130000"/>
-                <a:shade val="90000"/>
-                <a:lumMod val="103000"/>
               </a:schemeClr>
             </a:gs>
             <a:gs pos="100000">
               <a:schemeClr val="phClr">
-                <a:shade val="63000"/>
-                <a:satMod val="120000"/>
+                <a:tint val="98000"/>
+                <a:shade val="78000"/>
+                <a:satMod val="140000"/>
               </a:schemeClr>
             </a:gs>
           </a:gsLst>
-          <a:lin ang="5400000" scaled="0"/>
+          <a:path path="circle">
+            <a:fillToRect l="100000" t="100000" r="100000" b="100000"/>
+          </a:path>
         </a:gradFill>
       </a:bgFillStyleLst>
     </a:fmtScheme>
@@ -12415,7 +12711,7 @@
   <a:extraClrSchemeLst/>
   <a:extLst>
     <a:ext uri="{05A4C25C-085E-4340-85A3-A5531E510DB2}">
-      <thm15:themeFamily xmlns:thm15="http://schemas.microsoft.com/office/thememl/2012/main" name="Office Theme" id="{62F939B6-93AF-4DB8-9C6B-D6C7DFDC589F}" vid="{4A3C46E8-61CC-4603-A589-7422A47A8E4A}"/>
+      <thm15:themeFamily xmlns:thm15="http://schemas.microsoft.com/office/thememl/2012/main" name="View" id="{BA0EB5A6-F2D4-4F82-977B-64ADEE4A2A69}" vid="{3969A8A2-35DB-4E3B-8885-16FD20568674}"/>
     </a:ext>
   </a:extLst>
 </a:theme>

</xml_diff>

<commit_message>
:arrow_up: Actualizado software de inventario de activos
Pulseway
</commit_message>
<xml_diff>
--- a/Plan_de_Empresa/Anexos/Anexo 3 - Estructura Lógica/UBALDE_Estructura_Logica_Bionica_Automations.docx
+++ b/Plan_de_Empresa/Anexos/Anexo 3 - Estructura Lógica/UBALDE_Estructura_Logica_Bionica_Automations.docx
@@ -172,18 +172,8 @@
                                         <w:sz w:val="36"/>
                                         <w:szCs w:val="36"/>
                                       </w:rPr>
-                                      <w:t xml:space="preserve">Bionica </w:t>
+                                      <w:t>Bionica Automation</w:t>
                                     </w:r>
-                                    <w:proofErr w:type="spellStart"/>
-                                    <w:r>
-                                      <w:rPr>
-                                        <w:color w:val="4472C4" w:themeColor="accent1"/>
-                                        <w:sz w:val="36"/>
-                                        <w:szCs w:val="36"/>
-                                      </w:rPr>
-                                      <w:t>Automation</w:t>
-                                    </w:r>
-                                    <w:proofErr w:type="spellEnd"/>
                                   </w:sdtContent>
                                 </w:sdt>
                                 <w:r>
@@ -301,18 +291,8 @@
                                   <w:sz w:val="36"/>
                                   <w:szCs w:val="36"/>
                                 </w:rPr>
-                                <w:t xml:space="preserve">Bionica </w:t>
+                                <w:t>Bionica Automation</w:t>
                               </w:r>
-                              <w:proofErr w:type="spellStart"/>
-                              <w:r>
-                                <w:rPr>
-                                  <w:color w:val="4472C4" w:themeColor="accent1"/>
-                                  <w:sz w:val="36"/>
-                                  <w:szCs w:val="36"/>
-                                </w:rPr>
-                                <w:t>Automation</w:t>
-                              </w:r>
-                              <w:proofErr w:type="spellEnd"/>
                             </w:sdtContent>
                           </w:sdt>
                           <w:r>
@@ -1134,6 +1114,10 @@
         <w:p>
           <w:pPr>
             <w:pStyle w:val="TDC1"/>
+            <w:tabs>
+              <w:tab w:val="left" w:pos="440"/>
+              <w:tab w:val="right" w:leader="dot" w:pos="8494"/>
+            </w:tabs>
             <w:rPr>
               <w:rFonts w:asciiTheme="minorHAnsi" w:hAnsiTheme="minorHAnsi" w:cstheme="minorBidi"/>
               <w:noProof/>
@@ -1151,7 +1135,7 @@
           <w:r>
             <w:fldChar w:fldCharType="separate"/>
           </w:r>
-          <w:hyperlink w:anchor="_Toc119856247" w:history="1">
+          <w:hyperlink w:anchor="_Toc121601013" w:history="1">
             <w:r>
               <w:rPr>
                 <w:rStyle w:val="Hipervnculo"/>
@@ -1195,7 +1179,7 @@
                 <w:noProof/>
                 <w:webHidden/>
               </w:rPr>
-              <w:instrText xml:space="preserve"> PAGEREF _Toc119856247 \h </w:instrText>
+              <w:instrText xml:space="preserve"> PAGEREF _Toc121601013 \h </w:instrText>
             </w:r>
             <w:r>
               <w:rPr>
@@ -1229,6 +1213,10 @@
         <w:p>
           <w:pPr>
             <w:pStyle w:val="TDC1"/>
+            <w:tabs>
+              <w:tab w:val="left" w:pos="440"/>
+              <w:tab w:val="right" w:leader="dot" w:pos="8494"/>
+            </w:tabs>
             <w:rPr>
               <w:rFonts w:asciiTheme="minorHAnsi" w:hAnsiTheme="minorHAnsi" w:cstheme="minorBidi"/>
               <w:noProof/>
@@ -1237,7 +1225,7 @@
               <w:szCs w:val="22"/>
             </w:rPr>
           </w:pPr>
-          <w:hyperlink w:anchor="_Toc119856248" w:history="1">
+          <w:hyperlink w:anchor="_Toc121601014" w:history="1">
             <w:r>
               <w:rPr>
                 <w:rStyle w:val="Hipervnculo"/>
@@ -1281,7 +1269,7 @@
                 <w:noProof/>
                 <w:webHidden/>
               </w:rPr>
-              <w:instrText xml:space="preserve"> PAGEREF _Toc119856248 \h </w:instrText>
+              <w:instrText xml:space="preserve"> PAGEREF _Toc121601014 \h </w:instrText>
             </w:r>
             <w:r>
               <w:rPr>
@@ -1315,6 +1303,10 @@
         <w:p>
           <w:pPr>
             <w:pStyle w:val="TDC1"/>
+            <w:tabs>
+              <w:tab w:val="left" w:pos="440"/>
+              <w:tab w:val="right" w:leader="dot" w:pos="8494"/>
+            </w:tabs>
             <w:rPr>
               <w:rFonts w:asciiTheme="minorHAnsi" w:hAnsiTheme="minorHAnsi" w:cstheme="minorBidi"/>
               <w:noProof/>
@@ -1323,7 +1315,7 @@
               <w:szCs w:val="22"/>
             </w:rPr>
           </w:pPr>
-          <w:hyperlink w:anchor="_Toc119856249" w:history="1">
+          <w:hyperlink w:anchor="_Toc121601015" w:history="1">
             <w:r>
               <w:rPr>
                 <w:rStyle w:val="Hipervnculo"/>
@@ -1367,7 +1359,7 @@
                 <w:noProof/>
                 <w:webHidden/>
               </w:rPr>
-              <w:instrText xml:space="preserve"> PAGEREF _Toc119856249 \h </w:instrText>
+              <w:instrText xml:space="preserve"> PAGEREF _Toc121601015 \h </w:instrText>
             </w:r>
             <w:r>
               <w:rPr>
@@ -1401,6 +1393,10 @@
         <w:p>
           <w:pPr>
             <w:pStyle w:val="TDC1"/>
+            <w:tabs>
+              <w:tab w:val="left" w:pos="440"/>
+              <w:tab w:val="right" w:leader="dot" w:pos="8494"/>
+            </w:tabs>
             <w:rPr>
               <w:rFonts w:asciiTheme="minorHAnsi" w:hAnsiTheme="minorHAnsi" w:cstheme="minorBidi"/>
               <w:noProof/>
@@ -1409,7 +1405,7 @@
               <w:szCs w:val="22"/>
             </w:rPr>
           </w:pPr>
-          <w:hyperlink w:anchor="_Toc119856250" w:history="1">
+          <w:hyperlink w:anchor="_Toc121601016" w:history="1">
             <w:r>
               <w:rPr>
                 <w:rStyle w:val="Hipervnculo"/>
@@ -1453,7 +1449,7 @@
                 <w:noProof/>
                 <w:webHidden/>
               </w:rPr>
-              <w:instrText xml:space="preserve"> PAGEREF _Toc119856250 \h </w:instrText>
+              <w:instrText xml:space="preserve"> PAGEREF _Toc121601016 \h </w:instrText>
             </w:r>
             <w:r>
               <w:rPr>
@@ -1487,6 +1483,10 @@
         <w:p>
           <w:pPr>
             <w:pStyle w:val="TDC2"/>
+            <w:tabs>
+              <w:tab w:val="left" w:pos="880"/>
+              <w:tab w:val="right" w:leader="dot" w:pos="8494"/>
+            </w:tabs>
             <w:rPr>
               <w:rFonts w:asciiTheme="minorHAnsi" w:hAnsiTheme="minorHAnsi" w:cstheme="minorBidi"/>
               <w:noProof/>
@@ -1495,7 +1495,7 @@
               <w:szCs w:val="22"/>
             </w:rPr>
           </w:pPr>
-          <w:hyperlink w:anchor="_Toc119856251" w:history="1">
+          <w:hyperlink w:anchor="_Toc121601017" w:history="1">
             <w:r>
               <w:rPr>
                 <w:rStyle w:val="Hipervnculo"/>
@@ -1539,7 +1539,7 @@
                 <w:noProof/>
                 <w:webHidden/>
               </w:rPr>
-              <w:instrText xml:space="preserve"> PAGEREF _Toc119856251 \h </w:instrText>
+              <w:instrText xml:space="preserve"> PAGEREF _Toc121601017 \h </w:instrText>
             </w:r>
             <w:r>
               <w:rPr>
@@ -1573,6 +1573,10 @@
         <w:p>
           <w:pPr>
             <w:pStyle w:val="TDC2"/>
+            <w:tabs>
+              <w:tab w:val="left" w:pos="880"/>
+              <w:tab w:val="right" w:leader="dot" w:pos="8494"/>
+            </w:tabs>
             <w:rPr>
               <w:rFonts w:asciiTheme="minorHAnsi" w:hAnsiTheme="minorHAnsi" w:cstheme="minorBidi"/>
               <w:noProof/>
@@ -1581,7 +1585,7 @@
               <w:szCs w:val="22"/>
             </w:rPr>
           </w:pPr>
-          <w:hyperlink w:anchor="_Toc119856252" w:history="1">
+          <w:hyperlink w:anchor="_Toc121601018" w:history="1">
             <w:r>
               <w:rPr>
                 <w:rStyle w:val="Hipervnculo"/>
@@ -1625,7 +1629,7 @@
                 <w:noProof/>
                 <w:webHidden/>
               </w:rPr>
-              <w:instrText xml:space="preserve"> PAGEREF _Toc119856252 \h </w:instrText>
+              <w:instrText xml:space="preserve"> PAGEREF _Toc121601018 \h </w:instrText>
             </w:r>
             <w:r>
               <w:rPr>
@@ -1659,6 +1663,10 @@
         <w:p>
           <w:pPr>
             <w:pStyle w:val="TDC2"/>
+            <w:tabs>
+              <w:tab w:val="left" w:pos="880"/>
+              <w:tab w:val="right" w:leader="dot" w:pos="8494"/>
+            </w:tabs>
             <w:rPr>
               <w:rFonts w:asciiTheme="minorHAnsi" w:hAnsiTheme="minorHAnsi" w:cstheme="minorBidi"/>
               <w:noProof/>
@@ -1667,7 +1675,7 @@
               <w:szCs w:val="22"/>
             </w:rPr>
           </w:pPr>
-          <w:hyperlink w:anchor="_Toc119856253" w:history="1">
+          <w:hyperlink w:anchor="_Toc121601019" w:history="1">
             <w:r>
               <w:rPr>
                 <w:rStyle w:val="Hipervnculo"/>
@@ -1711,7 +1719,7 @@
                 <w:noProof/>
                 <w:webHidden/>
               </w:rPr>
-              <w:instrText xml:space="preserve"> PAGEREF _Toc119856253 \h </w:instrText>
+              <w:instrText xml:space="preserve"> PAGEREF _Toc121601019 \h </w:instrText>
             </w:r>
             <w:r>
               <w:rPr>
@@ -1731,7 +1739,7 @@
                 <w:noProof/>
                 <w:webHidden/>
               </w:rPr>
-              <w:t>5</w:t>
+              <w:t>6</w:t>
             </w:r>
             <w:r>
               <w:rPr>
@@ -1745,6 +1753,10 @@
         <w:p>
           <w:pPr>
             <w:pStyle w:val="TDC2"/>
+            <w:tabs>
+              <w:tab w:val="left" w:pos="880"/>
+              <w:tab w:val="right" w:leader="dot" w:pos="8494"/>
+            </w:tabs>
             <w:rPr>
               <w:rFonts w:asciiTheme="minorHAnsi" w:hAnsiTheme="minorHAnsi" w:cstheme="minorBidi"/>
               <w:noProof/>
@@ -1753,7 +1765,7 @@
               <w:szCs w:val="22"/>
             </w:rPr>
           </w:pPr>
-          <w:hyperlink w:anchor="_Toc119856254" w:history="1">
+          <w:hyperlink w:anchor="_Toc121601020" w:history="1">
             <w:r>
               <w:rPr>
                 <w:rStyle w:val="Hipervnculo"/>
@@ -1797,7 +1809,7 @@
                 <w:noProof/>
                 <w:webHidden/>
               </w:rPr>
-              <w:instrText xml:space="preserve"> PAGEREF _Toc119856254 \h </w:instrText>
+              <w:instrText xml:space="preserve"> PAGEREF _Toc121601020 \h </w:instrText>
             </w:r>
             <w:r>
               <w:rPr>
@@ -1831,6 +1843,10 @@
         <w:p>
           <w:pPr>
             <w:pStyle w:val="TDC2"/>
+            <w:tabs>
+              <w:tab w:val="left" w:pos="880"/>
+              <w:tab w:val="right" w:leader="dot" w:pos="8494"/>
+            </w:tabs>
             <w:rPr>
               <w:rFonts w:asciiTheme="minorHAnsi" w:hAnsiTheme="minorHAnsi" w:cstheme="minorBidi"/>
               <w:noProof/>
@@ -1839,7 +1855,7 @@
               <w:szCs w:val="22"/>
             </w:rPr>
           </w:pPr>
-          <w:hyperlink w:anchor="_Toc119856255" w:history="1">
+          <w:hyperlink w:anchor="_Toc121601021" w:history="1">
             <w:r>
               <w:rPr>
                 <w:rStyle w:val="Hipervnculo"/>
@@ -1883,7 +1899,7 @@
                 <w:noProof/>
                 <w:webHidden/>
               </w:rPr>
-              <w:instrText xml:space="preserve"> PAGEREF _Toc119856255 \h </w:instrText>
+              <w:instrText xml:space="preserve"> PAGEREF _Toc121601021 \h </w:instrText>
             </w:r>
             <w:r>
               <w:rPr>
@@ -1917,6 +1933,10 @@
         <w:p>
           <w:pPr>
             <w:pStyle w:val="TDC1"/>
+            <w:tabs>
+              <w:tab w:val="left" w:pos="440"/>
+              <w:tab w:val="right" w:leader="dot" w:pos="8494"/>
+            </w:tabs>
             <w:rPr>
               <w:rFonts w:asciiTheme="minorHAnsi" w:hAnsiTheme="minorHAnsi" w:cstheme="minorBidi"/>
               <w:noProof/>
@@ -1925,7 +1945,7 @@
               <w:szCs w:val="22"/>
             </w:rPr>
           </w:pPr>
-          <w:hyperlink w:anchor="_Toc119856256" w:history="1">
+          <w:hyperlink w:anchor="_Toc121601022" w:history="1">
             <w:r>
               <w:rPr>
                 <w:rStyle w:val="Hipervnculo"/>
@@ -1969,7 +1989,7 @@
                 <w:noProof/>
                 <w:webHidden/>
               </w:rPr>
-              <w:instrText xml:space="preserve"> PAGEREF _Toc119856256 \h </w:instrText>
+              <w:instrText xml:space="preserve"> PAGEREF _Toc121601022 \h </w:instrText>
             </w:r>
             <w:r>
               <w:rPr>
@@ -2003,6 +2023,10 @@
         <w:p>
           <w:pPr>
             <w:pStyle w:val="TDC2"/>
+            <w:tabs>
+              <w:tab w:val="left" w:pos="880"/>
+              <w:tab w:val="right" w:leader="dot" w:pos="8494"/>
+            </w:tabs>
             <w:rPr>
               <w:rFonts w:asciiTheme="minorHAnsi" w:hAnsiTheme="minorHAnsi" w:cstheme="minorBidi"/>
               <w:noProof/>
@@ -2011,7 +2035,7 @@
               <w:szCs w:val="22"/>
             </w:rPr>
           </w:pPr>
-          <w:hyperlink w:anchor="_Toc119856257" w:history="1">
+          <w:hyperlink w:anchor="_Toc121601023" w:history="1">
             <w:r>
               <w:rPr>
                 <w:rStyle w:val="Hipervnculo"/>
@@ -2055,7 +2079,7 @@
                 <w:noProof/>
                 <w:webHidden/>
               </w:rPr>
-              <w:instrText xml:space="preserve"> PAGEREF _Toc119856257 \h </w:instrText>
+              <w:instrText xml:space="preserve"> PAGEREF _Toc121601023 \h </w:instrText>
             </w:r>
             <w:r>
               <w:rPr>
@@ -2089,6 +2113,10 @@
         <w:p>
           <w:pPr>
             <w:pStyle w:val="TDC3"/>
+            <w:tabs>
+              <w:tab w:val="left" w:pos="1320"/>
+              <w:tab w:val="right" w:leader="dot" w:pos="8494"/>
+            </w:tabs>
             <w:rPr>
               <w:rFonts w:asciiTheme="minorHAnsi" w:hAnsiTheme="minorHAnsi" w:cstheme="minorBidi"/>
               <w:noProof/>
@@ -2097,7 +2125,7 @@
               <w:szCs w:val="22"/>
             </w:rPr>
           </w:pPr>
-          <w:hyperlink w:anchor="_Toc119856258" w:history="1">
+          <w:hyperlink w:anchor="_Toc121601024" w:history="1">
             <w:r>
               <w:rPr>
                 <w:rStyle w:val="Hipervnculo"/>
@@ -2141,7 +2169,7 @@
                 <w:noProof/>
                 <w:webHidden/>
               </w:rPr>
-              <w:instrText xml:space="preserve"> PAGEREF _Toc119856258 \h </w:instrText>
+              <w:instrText xml:space="preserve"> PAGEREF _Toc121601024 \h </w:instrText>
             </w:r>
             <w:r>
               <w:rPr>
@@ -2175,6 +2203,10 @@
         <w:p>
           <w:pPr>
             <w:pStyle w:val="TDC3"/>
+            <w:tabs>
+              <w:tab w:val="left" w:pos="1320"/>
+              <w:tab w:val="right" w:leader="dot" w:pos="8494"/>
+            </w:tabs>
             <w:rPr>
               <w:rFonts w:asciiTheme="minorHAnsi" w:hAnsiTheme="minorHAnsi" w:cstheme="minorBidi"/>
               <w:noProof/>
@@ -2183,7 +2215,7 @@
               <w:szCs w:val="22"/>
             </w:rPr>
           </w:pPr>
-          <w:hyperlink w:anchor="_Toc119856259" w:history="1">
+          <w:hyperlink w:anchor="_Toc121601025" w:history="1">
             <w:r>
               <w:rPr>
                 <w:rStyle w:val="Hipervnculo"/>
@@ -2227,7 +2259,7 @@
                 <w:noProof/>
                 <w:webHidden/>
               </w:rPr>
-              <w:instrText xml:space="preserve"> PAGEREF _Toc119856259 \h </w:instrText>
+              <w:instrText xml:space="preserve"> PAGEREF _Toc121601025 \h </w:instrText>
             </w:r>
             <w:r>
               <w:rPr>
@@ -2261,6 +2293,10 @@
         <w:p>
           <w:pPr>
             <w:pStyle w:val="TDC3"/>
+            <w:tabs>
+              <w:tab w:val="left" w:pos="1320"/>
+              <w:tab w:val="right" w:leader="dot" w:pos="8494"/>
+            </w:tabs>
             <w:rPr>
               <w:rFonts w:asciiTheme="minorHAnsi" w:hAnsiTheme="minorHAnsi" w:cstheme="minorBidi"/>
               <w:noProof/>
@@ -2269,7 +2305,7 @@
               <w:szCs w:val="22"/>
             </w:rPr>
           </w:pPr>
-          <w:hyperlink w:anchor="_Toc119856260" w:history="1">
+          <w:hyperlink w:anchor="_Toc121601026" w:history="1">
             <w:r>
               <w:rPr>
                 <w:rStyle w:val="Hipervnculo"/>
@@ -2313,7 +2349,7 @@
                 <w:noProof/>
                 <w:webHidden/>
               </w:rPr>
-              <w:instrText xml:space="preserve"> PAGEREF _Toc119856260 \h </w:instrText>
+              <w:instrText xml:space="preserve"> PAGEREF _Toc121601026 \h </w:instrText>
             </w:r>
             <w:r>
               <w:rPr>
@@ -2347,6 +2383,10 @@
         <w:p>
           <w:pPr>
             <w:pStyle w:val="TDC3"/>
+            <w:tabs>
+              <w:tab w:val="left" w:pos="1320"/>
+              <w:tab w:val="right" w:leader="dot" w:pos="8494"/>
+            </w:tabs>
             <w:rPr>
               <w:rFonts w:asciiTheme="minorHAnsi" w:hAnsiTheme="minorHAnsi" w:cstheme="minorBidi"/>
               <w:noProof/>
@@ -2355,7 +2395,7 @@
               <w:szCs w:val="22"/>
             </w:rPr>
           </w:pPr>
-          <w:hyperlink w:anchor="_Toc119856261" w:history="1">
+          <w:hyperlink w:anchor="_Toc121601027" w:history="1">
             <w:r>
               <w:rPr>
                 <w:rStyle w:val="Hipervnculo"/>
@@ -2399,7 +2439,7 @@
                 <w:noProof/>
                 <w:webHidden/>
               </w:rPr>
-              <w:instrText xml:space="preserve"> PAGEREF _Toc119856261 \h </w:instrText>
+              <w:instrText xml:space="preserve"> PAGEREF _Toc121601027 \h </w:instrText>
             </w:r>
             <w:r>
               <w:rPr>
@@ -2433,6 +2473,10 @@
         <w:p>
           <w:pPr>
             <w:pStyle w:val="TDC3"/>
+            <w:tabs>
+              <w:tab w:val="left" w:pos="1320"/>
+              <w:tab w:val="right" w:leader="dot" w:pos="8494"/>
+            </w:tabs>
             <w:rPr>
               <w:rFonts w:asciiTheme="minorHAnsi" w:hAnsiTheme="minorHAnsi" w:cstheme="minorBidi"/>
               <w:noProof/>
@@ -2441,7 +2485,7 @@
               <w:szCs w:val="22"/>
             </w:rPr>
           </w:pPr>
-          <w:hyperlink w:anchor="_Toc119856262" w:history="1">
+          <w:hyperlink w:anchor="_Toc121601028" w:history="1">
             <w:r>
               <w:rPr>
                 <w:rStyle w:val="Hipervnculo"/>
@@ -2485,7 +2529,7 @@
                 <w:noProof/>
                 <w:webHidden/>
               </w:rPr>
-              <w:instrText xml:space="preserve"> PAGEREF _Toc119856262 \h </w:instrText>
+              <w:instrText xml:space="preserve"> PAGEREF _Toc121601028 \h </w:instrText>
             </w:r>
             <w:r>
               <w:rPr>
@@ -2519,6 +2563,10 @@
         <w:p>
           <w:pPr>
             <w:pStyle w:val="TDC3"/>
+            <w:tabs>
+              <w:tab w:val="left" w:pos="1320"/>
+              <w:tab w:val="right" w:leader="dot" w:pos="8494"/>
+            </w:tabs>
             <w:rPr>
               <w:rFonts w:asciiTheme="minorHAnsi" w:hAnsiTheme="minorHAnsi" w:cstheme="minorBidi"/>
               <w:noProof/>
@@ -2527,7 +2575,7 @@
               <w:szCs w:val="22"/>
             </w:rPr>
           </w:pPr>
-          <w:hyperlink w:anchor="_Toc119856263" w:history="1">
+          <w:hyperlink w:anchor="_Toc121601029" w:history="1">
             <w:r>
               <w:rPr>
                 <w:rStyle w:val="Hipervnculo"/>
@@ -2571,7 +2619,7 @@
                 <w:noProof/>
                 <w:webHidden/>
               </w:rPr>
-              <w:instrText xml:space="preserve"> PAGEREF _Toc119856263 \h </w:instrText>
+              <w:instrText xml:space="preserve"> PAGEREF _Toc121601029 \h </w:instrText>
             </w:r>
             <w:r>
               <w:rPr>
@@ -2605,6 +2653,10 @@
         <w:p>
           <w:pPr>
             <w:pStyle w:val="TDC2"/>
+            <w:tabs>
+              <w:tab w:val="left" w:pos="880"/>
+              <w:tab w:val="right" w:leader="dot" w:pos="8494"/>
+            </w:tabs>
             <w:rPr>
               <w:rFonts w:asciiTheme="minorHAnsi" w:hAnsiTheme="minorHAnsi" w:cstheme="minorBidi"/>
               <w:noProof/>
@@ -2613,7 +2665,7 @@
               <w:szCs w:val="22"/>
             </w:rPr>
           </w:pPr>
-          <w:hyperlink w:anchor="_Toc119856264" w:history="1">
+          <w:hyperlink w:anchor="_Toc121601030" w:history="1">
             <w:r>
               <w:rPr>
                 <w:rStyle w:val="Hipervnculo"/>
@@ -2657,7 +2709,7 @@
                 <w:noProof/>
                 <w:webHidden/>
               </w:rPr>
-              <w:instrText xml:space="preserve"> PAGEREF _Toc119856264 \h </w:instrText>
+              <w:instrText xml:space="preserve"> PAGEREF _Toc121601030 \h </w:instrText>
             </w:r>
             <w:r>
               <w:rPr>
@@ -2691,6 +2743,10 @@
         <w:p>
           <w:pPr>
             <w:pStyle w:val="TDC3"/>
+            <w:tabs>
+              <w:tab w:val="left" w:pos="1320"/>
+              <w:tab w:val="right" w:leader="dot" w:pos="8494"/>
+            </w:tabs>
             <w:rPr>
               <w:rFonts w:asciiTheme="minorHAnsi" w:hAnsiTheme="minorHAnsi" w:cstheme="minorBidi"/>
               <w:noProof/>
@@ -2699,7 +2755,7 @@
               <w:szCs w:val="22"/>
             </w:rPr>
           </w:pPr>
-          <w:hyperlink w:anchor="_Toc119856265" w:history="1">
+          <w:hyperlink w:anchor="_Toc121601031" w:history="1">
             <w:r>
               <w:rPr>
                 <w:rStyle w:val="Hipervnculo"/>
@@ -2743,7 +2799,7 @@
                 <w:noProof/>
                 <w:webHidden/>
               </w:rPr>
-              <w:instrText xml:space="preserve"> PAGEREF _Toc119856265 \h </w:instrText>
+              <w:instrText xml:space="preserve"> PAGEREF _Toc121601031 \h </w:instrText>
             </w:r>
             <w:r>
               <w:rPr>
@@ -2777,6 +2833,10 @@
         <w:p>
           <w:pPr>
             <w:pStyle w:val="TDC3"/>
+            <w:tabs>
+              <w:tab w:val="left" w:pos="1320"/>
+              <w:tab w:val="right" w:leader="dot" w:pos="8494"/>
+            </w:tabs>
             <w:rPr>
               <w:rFonts w:asciiTheme="minorHAnsi" w:hAnsiTheme="minorHAnsi" w:cstheme="minorBidi"/>
               <w:noProof/>
@@ -2785,7 +2845,7 @@
               <w:szCs w:val="22"/>
             </w:rPr>
           </w:pPr>
-          <w:hyperlink w:anchor="_Toc119856266" w:history="1">
+          <w:hyperlink w:anchor="_Toc121601032" w:history="1">
             <w:r>
               <w:rPr>
                 <w:rStyle w:val="Hipervnculo"/>
@@ -2829,7 +2889,7 @@
                 <w:noProof/>
                 <w:webHidden/>
               </w:rPr>
-              <w:instrText xml:space="preserve"> PAGEREF _Toc119856266 \h </w:instrText>
+              <w:instrText xml:space="preserve"> PAGEREF _Toc121601032 \h </w:instrText>
             </w:r>
             <w:r>
               <w:rPr>
@@ -2863,6 +2923,10 @@
         <w:p>
           <w:pPr>
             <w:pStyle w:val="TDC3"/>
+            <w:tabs>
+              <w:tab w:val="left" w:pos="1320"/>
+              <w:tab w:val="right" w:leader="dot" w:pos="8494"/>
+            </w:tabs>
             <w:rPr>
               <w:rFonts w:asciiTheme="minorHAnsi" w:hAnsiTheme="minorHAnsi" w:cstheme="minorBidi"/>
               <w:noProof/>
@@ -2871,7 +2935,7 @@
               <w:szCs w:val="22"/>
             </w:rPr>
           </w:pPr>
-          <w:hyperlink w:anchor="_Toc119856267" w:history="1">
+          <w:hyperlink w:anchor="_Toc121601033" w:history="1">
             <w:r>
               <w:rPr>
                 <w:rStyle w:val="Hipervnculo"/>
@@ -2915,7 +2979,7 @@
                 <w:noProof/>
                 <w:webHidden/>
               </w:rPr>
-              <w:instrText xml:space="preserve"> PAGEREF _Toc119856267 \h </w:instrText>
+              <w:instrText xml:space="preserve"> PAGEREF _Toc121601033 \h </w:instrText>
             </w:r>
             <w:r>
               <w:rPr>
@@ -2949,6 +3013,10 @@
         <w:p>
           <w:pPr>
             <w:pStyle w:val="TDC3"/>
+            <w:tabs>
+              <w:tab w:val="left" w:pos="1320"/>
+              <w:tab w:val="right" w:leader="dot" w:pos="8494"/>
+            </w:tabs>
             <w:rPr>
               <w:rFonts w:asciiTheme="minorHAnsi" w:hAnsiTheme="minorHAnsi" w:cstheme="minorBidi"/>
               <w:noProof/>
@@ -2957,7 +3025,7 @@
               <w:szCs w:val="22"/>
             </w:rPr>
           </w:pPr>
-          <w:hyperlink w:anchor="_Toc119856268" w:history="1">
+          <w:hyperlink w:anchor="_Toc121601034" w:history="1">
             <w:r>
               <w:rPr>
                 <w:rStyle w:val="Hipervnculo"/>
@@ -3001,7 +3069,7 @@
                 <w:noProof/>
                 <w:webHidden/>
               </w:rPr>
-              <w:instrText xml:space="preserve"> PAGEREF _Toc119856268 \h </w:instrText>
+              <w:instrText xml:space="preserve"> PAGEREF _Toc121601034 \h </w:instrText>
             </w:r>
             <w:r>
               <w:rPr>
@@ -3035,6 +3103,10 @@
         <w:p>
           <w:pPr>
             <w:pStyle w:val="TDC2"/>
+            <w:tabs>
+              <w:tab w:val="left" w:pos="880"/>
+              <w:tab w:val="right" w:leader="dot" w:pos="8494"/>
+            </w:tabs>
             <w:rPr>
               <w:rFonts w:asciiTheme="minorHAnsi" w:hAnsiTheme="minorHAnsi" w:cstheme="minorBidi"/>
               <w:noProof/>
@@ -3043,7 +3115,7 @@
               <w:szCs w:val="22"/>
             </w:rPr>
           </w:pPr>
-          <w:hyperlink w:anchor="_Toc119856269" w:history="1">
+          <w:hyperlink w:anchor="_Toc121601035" w:history="1">
             <w:r>
               <w:rPr>
                 <w:rStyle w:val="Hipervnculo"/>
@@ -3087,7 +3159,7 @@
                 <w:noProof/>
                 <w:webHidden/>
               </w:rPr>
-              <w:instrText xml:space="preserve"> PAGEREF _Toc119856269 \h </w:instrText>
+              <w:instrText xml:space="preserve"> PAGEREF _Toc121601035 \h </w:instrText>
             </w:r>
             <w:r>
               <w:rPr>
@@ -3121,6 +3193,10 @@
         <w:p>
           <w:pPr>
             <w:pStyle w:val="TDC3"/>
+            <w:tabs>
+              <w:tab w:val="left" w:pos="1320"/>
+              <w:tab w:val="right" w:leader="dot" w:pos="8494"/>
+            </w:tabs>
             <w:rPr>
               <w:rFonts w:asciiTheme="minorHAnsi" w:hAnsiTheme="minorHAnsi" w:cstheme="minorBidi"/>
               <w:noProof/>
@@ -3129,7 +3205,7 @@
               <w:szCs w:val="22"/>
             </w:rPr>
           </w:pPr>
-          <w:hyperlink w:anchor="_Toc119856270" w:history="1">
+          <w:hyperlink w:anchor="_Toc121601036" w:history="1">
             <w:r>
               <w:rPr>
                 <w:rStyle w:val="Hipervnculo"/>
@@ -3173,7 +3249,7 @@
                 <w:noProof/>
                 <w:webHidden/>
               </w:rPr>
-              <w:instrText xml:space="preserve"> PAGEREF _Toc119856270 \h </w:instrText>
+              <w:instrText xml:space="preserve"> PAGEREF _Toc121601036 \h </w:instrText>
             </w:r>
             <w:r>
               <w:rPr>
@@ -3207,6 +3283,10 @@
         <w:p>
           <w:pPr>
             <w:pStyle w:val="TDC3"/>
+            <w:tabs>
+              <w:tab w:val="left" w:pos="1320"/>
+              <w:tab w:val="right" w:leader="dot" w:pos="8494"/>
+            </w:tabs>
             <w:rPr>
               <w:rFonts w:asciiTheme="minorHAnsi" w:hAnsiTheme="minorHAnsi" w:cstheme="minorBidi"/>
               <w:noProof/>
@@ -3215,7 +3295,7 @@
               <w:szCs w:val="22"/>
             </w:rPr>
           </w:pPr>
-          <w:hyperlink w:anchor="_Toc119856271" w:history="1">
+          <w:hyperlink w:anchor="_Toc121601037" w:history="1">
             <w:r>
               <w:rPr>
                 <w:rStyle w:val="Hipervnculo"/>
@@ -3259,7 +3339,7 @@
                 <w:noProof/>
                 <w:webHidden/>
               </w:rPr>
-              <w:instrText xml:space="preserve"> PAGEREF _Toc119856271 \h </w:instrText>
+              <w:instrText xml:space="preserve"> PAGEREF _Toc121601037 \h </w:instrText>
             </w:r>
             <w:r>
               <w:rPr>
@@ -3279,7 +3359,7 @@
                 <w:noProof/>
                 <w:webHidden/>
               </w:rPr>
-              <w:t>12</w:t>
+              <w:t>11</w:t>
             </w:r>
             <w:r>
               <w:rPr>
@@ -3293,6 +3373,10 @@
         <w:p>
           <w:pPr>
             <w:pStyle w:val="TDC3"/>
+            <w:tabs>
+              <w:tab w:val="left" w:pos="1320"/>
+              <w:tab w:val="right" w:leader="dot" w:pos="8494"/>
+            </w:tabs>
             <w:rPr>
               <w:rFonts w:asciiTheme="minorHAnsi" w:hAnsiTheme="minorHAnsi" w:cstheme="minorBidi"/>
               <w:noProof/>
@@ -3301,7 +3385,7 @@
               <w:szCs w:val="22"/>
             </w:rPr>
           </w:pPr>
-          <w:hyperlink w:anchor="_Toc119856272" w:history="1">
+          <w:hyperlink w:anchor="_Toc121601038" w:history="1">
             <w:r>
               <w:rPr>
                 <w:rStyle w:val="Hipervnculo"/>
@@ -3345,7 +3429,7 @@
                 <w:noProof/>
                 <w:webHidden/>
               </w:rPr>
-              <w:instrText xml:space="preserve"> PAGEREF _Toc119856272 \h </w:instrText>
+              <w:instrText xml:space="preserve"> PAGEREF _Toc121601038 \h </w:instrText>
             </w:r>
             <w:r>
               <w:rPr>
@@ -3379,6 +3463,10 @@
         <w:p>
           <w:pPr>
             <w:pStyle w:val="TDC3"/>
+            <w:tabs>
+              <w:tab w:val="left" w:pos="1320"/>
+              <w:tab w:val="right" w:leader="dot" w:pos="8494"/>
+            </w:tabs>
             <w:rPr>
               <w:rFonts w:asciiTheme="minorHAnsi" w:hAnsiTheme="minorHAnsi" w:cstheme="minorBidi"/>
               <w:noProof/>
@@ -3387,7 +3475,7 @@
               <w:szCs w:val="22"/>
             </w:rPr>
           </w:pPr>
-          <w:hyperlink w:anchor="_Toc119856273" w:history="1">
+          <w:hyperlink w:anchor="_Toc121601039" w:history="1">
             <w:r>
               <w:rPr>
                 <w:rStyle w:val="Hipervnculo"/>
@@ -3431,7 +3519,7 @@
                 <w:noProof/>
                 <w:webHidden/>
               </w:rPr>
-              <w:instrText xml:space="preserve"> PAGEREF _Toc119856273 \h </w:instrText>
+              <w:instrText xml:space="preserve"> PAGEREF _Toc121601039 \h </w:instrText>
             </w:r>
             <w:r>
               <w:rPr>
@@ -3465,6 +3553,10 @@
         <w:p>
           <w:pPr>
             <w:pStyle w:val="TDC3"/>
+            <w:tabs>
+              <w:tab w:val="left" w:pos="1320"/>
+              <w:tab w:val="right" w:leader="dot" w:pos="8494"/>
+            </w:tabs>
             <w:rPr>
               <w:rFonts w:asciiTheme="minorHAnsi" w:hAnsiTheme="minorHAnsi" w:cstheme="minorBidi"/>
               <w:noProof/>
@@ -3473,7 +3565,7 @@
               <w:szCs w:val="22"/>
             </w:rPr>
           </w:pPr>
-          <w:hyperlink w:anchor="_Toc119856274" w:history="1">
+          <w:hyperlink w:anchor="_Toc121601040" w:history="1">
             <w:r>
               <w:rPr>
                 <w:rStyle w:val="Hipervnculo"/>
@@ -3517,7 +3609,7 @@
                 <w:noProof/>
                 <w:webHidden/>
               </w:rPr>
-              <w:instrText xml:space="preserve"> PAGEREF _Toc119856274 \h </w:instrText>
+              <w:instrText xml:space="preserve"> PAGEREF _Toc121601040 \h </w:instrText>
             </w:r>
             <w:r>
               <w:rPr>
@@ -3551,6 +3643,10 @@
         <w:p>
           <w:pPr>
             <w:pStyle w:val="TDC3"/>
+            <w:tabs>
+              <w:tab w:val="left" w:pos="1320"/>
+              <w:tab w:val="right" w:leader="dot" w:pos="8494"/>
+            </w:tabs>
             <w:rPr>
               <w:rFonts w:asciiTheme="minorHAnsi" w:hAnsiTheme="minorHAnsi" w:cstheme="minorBidi"/>
               <w:noProof/>
@@ -3559,7 +3655,7 @@
               <w:szCs w:val="22"/>
             </w:rPr>
           </w:pPr>
-          <w:hyperlink w:anchor="_Toc119856275" w:history="1">
+          <w:hyperlink w:anchor="_Toc121601041" w:history="1">
             <w:r>
               <w:rPr>
                 <w:rStyle w:val="Hipervnculo"/>
@@ -3603,7 +3699,7 @@
                 <w:noProof/>
                 <w:webHidden/>
               </w:rPr>
-              <w:instrText xml:space="preserve"> PAGEREF _Toc119856275 \h </w:instrText>
+              <w:instrText xml:space="preserve"> PAGEREF _Toc121601041 \h </w:instrText>
             </w:r>
             <w:r>
               <w:rPr>
@@ -3623,7 +3719,7 @@
                 <w:noProof/>
                 <w:webHidden/>
               </w:rPr>
-              <w:t>13</w:t>
+              <w:t>12</w:t>
             </w:r>
             <w:r>
               <w:rPr>
@@ -3637,6 +3733,10 @@
         <w:p>
           <w:pPr>
             <w:pStyle w:val="TDC2"/>
+            <w:tabs>
+              <w:tab w:val="left" w:pos="880"/>
+              <w:tab w:val="right" w:leader="dot" w:pos="8494"/>
+            </w:tabs>
             <w:rPr>
               <w:rFonts w:asciiTheme="minorHAnsi" w:hAnsiTheme="minorHAnsi" w:cstheme="minorBidi"/>
               <w:noProof/>
@@ -3645,7 +3745,7 @@
               <w:szCs w:val="22"/>
             </w:rPr>
           </w:pPr>
-          <w:hyperlink w:anchor="_Toc119856276" w:history="1">
+          <w:hyperlink w:anchor="_Toc121601042" w:history="1">
             <w:r>
               <w:rPr>
                 <w:rStyle w:val="Hipervnculo"/>
@@ -3689,7 +3789,7 @@
                 <w:noProof/>
                 <w:webHidden/>
               </w:rPr>
-              <w:instrText xml:space="preserve"> PAGEREF _Toc119856276 \h </w:instrText>
+              <w:instrText xml:space="preserve"> PAGEREF _Toc121601042 \h </w:instrText>
             </w:r>
             <w:r>
               <w:rPr>
@@ -3723,6 +3823,10 @@
         <w:p>
           <w:pPr>
             <w:pStyle w:val="TDC3"/>
+            <w:tabs>
+              <w:tab w:val="left" w:pos="1320"/>
+              <w:tab w:val="right" w:leader="dot" w:pos="8494"/>
+            </w:tabs>
             <w:rPr>
               <w:rFonts w:asciiTheme="minorHAnsi" w:hAnsiTheme="minorHAnsi" w:cstheme="minorBidi"/>
               <w:noProof/>
@@ -3731,7 +3835,7 @@
               <w:szCs w:val="22"/>
             </w:rPr>
           </w:pPr>
-          <w:hyperlink w:anchor="_Toc119856277" w:history="1">
+          <w:hyperlink w:anchor="_Toc121601043" w:history="1">
             <w:r>
               <w:rPr>
                 <w:rStyle w:val="Hipervnculo"/>
@@ -3775,7 +3879,7 @@
                 <w:noProof/>
                 <w:webHidden/>
               </w:rPr>
-              <w:instrText xml:space="preserve"> PAGEREF _Toc119856277 \h </w:instrText>
+              <w:instrText xml:space="preserve"> PAGEREF _Toc121601043 \h </w:instrText>
             </w:r>
             <w:r>
               <w:rPr>
@@ -3809,6 +3913,10 @@
         <w:p>
           <w:pPr>
             <w:pStyle w:val="TDC3"/>
+            <w:tabs>
+              <w:tab w:val="left" w:pos="1320"/>
+              <w:tab w:val="right" w:leader="dot" w:pos="8494"/>
+            </w:tabs>
             <w:rPr>
               <w:rFonts w:asciiTheme="minorHAnsi" w:hAnsiTheme="minorHAnsi" w:cstheme="minorBidi"/>
               <w:noProof/>
@@ -3817,7 +3925,7 @@
               <w:szCs w:val="22"/>
             </w:rPr>
           </w:pPr>
-          <w:hyperlink w:anchor="_Toc119856278" w:history="1">
+          <w:hyperlink w:anchor="_Toc121601044" w:history="1">
             <w:r>
               <w:rPr>
                 <w:rStyle w:val="Hipervnculo"/>
@@ -3861,7 +3969,7 @@
                 <w:noProof/>
                 <w:webHidden/>
               </w:rPr>
-              <w:instrText xml:space="preserve"> PAGEREF _Toc119856278 \h </w:instrText>
+              <w:instrText xml:space="preserve"> PAGEREF _Toc121601044 \h </w:instrText>
             </w:r>
             <w:r>
               <w:rPr>
@@ -3895,6 +4003,10 @@
         <w:p>
           <w:pPr>
             <w:pStyle w:val="TDC2"/>
+            <w:tabs>
+              <w:tab w:val="left" w:pos="880"/>
+              <w:tab w:val="right" w:leader="dot" w:pos="8494"/>
+            </w:tabs>
             <w:rPr>
               <w:rFonts w:asciiTheme="minorHAnsi" w:hAnsiTheme="minorHAnsi" w:cstheme="minorBidi"/>
               <w:noProof/>
@@ -3903,7 +4015,7 @@
               <w:szCs w:val="22"/>
             </w:rPr>
           </w:pPr>
-          <w:hyperlink w:anchor="_Toc119856279" w:history="1">
+          <w:hyperlink w:anchor="_Toc121601045" w:history="1">
             <w:r>
               <w:rPr>
                 <w:rStyle w:val="Hipervnculo"/>
@@ -3926,7 +4038,7 @@
                 <w:rStyle w:val="Hipervnculo"/>
                 <w:noProof/>
               </w:rPr>
-              <w:t>Seguridad Informática</w:t>
+              <w:t>Ciberseguridad</w:t>
             </w:r>
             <w:r>
               <w:rPr>
@@ -3947,7 +4059,7 @@
                 <w:noProof/>
                 <w:webHidden/>
               </w:rPr>
-              <w:instrText xml:space="preserve"> PAGEREF _Toc119856279 \h </w:instrText>
+              <w:instrText xml:space="preserve"> PAGEREF _Toc121601045 \h </w:instrText>
             </w:r>
             <w:r>
               <w:rPr>
@@ -3981,6 +4093,10 @@
         <w:p>
           <w:pPr>
             <w:pStyle w:val="TDC3"/>
+            <w:tabs>
+              <w:tab w:val="left" w:pos="1320"/>
+              <w:tab w:val="right" w:leader="dot" w:pos="8494"/>
+            </w:tabs>
             <w:rPr>
               <w:rFonts w:asciiTheme="minorHAnsi" w:hAnsiTheme="minorHAnsi" w:cstheme="minorBidi"/>
               <w:noProof/>
@@ -3989,7 +4105,7 @@
               <w:szCs w:val="22"/>
             </w:rPr>
           </w:pPr>
-          <w:hyperlink w:anchor="_Toc119856280" w:history="1">
+          <w:hyperlink w:anchor="_Toc121601046" w:history="1">
             <w:r>
               <w:rPr>
                 <w:rStyle w:val="Hipervnculo"/>
@@ -4012,7 +4128,7 @@
                 <w:rStyle w:val="Hipervnculo"/>
                 <w:noProof/>
               </w:rPr>
-              <w:t>Firewall</w:t>
+              <w:t>Inventario de Activos</w:t>
             </w:r>
             <w:r>
               <w:rPr>
@@ -4033,7 +4149,7 @@
                 <w:noProof/>
                 <w:webHidden/>
               </w:rPr>
-              <w:instrText xml:space="preserve"> PAGEREF _Toc119856280 \h </w:instrText>
+              <w:instrText xml:space="preserve"> PAGEREF _Toc121601046 \h </w:instrText>
             </w:r>
             <w:r>
               <w:rPr>
@@ -4067,6 +4183,10 @@
         <w:p>
           <w:pPr>
             <w:pStyle w:val="TDC3"/>
+            <w:tabs>
+              <w:tab w:val="left" w:pos="1320"/>
+              <w:tab w:val="right" w:leader="dot" w:pos="8494"/>
+            </w:tabs>
             <w:rPr>
               <w:rFonts w:asciiTheme="minorHAnsi" w:hAnsiTheme="minorHAnsi" w:cstheme="minorBidi"/>
               <w:noProof/>
@@ -4075,7 +4195,7 @@
               <w:szCs w:val="22"/>
             </w:rPr>
           </w:pPr>
-          <w:hyperlink w:anchor="_Toc119856281" w:history="1">
+          <w:hyperlink w:anchor="_Toc121601047" w:history="1">
             <w:r>
               <w:rPr>
                 <w:rStyle w:val="Hipervnculo"/>
@@ -4098,7 +4218,7 @@
                 <w:rStyle w:val="Hipervnculo"/>
                 <w:noProof/>
               </w:rPr>
-              <w:t>Switches</w:t>
+              <w:t>Firewall</w:t>
             </w:r>
             <w:r>
               <w:rPr>
@@ -4119,7 +4239,7 @@
                 <w:noProof/>
                 <w:webHidden/>
               </w:rPr>
-              <w:instrText xml:space="preserve"> PAGEREF _Toc119856281 \h </w:instrText>
+              <w:instrText xml:space="preserve"> PAGEREF _Toc121601047 \h </w:instrText>
             </w:r>
             <w:r>
               <w:rPr>
@@ -4139,7 +4259,7 @@
                 <w:noProof/>
                 <w:webHidden/>
               </w:rPr>
-              <w:t>15</w:t>
+              <w:t>14</w:t>
             </w:r>
             <w:r>
               <w:rPr>
@@ -4153,6 +4273,10 @@
         <w:p>
           <w:pPr>
             <w:pStyle w:val="TDC3"/>
+            <w:tabs>
+              <w:tab w:val="left" w:pos="1320"/>
+              <w:tab w:val="right" w:leader="dot" w:pos="8494"/>
+            </w:tabs>
             <w:rPr>
               <w:rFonts w:asciiTheme="minorHAnsi" w:hAnsiTheme="minorHAnsi" w:cstheme="minorBidi"/>
               <w:noProof/>
@@ -4161,7 +4285,7 @@
               <w:szCs w:val="22"/>
             </w:rPr>
           </w:pPr>
-          <w:hyperlink w:anchor="_Toc119856282" w:history="1">
+          <w:hyperlink w:anchor="_Toc121601048" w:history="1">
             <w:r>
               <w:rPr>
                 <w:rStyle w:val="Hipervnculo"/>
@@ -4184,7 +4308,7 @@
                 <w:rStyle w:val="Hipervnculo"/>
                 <w:noProof/>
               </w:rPr>
-              <w:t>Antivirus</w:t>
+              <w:t>Switches</w:t>
             </w:r>
             <w:r>
               <w:rPr>
@@ -4205,7 +4329,7 @@
                 <w:noProof/>
                 <w:webHidden/>
               </w:rPr>
-              <w:instrText xml:space="preserve"> PAGEREF _Toc119856282 \h </w:instrText>
+              <w:instrText xml:space="preserve"> PAGEREF _Toc121601048 \h </w:instrText>
             </w:r>
             <w:r>
               <w:rPr>
@@ -4239,6 +4363,10 @@
         <w:p>
           <w:pPr>
             <w:pStyle w:val="TDC3"/>
+            <w:tabs>
+              <w:tab w:val="left" w:pos="1320"/>
+              <w:tab w:val="right" w:leader="dot" w:pos="8494"/>
+            </w:tabs>
             <w:rPr>
               <w:rFonts w:asciiTheme="minorHAnsi" w:hAnsiTheme="minorHAnsi" w:cstheme="minorBidi"/>
               <w:noProof/>
@@ -4247,7 +4375,7 @@
               <w:szCs w:val="22"/>
             </w:rPr>
           </w:pPr>
-          <w:hyperlink w:anchor="_Toc119856283" w:history="1">
+          <w:hyperlink w:anchor="_Toc121601049" w:history="1">
             <w:r>
               <w:rPr>
                 <w:rStyle w:val="Hipervnculo"/>
@@ -4270,7 +4398,7 @@
                 <w:rStyle w:val="Hipervnculo"/>
                 <w:noProof/>
               </w:rPr>
-              <w:t>Directivas de seguridad</w:t>
+              <w:t>Antivirus</w:t>
             </w:r>
             <w:r>
               <w:rPr>
@@ -4291,7 +4419,7 @@
                 <w:noProof/>
                 <w:webHidden/>
               </w:rPr>
-              <w:instrText xml:space="preserve"> PAGEREF _Toc119856283 \h </w:instrText>
+              <w:instrText xml:space="preserve"> PAGEREF _Toc121601049 \h </w:instrText>
             </w:r>
             <w:r>
               <w:rPr>
@@ -4325,6 +4453,10 @@
         <w:p>
           <w:pPr>
             <w:pStyle w:val="TDC3"/>
+            <w:tabs>
+              <w:tab w:val="left" w:pos="1320"/>
+              <w:tab w:val="right" w:leader="dot" w:pos="8494"/>
+            </w:tabs>
             <w:rPr>
               <w:rFonts w:asciiTheme="minorHAnsi" w:hAnsiTheme="minorHAnsi" w:cstheme="minorBidi"/>
               <w:noProof/>
@@ -4333,7 +4465,7 @@
               <w:szCs w:val="22"/>
             </w:rPr>
           </w:pPr>
-          <w:hyperlink w:anchor="_Toc119856284" w:history="1">
+          <w:hyperlink w:anchor="_Toc121601050" w:history="1">
             <w:r>
               <w:rPr>
                 <w:rStyle w:val="Hipervnculo"/>
@@ -4356,7 +4488,7 @@
                 <w:rStyle w:val="Hipervnculo"/>
                 <w:noProof/>
               </w:rPr>
-              <w:t>Copias de seguridad</w:t>
+              <w:t>Directivas de seguridad</w:t>
             </w:r>
             <w:r>
               <w:rPr>
@@ -4377,7 +4509,7 @@
                 <w:noProof/>
                 <w:webHidden/>
               </w:rPr>
-              <w:instrText xml:space="preserve"> PAGEREF _Toc119856284 \h </w:instrText>
+              <w:instrText xml:space="preserve"> PAGEREF _Toc121601050 \h </w:instrText>
             </w:r>
             <w:r>
               <w:rPr>
@@ -4397,7 +4529,7 @@
                 <w:noProof/>
                 <w:webHidden/>
               </w:rPr>
-              <w:t>16</w:t>
+              <w:t>15</w:t>
             </w:r>
             <w:r>
               <w:rPr>
@@ -4410,7 +4542,11 @@
         </w:p>
         <w:p>
           <w:pPr>
-            <w:pStyle w:val="TDC1"/>
+            <w:pStyle w:val="TDC3"/>
+            <w:tabs>
+              <w:tab w:val="left" w:pos="1320"/>
+              <w:tab w:val="right" w:leader="dot" w:pos="8494"/>
+            </w:tabs>
             <w:rPr>
               <w:rFonts w:asciiTheme="minorHAnsi" w:hAnsiTheme="minorHAnsi" w:cstheme="minorBidi"/>
               <w:noProof/>
@@ -4419,23 +4555,40 @@
               <w:szCs w:val="22"/>
             </w:rPr>
           </w:pPr>
-          <w:hyperlink w:anchor="_Toc119856285" w:history="1">
+          <w:hyperlink w:anchor="_Toc121601051" w:history="1">
             <w:r>
               <w:rPr>
                 <w:rStyle w:val="Hipervnculo"/>
                 <w:noProof/>
               </w:rPr>
-              <w:t>Anexo 1 – Diagrama Packet tracer</w:t>
-            </w:r>
-            <w:r>
-              <w:rPr>
-                <w:noProof/>
-                <w:webHidden/>
+              <w:t>5.5.6</w:t>
+            </w:r>
+            <w:r>
+              <w:rPr>
+                <w:rFonts w:asciiTheme="minorHAnsi" w:hAnsiTheme="minorHAnsi" w:cstheme="minorBidi"/>
+                <w:noProof/>
+                <w:color w:val="auto"/>
+                <w:sz w:val="22"/>
+                <w:szCs w:val="22"/>
               </w:rPr>
               <w:tab/>
             </w:r>
             <w:r>
               <w:rPr>
+                <w:rStyle w:val="Hipervnculo"/>
+                <w:noProof/>
+              </w:rPr>
+              <w:t>Copias de seguridad</w:t>
+            </w:r>
+            <w:r>
+              <w:rPr>
+                <w:noProof/>
+                <w:webHidden/>
+              </w:rPr>
+              <w:tab/>
+            </w:r>
+            <w:r>
+              <w:rPr>
                 <w:noProof/>
                 <w:webHidden/>
               </w:rPr>
@@ -4446,7 +4599,7 @@
                 <w:noProof/>
                 <w:webHidden/>
               </w:rPr>
-              <w:instrText xml:space="preserve"> PAGEREF _Toc119856285 \h </w:instrText>
+              <w:instrText xml:space="preserve"> PAGEREF _Toc121601051 \h </w:instrText>
             </w:r>
             <w:r>
               <w:rPr>
@@ -4466,7 +4619,7 @@
                 <w:noProof/>
                 <w:webHidden/>
               </w:rPr>
-              <w:t>17</w:t>
+              <w:t>16</w:t>
             </w:r>
             <w:r>
               <w:rPr>
@@ -4479,7 +4632,11 @@
         </w:p>
         <w:p>
           <w:pPr>
-            <w:pStyle w:val="TDC1"/>
+            <w:pStyle w:val="TDC3"/>
+            <w:tabs>
+              <w:tab w:val="left" w:pos="1320"/>
+              <w:tab w:val="right" w:leader="dot" w:pos="8494"/>
+            </w:tabs>
             <w:rPr>
               <w:rFonts w:asciiTheme="minorHAnsi" w:hAnsiTheme="minorHAnsi" w:cstheme="minorBidi"/>
               <w:noProof/>
@@ -4488,23 +4645,40 @@
               <w:szCs w:val="22"/>
             </w:rPr>
           </w:pPr>
-          <w:hyperlink w:anchor="_Toc119856286" w:history="1">
+          <w:hyperlink w:anchor="_Toc121601052" w:history="1">
             <w:r>
               <w:rPr>
                 <w:rStyle w:val="Hipervnculo"/>
                 <w:noProof/>
               </w:rPr>
-              <w:t>Anexo 2 – Esquema de conexiones</w:t>
-            </w:r>
-            <w:r>
-              <w:rPr>
-                <w:noProof/>
-                <w:webHidden/>
+              <w:t>5.5.7</w:t>
+            </w:r>
+            <w:r>
+              <w:rPr>
+                <w:rFonts w:asciiTheme="minorHAnsi" w:hAnsiTheme="minorHAnsi" w:cstheme="minorBidi"/>
+                <w:noProof/>
+                <w:color w:val="auto"/>
+                <w:sz w:val="22"/>
+                <w:szCs w:val="22"/>
               </w:rPr>
               <w:tab/>
             </w:r>
             <w:r>
               <w:rPr>
+                <w:rStyle w:val="Hipervnculo"/>
+                <w:noProof/>
+              </w:rPr>
+              <w:t>Puesto de trabajo</w:t>
+            </w:r>
+            <w:r>
+              <w:rPr>
+                <w:noProof/>
+                <w:webHidden/>
+              </w:rPr>
+              <w:tab/>
+            </w:r>
+            <w:r>
+              <w:rPr>
                 <w:noProof/>
                 <w:webHidden/>
               </w:rPr>
@@ -4515,7 +4689,7 @@
                 <w:noProof/>
                 <w:webHidden/>
               </w:rPr>
-              <w:instrText xml:space="preserve"> PAGEREF _Toc119856286 \h </w:instrText>
+              <w:instrText xml:space="preserve"> PAGEREF _Toc121601052 \h </w:instrText>
             </w:r>
             <w:r>
               <w:rPr>
@@ -4535,7 +4709,7 @@
                 <w:noProof/>
                 <w:webHidden/>
               </w:rPr>
-              <w:t>17</w:t>
+              <w:t>16</w:t>
             </w:r>
             <w:r>
               <w:rPr>
@@ -4549,6 +4723,9 @@
         <w:p>
           <w:pPr>
             <w:pStyle w:val="TDC1"/>
+            <w:tabs>
+              <w:tab w:val="right" w:leader="dot" w:pos="8494"/>
+            </w:tabs>
             <w:rPr>
               <w:rFonts w:asciiTheme="minorHAnsi" w:hAnsiTheme="minorHAnsi" w:cstheme="minorBidi"/>
               <w:noProof/>
@@ -4557,13 +4734,13 @@
               <w:szCs w:val="22"/>
             </w:rPr>
           </w:pPr>
-          <w:hyperlink w:anchor="_Toc119856287" w:history="1">
+          <w:hyperlink w:anchor="_Toc121601053" w:history="1">
             <w:r>
               <w:rPr>
                 <w:rStyle w:val="Hipervnculo"/>
                 <w:noProof/>
               </w:rPr>
-              <w:t>Anexo 3 - Presupuesto</w:t>
+              <w:t>Anexo 1 - Diagrama Packet tracer</w:t>
             </w:r>
             <w:r>
               <w:rPr>
@@ -4584,7 +4761,223 @@
                 <w:noProof/>
                 <w:webHidden/>
               </w:rPr>
-              <w:instrText xml:space="preserve"> PAGEREF _Toc119856287 \h </w:instrText>
+              <w:instrText xml:space="preserve"> PAGEREF _Toc121601053 \h </w:instrText>
+            </w:r>
+            <w:r>
+              <w:rPr>
+                <w:noProof/>
+                <w:webHidden/>
+              </w:rPr>
+            </w:r>
+            <w:r>
+              <w:rPr>
+                <w:noProof/>
+                <w:webHidden/>
+              </w:rPr>
+              <w:fldChar w:fldCharType="separate"/>
+            </w:r>
+            <w:r>
+              <w:rPr>
+                <w:noProof/>
+                <w:webHidden/>
+              </w:rPr>
+              <w:t>17</w:t>
+            </w:r>
+            <w:r>
+              <w:rPr>
+                <w:noProof/>
+                <w:webHidden/>
+              </w:rPr>
+              <w:fldChar w:fldCharType="end"/>
+            </w:r>
+          </w:hyperlink>
+        </w:p>
+        <w:p>
+          <w:pPr>
+            <w:pStyle w:val="TDC1"/>
+            <w:tabs>
+              <w:tab w:val="right" w:leader="dot" w:pos="8494"/>
+            </w:tabs>
+            <w:rPr>
+              <w:rFonts w:asciiTheme="minorHAnsi" w:hAnsiTheme="minorHAnsi" w:cstheme="minorBidi"/>
+              <w:noProof/>
+              <w:color w:val="auto"/>
+              <w:sz w:val="22"/>
+              <w:szCs w:val="22"/>
+            </w:rPr>
+          </w:pPr>
+          <w:hyperlink w:anchor="_Toc121601054" w:history="1">
+            <w:r>
+              <w:rPr>
+                <w:rStyle w:val="Hipervnculo"/>
+                <w:noProof/>
+              </w:rPr>
+              <w:t>Anexo 2 - Esquema de conexiones</w:t>
+            </w:r>
+            <w:r>
+              <w:rPr>
+                <w:noProof/>
+                <w:webHidden/>
+              </w:rPr>
+              <w:tab/>
+            </w:r>
+            <w:r>
+              <w:rPr>
+                <w:noProof/>
+                <w:webHidden/>
+              </w:rPr>
+              <w:fldChar w:fldCharType="begin"/>
+            </w:r>
+            <w:r>
+              <w:rPr>
+                <w:noProof/>
+                <w:webHidden/>
+              </w:rPr>
+              <w:instrText xml:space="preserve"> PAGEREF _Toc121601054 \h </w:instrText>
+            </w:r>
+            <w:r>
+              <w:rPr>
+                <w:noProof/>
+                <w:webHidden/>
+              </w:rPr>
+            </w:r>
+            <w:r>
+              <w:rPr>
+                <w:noProof/>
+                <w:webHidden/>
+              </w:rPr>
+              <w:fldChar w:fldCharType="separate"/>
+            </w:r>
+            <w:r>
+              <w:rPr>
+                <w:noProof/>
+                <w:webHidden/>
+              </w:rPr>
+              <w:t>17</w:t>
+            </w:r>
+            <w:r>
+              <w:rPr>
+                <w:noProof/>
+                <w:webHidden/>
+              </w:rPr>
+              <w:fldChar w:fldCharType="end"/>
+            </w:r>
+          </w:hyperlink>
+        </w:p>
+        <w:p>
+          <w:pPr>
+            <w:pStyle w:val="TDC1"/>
+            <w:tabs>
+              <w:tab w:val="right" w:leader="dot" w:pos="8494"/>
+            </w:tabs>
+            <w:rPr>
+              <w:rFonts w:asciiTheme="minorHAnsi" w:hAnsiTheme="minorHAnsi" w:cstheme="minorBidi"/>
+              <w:noProof/>
+              <w:color w:val="auto"/>
+              <w:sz w:val="22"/>
+              <w:szCs w:val="22"/>
+            </w:rPr>
+          </w:pPr>
+          <w:hyperlink w:anchor="_Toc121601055" w:history="1">
+            <w:r>
+              <w:rPr>
+                <w:rStyle w:val="Hipervnculo"/>
+                <w:noProof/>
+              </w:rPr>
+              <w:t>Anexo 3 – Plan de ciberseguridad</w:t>
+            </w:r>
+            <w:r>
+              <w:rPr>
+                <w:noProof/>
+                <w:webHidden/>
+              </w:rPr>
+              <w:tab/>
+            </w:r>
+            <w:r>
+              <w:rPr>
+                <w:noProof/>
+                <w:webHidden/>
+              </w:rPr>
+              <w:fldChar w:fldCharType="begin"/>
+            </w:r>
+            <w:r>
+              <w:rPr>
+                <w:noProof/>
+                <w:webHidden/>
+              </w:rPr>
+              <w:instrText xml:space="preserve"> PAGEREF _Toc121601055 \h </w:instrText>
+            </w:r>
+            <w:r>
+              <w:rPr>
+                <w:noProof/>
+                <w:webHidden/>
+              </w:rPr>
+            </w:r>
+            <w:r>
+              <w:rPr>
+                <w:noProof/>
+                <w:webHidden/>
+              </w:rPr>
+              <w:fldChar w:fldCharType="separate"/>
+            </w:r>
+            <w:r>
+              <w:rPr>
+                <w:noProof/>
+                <w:webHidden/>
+              </w:rPr>
+              <w:t>17</w:t>
+            </w:r>
+            <w:r>
+              <w:rPr>
+                <w:noProof/>
+                <w:webHidden/>
+              </w:rPr>
+              <w:fldChar w:fldCharType="end"/>
+            </w:r>
+          </w:hyperlink>
+        </w:p>
+        <w:p>
+          <w:pPr>
+            <w:pStyle w:val="TDC1"/>
+            <w:tabs>
+              <w:tab w:val="right" w:leader="dot" w:pos="8494"/>
+            </w:tabs>
+            <w:rPr>
+              <w:rFonts w:asciiTheme="minorHAnsi" w:hAnsiTheme="minorHAnsi" w:cstheme="minorBidi"/>
+              <w:noProof/>
+              <w:color w:val="auto"/>
+              <w:sz w:val="22"/>
+              <w:szCs w:val="22"/>
+            </w:rPr>
+          </w:pPr>
+          <w:hyperlink w:anchor="_Toc121601056" w:history="1">
+            <w:r>
+              <w:rPr>
+                <w:rStyle w:val="Hipervnculo"/>
+                <w:noProof/>
+              </w:rPr>
+              <w:t>Anexo 3 – Plan de ciberseguridad</w:t>
+            </w:r>
+            <w:r>
+              <w:rPr>
+                <w:noProof/>
+                <w:webHidden/>
+              </w:rPr>
+              <w:tab/>
+            </w:r>
+            <w:r>
+              <w:rPr>
+                <w:noProof/>
+                <w:webHidden/>
+              </w:rPr>
+              <w:fldChar w:fldCharType="begin"/>
+            </w:r>
+            <w:r>
+              <w:rPr>
+                <w:noProof/>
+                <w:webHidden/>
+              </w:rPr>
+              <w:instrText xml:space="preserve"> PAGEREF _Toc121601056 \h </w:instrText>
             </w:r>
             <w:r>
               <w:rPr>
@@ -4639,7 +5032,7 @@
       <w:pPr>
         <w:pStyle w:val="Ttulo1"/>
       </w:pPr>
-      <w:bookmarkStart w:id="0" w:name="_Toc119856247"/>
+      <w:bookmarkStart w:id="0" w:name="_Toc121601013"/>
       <w:r>
         <w:lastRenderedPageBreak/>
         <w:t>Glosario</w:t>
@@ -4769,44 +5162,8 @@
                 <w:rPr>
                   <w:rStyle w:val="Hipervnculo"/>
                 </w:rPr>
-                <w:t xml:space="preserve">Hot </w:t>
+                <w:t>Hot Standby Routing Protocol</w:t>
               </w:r>
-              <w:proofErr w:type="spellStart"/>
-              <w:r>
-                <w:rPr>
-                  <w:rStyle w:val="Hipervnculo"/>
-                </w:rPr>
-                <w:t>Standby</w:t>
-              </w:r>
-              <w:proofErr w:type="spellEnd"/>
-              <w:r>
-                <w:rPr>
-                  <w:rStyle w:val="Hipervnculo"/>
-                </w:rPr>
-                <w:t xml:space="preserve"> </w:t>
-              </w:r>
-              <w:proofErr w:type="spellStart"/>
-              <w:r>
-                <w:rPr>
-                  <w:rStyle w:val="Hipervnculo"/>
-                </w:rPr>
-                <w:t>Routing</w:t>
-              </w:r>
-              <w:proofErr w:type="spellEnd"/>
-              <w:r>
-                <w:rPr>
-                  <w:rStyle w:val="Hipervnculo"/>
-                </w:rPr>
-                <w:t xml:space="preserve"> </w:t>
-              </w:r>
-              <w:proofErr w:type="spellStart"/>
-              <w:r>
-                <w:rPr>
-                  <w:rStyle w:val="Hipervnculo"/>
-                </w:rPr>
-                <w:t>Protocol</w:t>
-              </w:r>
-              <w:proofErr w:type="spellEnd"/>
             </w:hyperlink>
           </w:p>
         </w:tc>
@@ -4838,7 +5195,7 @@
       <w:pPr>
         <w:pStyle w:val="Ttulo1"/>
       </w:pPr>
-      <w:bookmarkStart w:id="1" w:name="_Toc119856248"/>
+      <w:bookmarkStart w:id="1" w:name="_Toc121601014"/>
       <w:r>
         <w:t>Introducción</w:t>
       </w:r>
@@ -4934,11 +5291,9 @@
             <w:tcW w:w="0" w:type="auto"/>
           </w:tcPr>
           <w:p>
-            <w:proofErr w:type="spellStart"/>
             <w:r>
               <w:t>Ecomputer</w:t>
             </w:r>
-            <w:proofErr w:type="spellEnd"/>
           </w:p>
         </w:tc>
         <w:tc>
@@ -4958,13 +5313,8 @@
             <w:tcW w:w="0" w:type="auto"/>
           </w:tcPr>
           <w:p>
-            <w:proofErr w:type="spellStart"/>
-            <w:r>
-              <w:t>Tecnovalia</w:t>
-            </w:r>
-            <w:proofErr w:type="spellEnd"/>
-            <w:r>
-              <w:t xml:space="preserve"> informática</w:t>
+            <w:r>
+              <w:t>Tecnovalia informática</w:t>
             </w:r>
           </w:p>
         </w:tc>
@@ -5054,13 +5404,8 @@
             <w:tcW w:w="0" w:type="auto"/>
           </w:tcPr>
           <w:p>
-            <w:proofErr w:type="spellStart"/>
-            <w:r>
-              <w:t>Calat</w:t>
-            </w:r>
-            <w:proofErr w:type="spellEnd"/>
-            <w:r>
-              <w:t xml:space="preserve"> Sistemas y Comunicaciones S.L.</w:t>
+            <w:r>
+              <w:t>Calat Sistemas y Comunicaciones S.L.</w:t>
             </w:r>
           </w:p>
         </w:tc>
@@ -5265,13 +5610,8 @@
       <w:r>
         <w:t xml:space="preserve">, monitorización de consumo eléctrico, </w:t>
       </w:r>
-      <w:proofErr w:type="spellStart"/>
-      <w:r>
-        <w:t>etc</w:t>
-      </w:r>
-      <w:proofErr w:type="spellEnd"/>
-      <w:r>
-        <w:t>…</w:t>
+      <w:r>
+        <w:t>etc…</w:t>
       </w:r>
       <w:r>
         <w:t>.</w:t>
@@ -5298,7 +5638,7 @@
       <w:pPr>
         <w:pStyle w:val="Ttulo1"/>
       </w:pPr>
-      <w:bookmarkStart w:id="2" w:name="_Toc119856249"/>
+      <w:bookmarkStart w:id="2" w:name="_Toc121601015"/>
       <w:r>
         <w:t>Ubicación del proyecto</w:t>
       </w:r>
@@ -5476,7 +5816,7 @@
       <w:pPr>
         <w:pStyle w:val="Ttulo1"/>
       </w:pPr>
-      <w:bookmarkStart w:id="3" w:name="_Toc119856250"/>
+      <w:bookmarkStart w:id="3" w:name="_Toc121601016"/>
       <w:r>
         <w:lastRenderedPageBreak/>
         <w:t>Justificaciones técnicas</w:t>
@@ -5487,7 +5827,7 @@
       <w:pPr>
         <w:pStyle w:val="Ttulo2"/>
       </w:pPr>
-      <w:bookmarkStart w:id="4" w:name="_Toc119856251"/>
+      <w:bookmarkStart w:id="4" w:name="_Toc121601017"/>
       <w:r>
         <w:t>Tipos de medios de transmisión</w:t>
       </w:r>
@@ -5504,22 +5844,14 @@
         <w:t>para el cableado horizontal y el aire</w:t>
       </w:r>
       <w:r>
-        <w:t xml:space="preserve"> (</w:t>
-      </w:r>
-      <w:proofErr w:type="spellStart"/>
-      <w:r>
-        <w:t>WiFi</w:t>
-      </w:r>
-      <w:proofErr w:type="spellEnd"/>
-      <w:r>
-        <w:t>).</w:t>
+        <w:t xml:space="preserve"> (WiFi).</w:t>
       </w:r>
     </w:p>
     <w:p>
       <w:pPr>
         <w:pStyle w:val="Ttulo2"/>
       </w:pPr>
-      <w:bookmarkStart w:id="5" w:name="_Toc119856252"/>
+      <w:bookmarkStart w:id="5" w:name="_Toc121601018"/>
       <w:r>
         <w:t xml:space="preserve">Elementos de la </w:t>
       </w:r>
@@ -5564,10 +5896,10 @@
             <v:path o:extrusionok="f" gradientshapeok="t" o:connecttype="rect"/>
             <o:lock v:ext="edit" aspectratio="t"/>
           </v:shapetype>
-          <v:shape id="_x0000_i1103" type="#_x0000_t75" style="width:496.95pt;height:202.55pt" o:ole="">
+          <v:shape id="_x0000_i1025" type="#_x0000_t75" style="width:496.95pt;height:202.55pt" o:ole="">
             <v:imagedata r:id="rId9" o:title=""/>
           </v:shape>
-          <o:OLEObject Type="Embed" ProgID="Excel.Sheet.12" ShapeID="_x0000_i1103" DrawAspect="Content" ObjectID="_1731766507" r:id="rId10"/>
+          <o:OLEObject Type="Embed" ProgID="Excel.Sheet.12" ShapeID="_x0000_i1025" DrawAspect="Content" ObjectID="_1732279570" r:id="rId10"/>
         </w:object>
       </w:r>
     </w:p>
@@ -5582,7 +5914,6 @@
           <w:szCs w:val="28"/>
         </w:rPr>
       </w:pPr>
-      <w:bookmarkStart w:id="7" w:name="_Toc119856253"/>
       <w:r>
         <w:br w:type="page"/>
       </w:r>
@@ -5591,6 +5922,7 @@
       <w:pPr>
         <w:pStyle w:val="Ttulo2"/>
       </w:pPr>
+      <w:bookmarkStart w:id="7" w:name="_Toc121601019"/>
       <w:r>
         <w:lastRenderedPageBreak/>
         <w:t>Estructura lógica</w:t>
@@ -5714,7 +6046,7 @@
       <w:pPr>
         <w:pStyle w:val="Ttulo2"/>
       </w:pPr>
-      <w:bookmarkStart w:id="8" w:name="_Toc119856254"/>
+      <w:bookmarkStart w:id="8" w:name="_Toc121601020"/>
       <w:r>
         <w:t>Electrónica de red</w:t>
       </w:r>
@@ -5726,38 +6058,17 @@
           <w:lang w:val="en-US"/>
         </w:rPr>
       </w:pPr>
-      <w:proofErr w:type="spellStart"/>
       <w:r>
         <w:rPr>
           <w:u w:val="single"/>
         </w:rPr>
-        <w:t>Routers</w:t>
-      </w:r>
-      <w:proofErr w:type="spellEnd"/>
-      <w:r>
-        <w:rPr>
-          <w:u w:val="single"/>
-        </w:rPr>
-        <w:t>:</w:t>
+        <w:t>Routers:</w:t>
       </w:r>
       <w:r>
         <w:t xml:space="preserve"> </w:t>
       </w:r>
-      <w:proofErr w:type="spellStart"/>
-      <w:r>
-        <w:t>Unifi</w:t>
-      </w:r>
-      <w:proofErr w:type="spellEnd"/>
-      <w:r>
-        <w:t xml:space="preserve"> </w:t>
-      </w:r>
-      <w:proofErr w:type="spellStart"/>
-      <w:r>
-        <w:t>Dream</w:t>
-      </w:r>
-      <w:proofErr w:type="spellEnd"/>
-      <w:r>
-        <w:t xml:space="preserve"> Machine Pro</w:t>
+      <w:r>
+        <w:t>Unifi Dream Machine Pro</w:t>
       </w:r>
     </w:p>
     <w:p>
@@ -5817,82 +6128,58 @@
           <w:lang w:val="en-US"/>
         </w:rPr>
       </w:pPr>
-      <w:proofErr w:type="spellStart"/>
       <w:r>
         <w:rPr>
           <w:u w:val="single"/>
           <w:lang w:val="en-US"/>
         </w:rPr>
-        <w:t>Servidores</w:t>
-      </w:r>
-      <w:proofErr w:type="spellEnd"/>
+        <w:t>Servidores:</w:t>
+      </w:r>
+      <w:r>
+        <w:rPr>
+          <w:lang w:val="en-US"/>
+        </w:rPr>
+        <w:t xml:space="preserve"> Dell PowerEdge </w:t>
+      </w:r>
+      <w:r>
+        <w:rPr>
+          <w:lang w:val="en-US"/>
+        </w:rPr>
+        <w:t>XR12</w:t>
+      </w:r>
+    </w:p>
+    <w:p>
+      <w:pPr>
+        <w:rPr>
+          <w:lang w:val="en-US"/>
+        </w:rPr>
+      </w:pPr>
       <w:r>
         <w:rPr>
           <w:u w:val="single"/>
           <w:lang w:val="en-US"/>
         </w:rPr>
-        <w:t>:</w:t>
+        <w:t>NAS:</w:t>
       </w:r>
       <w:r>
         <w:rPr>
           <w:lang w:val="en-US"/>
         </w:rPr>
-        <w:t xml:space="preserve"> Dell PowerEdge </w:t>
+        <w:t xml:space="preserve"> </w:t>
       </w:r>
       <w:r>
         <w:rPr>
           <w:lang w:val="en-US"/>
         </w:rPr>
-        <w:t>XR12</w:t>
-      </w:r>
-    </w:p>
-    <w:p>
-      <w:r>
-        <w:rPr>
-          <w:u w:val="single"/>
-        </w:rPr>
-        <w:t>NAS</w:t>
-      </w:r>
-      <w:r>
-        <w:rPr>
-          <w:u w:val="single"/>
-        </w:rPr>
-        <w:t>:</w:t>
-      </w:r>
-      <w:r>
-        <w:t xml:space="preserve"> </w:t>
-      </w:r>
-      <w:proofErr w:type="spellStart"/>
-      <w:r>
-        <w:t>Storinator</w:t>
-      </w:r>
-      <w:proofErr w:type="spellEnd"/>
-      <w:r>
-        <w:t xml:space="preserve"> Q30</w:t>
-      </w:r>
-      <w:r>
-        <w:t xml:space="preserve"> </w:t>
-      </w:r>
-      <w:proofErr w:type="spellStart"/>
-      <w:r>
-        <w:t>Enhanced</w:t>
-      </w:r>
-      <w:proofErr w:type="spellEnd"/>
+        <w:t>Storinator Q30 Enhanced</w:t>
+      </w:r>
     </w:p>
     <w:p>
       <w:r>
         <w:t xml:space="preserve">Todos los </w:t>
       </w:r>
       <w:r>
-        <w:t xml:space="preserve">monitores salvo los de recepción van con soporte </w:t>
-      </w:r>
-      <w:proofErr w:type="spellStart"/>
-      <w:r>
-        <w:t>vesa</w:t>
-      </w:r>
-      <w:proofErr w:type="spellEnd"/>
-      <w:r>
-        <w:t>.</w:t>
+        <w:t>monitores salvo los de recepción van con soporte vesa.</w:t>
       </w:r>
     </w:p>
     <w:p>
@@ -6064,6 +6351,11 @@
             </w:r>
           </w:p>
           <w:p>
+            <w:pPr>
+              <w:rPr>
+                <w:lang w:val="en-US"/>
+              </w:rPr>
+            </w:pPr>
             <w:r>
               <w:rPr>
                 <w:lang w:val="en-US"/>
@@ -6083,7 +6375,13 @@
             <w:tcW w:w="3392" w:type="dxa"/>
             <w:vAlign w:val="center"/>
           </w:tcPr>
-          <w:p/>
+          <w:p>
+            <w:pPr>
+              <w:rPr>
+                <w:lang w:val="en-US"/>
+              </w:rPr>
+            </w:pPr>
+          </w:p>
           <w:p>
             <w:r>
               <w:t>Conjunto de teclado y ratón inalámbricos KM636</w:t>
@@ -6218,19 +6516,11 @@
                 <w:lang w:val="en-US"/>
               </w:rPr>
             </w:pPr>
-            <w:proofErr w:type="spellStart"/>
             <w:r>
               <w:rPr>
                 <w:lang w:val="en-US"/>
               </w:rPr>
-              <w:t>Portátil</w:t>
-            </w:r>
-            <w:proofErr w:type="spellEnd"/>
-            <w:r>
-              <w:rPr>
-                <w:lang w:val="en-US"/>
-              </w:rPr>
-              <w:t xml:space="preserve"> XPS 13</w:t>
+              <w:t>Portátil XPS 13</w:t>
             </w:r>
           </w:p>
           <w:p>
@@ -6453,12 +6743,10 @@
             <w:vAlign w:val="center"/>
           </w:tcPr>
           <w:p>
-            <w:proofErr w:type="spellStart"/>
             <w:r>
               <w:lastRenderedPageBreak/>
               <w:t>CallCenter</w:t>
             </w:r>
-            <w:proofErr w:type="spellEnd"/>
           </w:p>
         </w:tc>
         <w:tc>
@@ -6571,15 +6859,7 @@
               <w:cnfStyle w:val="000000000000" w:firstRow="0" w:lastRow="0" w:firstColumn="0" w:lastColumn="0" w:oddVBand="0" w:evenVBand="0" w:oddHBand="0" w:evenHBand="0" w:firstRowFirstColumn="0" w:firstRowLastColumn="0" w:lastRowFirstColumn="0" w:lastRowLastColumn="0"/>
             </w:pPr>
             <w:r>
-              <w:t xml:space="preserve">Dell </w:t>
-            </w:r>
-            <w:proofErr w:type="spellStart"/>
-            <w:r>
-              <w:t>Embedded</w:t>
-            </w:r>
-            <w:proofErr w:type="spellEnd"/>
-            <w:r>
-              <w:t xml:space="preserve"> Box PC 5000</w:t>
+              <w:t>Dell Embedded Box PC 5000</w:t>
             </w:r>
           </w:p>
         </w:tc>
@@ -6722,7 +7002,7 @@
       <w:pPr>
         <w:pStyle w:val="Ttulo2"/>
       </w:pPr>
-      <w:bookmarkStart w:id="9" w:name="_Toc119856255"/>
+      <w:bookmarkStart w:id="9" w:name="_Toc121601021"/>
       <w:r>
         <w:lastRenderedPageBreak/>
         <w:t>Ubicación</w:t>
@@ -6947,7 +7227,7 @@
       <w:pPr>
         <w:pStyle w:val="Ttulo1"/>
       </w:pPr>
-      <w:bookmarkStart w:id="10" w:name="_Toc119856256"/>
+      <w:bookmarkStart w:id="10" w:name="_Toc121601022"/>
       <w:r>
         <w:lastRenderedPageBreak/>
         <w:t>Desarrollo del proyecto</w:t>
@@ -6958,7 +7238,7 @@
       <w:pPr>
         <w:pStyle w:val="Ttulo2"/>
       </w:pPr>
-      <w:bookmarkStart w:id="11" w:name="_Toc119856257"/>
+      <w:bookmarkStart w:id="11" w:name="_Toc121601023"/>
       <w:r>
         <w:t>Estructura física y cableado estructurado</w:t>
       </w:r>
@@ -6968,7 +7248,7 @@
       <w:pPr>
         <w:pStyle w:val="Ttulo3"/>
       </w:pPr>
-      <w:bookmarkStart w:id="12" w:name="_Toc119856258"/>
+      <w:bookmarkStart w:id="12" w:name="_Toc121601024"/>
       <w:r>
         <w:t>Tipos de medios de transmisión</w:t>
       </w:r>
@@ -6997,15 +7277,7 @@
         <w:t>7 para el cableado horizontal y el aire</w:t>
       </w:r>
       <w:r>
-        <w:t xml:space="preserve"> (</w:t>
-      </w:r>
-      <w:proofErr w:type="spellStart"/>
-      <w:r>
-        <w:t>WiFi</w:t>
-      </w:r>
-      <w:proofErr w:type="spellEnd"/>
-      <w:r>
-        <w:t>)</w:t>
+        <w:t xml:space="preserve"> (WiFi)</w:t>
       </w:r>
       <w:r>
         <w:t>: bandas de 2.4 estándar IEEE 802.11n y 5 GHz IEEE 802.11ac.</w:t>
@@ -7015,7 +7287,7 @@
       <w:pPr>
         <w:pStyle w:val="Ttulo3"/>
       </w:pPr>
-      <w:bookmarkStart w:id="13" w:name="_Toc119856259"/>
+      <w:bookmarkStart w:id="13" w:name="_Toc121601025"/>
       <w:r>
         <w:t>Tomas de red</w:t>
       </w:r>
@@ -7047,7 +7319,7 @@
       <w:pPr>
         <w:pStyle w:val="Ttulo3"/>
       </w:pPr>
-      <w:bookmarkStart w:id="14" w:name="_Toc119856260"/>
+      <w:bookmarkStart w:id="14" w:name="_Toc121601026"/>
       <w:r>
         <w:t>Armarios de distribución o racks</w:t>
       </w:r>
@@ -7070,13 +7342,11 @@
       <w:pPr>
         <w:pStyle w:val="Ttulo3"/>
       </w:pPr>
-      <w:bookmarkStart w:id="15" w:name="_Toc119856261"/>
-      <w:proofErr w:type="spellStart"/>
+      <w:bookmarkStart w:id="15" w:name="_Toc121601027"/>
       <w:r>
         <w:t>Pach-panels</w:t>
       </w:r>
       <w:bookmarkEnd w:id="15"/>
-      <w:proofErr w:type="spellEnd"/>
     </w:p>
     <w:p>
       <w:r>
@@ -7123,7 +7393,7 @@
       <w:pPr>
         <w:pStyle w:val="Ttulo3"/>
       </w:pPr>
-      <w:bookmarkStart w:id="16" w:name="_Toc119856262"/>
+      <w:bookmarkStart w:id="16" w:name="_Toc121601028"/>
       <w:r>
         <w:t>Cableado</w:t>
       </w:r>
@@ -7170,7 +7440,7 @@
       <w:pPr>
         <w:pStyle w:val="Ttulo3"/>
       </w:pPr>
-      <w:bookmarkStart w:id="17" w:name="_Toc119856263"/>
+      <w:bookmarkStart w:id="17" w:name="_Toc121601029"/>
       <w:r>
         <w:t>Cableado vertical</w:t>
       </w:r>
@@ -7206,7 +7476,7 @@
       <w:pPr>
         <w:pStyle w:val="Ttulo2"/>
       </w:pPr>
-      <w:bookmarkStart w:id="18" w:name="_Toc119856264"/>
+      <w:bookmarkStart w:id="18" w:name="_Toc121601030"/>
       <w:r>
         <w:lastRenderedPageBreak/>
         <w:t>Estructura lógica</w:t>
@@ -7217,7 +7487,7 @@
       <w:pPr>
         <w:pStyle w:val="Ttulo3"/>
       </w:pPr>
-      <w:bookmarkStart w:id="19" w:name="_Toc119856265"/>
+      <w:bookmarkStart w:id="19" w:name="_Toc121601031"/>
       <w:r>
         <w:t>Topología de red</w:t>
       </w:r>
@@ -7232,7 +7502,7 @@
       <w:pPr>
         <w:pStyle w:val="Ttulo3"/>
       </w:pPr>
-      <w:bookmarkStart w:id="20" w:name="_Toc119856266"/>
+      <w:bookmarkStart w:id="20" w:name="_Toc121601032"/>
       <w:r>
         <w:t>Diseño de la red</w:t>
       </w:r>
@@ -7240,538 +7510,459 @@
     </w:p>
     <w:p>
       <w:r>
-        <w:t xml:space="preserve">La red está formada por 2 </w:t>
-      </w:r>
-      <w:proofErr w:type="spellStart"/>
-      <w:r>
-        <w:t>routers</w:t>
-      </w:r>
-      <w:proofErr w:type="spellEnd"/>
+        <w:t xml:space="preserve">La red está formada por 2 routers </w:t>
+      </w:r>
+      <w:r>
+        <w:t xml:space="preserve">conectados a 2 switches </w:t>
+      </w:r>
+      <w:r>
+        <w:t xml:space="preserve">que </w:t>
+      </w:r>
+      <w:r>
+        <w:t>están conectados entre ellos</w:t>
+      </w:r>
       <w:r>
         <w:t xml:space="preserve"> </w:t>
       </w:r>
       <w:r>
-        <w:t xml:space="preserve">conectados a 2 switches </w:t>
-      </w:r>
-      <w:r>
-        <w:t xml:space="preserve">que </w:t>
-      </w:r>
-      <w:r>
-        <w:t>están conectados entre ellos</w:t>
+        <w:t>para garantizar la redundancia del primer salto, ambos routers están configurados en fail over, para que así si se interrumpe el servicio de alguno de los 2, el otro asuma la carga.</w:t>
+      </w:r>
+    </w:p>
+    <w:p>
+      <w:r>
+        <w:t>Luego tenemos los switches de cada plata conectados con los switches principales por fibra plástica de 10 G</w:t>
+      </w:r>
+      <w:r>
+        <w:t>b</w:t>
+      </w:r>
+      <w:r>
+        <w:t>, con sus respectivos paneles de parcheo de RJ45 de CAT</w:t>
+      </w:r>
+      <w:r>
+        <w:t>-</w:t>
+      </w:r>
+      <w:r>
+        <w:t xml:space="preserve">7 conectado </w:t>
+      </w:r>
+      <w:r>
+        <w:t>a las rosetas de la</w:t>
+      </w:r>
+      <w:r>
+        <w:t>s</w:t>
+      </w:r>
+      <w:r>
+        <w:t xml:space="preserve"> planta</w:t>
+      </w:r>
+      <w:r>
+        <w:t>s</w:t>
+      </w:r>
+      <w:r>
+        <w:t>, y estas a los dispositivos</w:t>
+      </w:r>
+      <w:r>
+        <w:t xml:space="preserve"> finales</w:t>
+      </w:r>
+      <w:r>
+        <w:t>.</w:t>
+      </w:r>
+    </w:p>
+    <w:p>
+      <w:r>
+        <w:t xml:space="preserve">Los servidores están conectados </w:t>
+      </w:r>
+      <w:r>
+        <w:t xml:space="preserve">a un switch </w:t>
+      </w:r>
+      <w:r>
+        <w:t>central a través de cables CAT-7 RJ45.</w:t>
+      </w:r>
+    </w:p>
+    <w:p>
+      <w:r>
+        <w:t>Todas las conexiones con los equipos de trabajo se realizan bajo cable de par trenzado CAT</w:t>
+      </w:r>
+      <w:r>
+        <w:t>-</w:t>
+      </w:r>
+      <w:r>
+        <w:t>7 de 1G</w:t>
+      </w:r>
+      <w:r>
+        <w:t>b</w:t>
+      </w:r>
+      <w:r>
+        <w:t>, las rosetas por supuesto son CAT</w:t>
+      </w:r>
+      <w:r>
+        <w:t>-</w:t>
+      </w:r>
+      <w:r>
+        <w:t xml:space="preserve">7 también. </w:t>
+      </w:r>
+    </w:p>
+    <w:p>
+      <w:pPr>
+        <w:pStyle w:val="Ttulo3"/>
+      </w:pPr>
+      <w:bookmarkStart w:id="21" w:name="_Toc121601033"/>
+      <w:r>
+        <w:t>Tipo de protocolo IP</w:t>
+      </w:r>
+      <w:bookmarkEnd w:id="21"/>
+    </w:p>
+    <w:p>
+      <w:r>
+        <w:t xml:space="preserve">Solo </w:t>
+      </w:r>
+      <w:r>
+        <w:t xml:space="preserve">se </w:t>
+      </w:r>
+      <w:r>
+        <w:t>implementa</w:t>
+      </w:r>
+      <w:r>
+        <w:t xml:space="preserve"> el protocolo IPv4 ya que como máximo vamos a escalar la red hasta los 255 equipos y no necesitamos más. </w:t>
+      </w:r>
+    </w:p>
+    <w:p>
+      <w:r>
+        <w:t>IPv6 estará deshabilitado por seguridad.</w:t>
+      </w:r>
+    </w:p>
+    <w:p>
+      <w:pPr>
+        <w:pStyle w:val="Ttulo3"/>
+      </w:pPr>
+      <w:bookmarkStart w:id="22" w:name="_Toc121601034"/>
+      <w:r>
+        <w:t>Direccionamiento IP</w:t>
+      </w:r>
+      <w:r>
+        <w:t xml:space="preserve"> y subredes</w:t>
+      </w:r>
+      <w:bookmarkEnd w:id="22"/>
+    </w:p>
+    <w:p>
+      <w:r>
+        <w:t>Consultar el ANEXO 1</w:t>
+      </w:r>
+      <w:r>
+        <w:t xml:space="preserve"> y 2</w:t>
+      </w:r>
+    </w:p>
+    <w:p>
+      <w:pPr>
+        <w:pStyle w:val="Ttulo2"/>
+      </w:pPr>
+      <w:bookmarkStart w:id="23" w:name="_Toc121601035"/>
+      <w:r>
+        <w:t>Administración de servidores</w:t>
+      </w:r>
+      <w:bookmarkEnd w:id="23"/>
+    </w:p>
+    <w:p>
+      <w:pPr>
+        <w:pStyle w:val="Ttulo3"/>
+      </w:pPr>
+      <w:bookmarkStart w:id="24" w:name="_Toc121601036"/>
+      <w:r>
+        <w:t>Sistemas operativos</w:t>
+      </w:r>
+      <w:r>
+        <w:t xml:space="preserve"> y software</w:t>
+      </w:r>
+      <w:bookmarkEnd w:id="24"/>
+    </w:p>
+    <w:p>
+      <w:r>
+        <w:t xml:space="preserve">Servidores: </w:t>
+      </w:r>
+      <w:r>
+        <w:t>VMware vSphere Hypervisor (ESXi)</w:t>
+      </w:r>
+      <w:r>
+        <w:t xml:space="preserve">, </w:t>
+      </w:r>
+      <w:r>
+        <w:t>VMware vCenter Server</w:t>
+      </w:r>
+      <w:r>
+        <w:t>, Windows Server 20</w:t>
+      </w:r>
+      <w:r>
+        <w:t>22</w:t>
+      </w:r>
+      <w:r>
+        <w:t xml:space="preserve"> standard</w:t>
+      </w:r>
+      <w:r>
+        <w:t xml:space="preserve">, </w:t>
+      </w:r>
+      <w:r>
+        <w:t>donde habrá</w:t>
+      </w:r>
+      <w:r>
+        <w:t xml:space="preserve"> máquinas virtuales en función de los proyectos</w:t>
+      </w:r>
+      <w:r>
+        <w:t>.</w:t>
+      </w:r>
+    </w:p>
+    <w:p>
+      <w:r>
+        <w:t xml:space="preserve">Trabajadores: </w:t>
+      </w:r>
+      <w:r>
+        <w:t>Todos los ordenadores de los trabajadores llevan Windows 10 pro.</w:t>
+      </w:r>
+    </w:p>
+    <w:p>
+      <w:r>
+        <w:t xml:space="preserve">Software Servidores: Instalaremos </w:t>
+      </w:r>
+      <w:r>
+        <w:t>P</w:t>
+      </w:r>
+      <w:r>
+        <w:t>ulse</w:t>
+      </w:r>
+      <w:r>
+        <w:t>w</w:t>
+      </w:r>
+      <w:r>
+        <w:t xml:space="preserve">ay para la </w:t>
+      </w:r>
+      <w:r>
+        <w:t>administración</w:t>
+      </w:r>
+      <w:r>
+        <w:t xml:space="preserve"> remota de Windows Server</w:t>
+      </w:r>
+      <w:r>
+        <w:t>, un antivirus, software de copias de seguridad.</w:t>
+      </w:r>
+    </w:p>
+    <w:p>
+      <w:r>
+        <w:t>Software Trabajadores: Utilizaremos cuentas corporativas de Google para usar sus servicios, visual studio para los programadores y desarrolladores</w:t>
+      </w:r>
+      <w:r>
+        <w:t>, antivirus, software de copias de seguridad.</w:t>
+      </w:r>
+    </w:p>
+    <w:p>
+      <w:pPr>
+        <w:pStyle w:val="Ttulo3"/>
+      </w:pPr>
+      <w:bookmarkStart w:id="25" w:name="_Toc121601037"/>
+      <w:r>
+        <w:lastRenderedPageBreak/>
+        <w:t>Servicios en red</w:t>
+      </w:r>
+      <w:bookmarkEnd w:id="25"/>
+    </w:p>
+    <w:p>
+      <w:r>
+        <w:t>Los servicios presentes son los siguientes: DNS, DHCP,</w:t>
+      </w:r>
+      <w:r>
+        <w:t xml:space="preserve"> SMB</w:t>
+      </w:r>
+      <w:r>
+        <w:t xml:space="preserve"> para los trabajadores que tengan que almacenar sus datos de trabajo, además de las copias de seguridad, una VPN y </w:t>
+      </w:r>
+      <w:r>
+        <w:t>RDP</w:t>
+      </w:r>
+      <w:r>
+        <w:t xml:space="preserve"> por si los trabajadores tienen que trabajar desde casa,</w:t>
+      </w:r>
+      <w:r>
+        <w:t xml:space="preserve"> Active Directory para la gestión de los usuarios</w:t>
+      </w:r>
+      <w:r>
+        <w:t>, para las actualizaciones de Windows WSUS</w:t>
       </w:r>
       <w:r>
         <w:t xml:space="preserve"> </w:t>
       </w:r>
       <w:r>
-        <w:t xml:space="preserve">para garantizar la redundancia del primer salto, ambos </w:t>
-      </w:r>
-      <w:proofErr w:type="spellStart"/>
-      <w:r>
-        <w:t>routers</w:t>
-      </w:r>
-      <w:proofErr w:type="spellEnd"/>
-      <w:r>
-        <w:t xml:space="preserve"> están configurados en </w:t>
-      </w:r>
-      <w:proofErr w:type="spellStart"/>
-      <w:r>
-        <w:t>fail</w:t>
-      </w:r>
-      <w:proofErr w:type="spellEnd"/>
+        <w:t xml:space="preserve">y para la autentificación de los empleados </w:t>
+      </w:r>
+      <w:r>
+        <w:t>en las</w:t>
+      </w:r>
+      <w:r>
+        <w:t xml:space="preserve"> redes corporativas </w:t>
+      </w:r>
+      <w:r>
+        <w:t>RADIUS</w:t>
+      </w:r>
+      <w:r>
+        <w:t>.</w:t>
+      </w:r>
+    </w:p>
+    <w:p>
+      <w:pPr>
+        <w:pStyle w:val="Ttulo3"/>
+      </w:pPr>
+      <w:bookmarkStart w:id="26" w:name="_Toc121601038"/>
+      <w:r>
+        <w:t xml:space="preserve">Active Directory - </w:t>
+      </w:r>
+      <w:r>
+        <w:t>Usuarios y Grupos</w:t>
+      </w:r>
+      <w:bookmarkEnd w:id="26"/>
+    </w:p>
+    <w:p>
+      <w:r>
+        <w:t>Cada departamento tendrá su grupo y su unidad organizativa con un nombre identificativo del departamento, además los usuarios se identificarán con nombre y apellidos y se meterán dentro de los grupos de trabajo correspondientes</w:t>
+      </w:r>
+      <w:r>
+        <w:t xml:space="preserve"> para la gestión de los permisos.</w:t>
+      </w:r>
+    </w:p>
+    <w:p>
+      <w:pPr>
+        <w:pStyle w:val="Ttulo3"/>
+      </w:pPr>
+      <w:bookmarkStart w:id="27" w:name="_Toc121601039"/>
+      <w:r>
+        <w:t>Active Directory – Recursos compartidos</w:t>
+      </w:r>
+      <w:r>
+        <w:t xml:space="preserve"> y cuotas de disco</w:t>
+      </w:r>
+      <w:bookmarkEnd w:id="27"/>
+    </w:p>
+    <w:p>
+      <w:r>
+        <w:t xml:space="preserve">El servidor de </w:t>
+      </w:r>
+      <w:r>
+        <w:t>A</w:t>
+      </w:r>
+      <w:r>
+        <w:t xml:space="preserve">ctive </w:t>
+      </w:r>
+      <w:r>
+        <w:t>D</w:t>
+      </w:r>
+      <w:r>
+        <w:t xml:space="preserve">irectory tendrá recursos compartidos del NAS con los departamentos de programadores y desarrolladores para guardar sus proyectos en carpetas compartidas con la siguiente nomenclatura: Nombre departamento-&gt;Proyecto-&gt;Nombre del trabajador. </w:t>
+      </w:r>
+    </w:p>
+    <w:p>
+      <w:r>
+        <w:t>Los permisos de cada usuario solo afectan a su carpeta, no pueden ver el trabajo del resto de sus compañeros a no ser que sea necesario, para garantizar la seguridad.</w:t>
+      </w:r>
+    </w:p>
+    <w:p>
+      <w:r>
+        <w:t>Además, los usuarios solo pueden escribir 50 GB en disco, sin posibilidad de superar dicha cantidad</w:t>
+      </w:r>
+      <w:r>
+        <w:t>, a no ser que se le amplié por alguna circunstancia.</w:t>
+      </w:r>
+    </w:p>
+    <w:p>
+      <w:pPr>
+        <w:pStyle w:val="Ttulo3"/>
+      </w:pPr>
+      <w:bookmarkStart w:id="28" w:name="_Toc121601040"/>
+      <w:r>
+        <w:t>Sistemas de seguridad</w:t>
+      </w:r>
+      <w:bookmarkEnd w:id="28"/>
+    </w:p>
+    <w:p>
+      <w:r>
+        <w:t>Pa</w:t>
+      </w:r>
+      <w:r>
+        <w:t>r</w:t>
+      </w:r>
+      <w:r>
+        <w:t xml:space="preserve">a </w:t>
+      </w:r>
+      <w:r>
+        <w:t xml:space="preserve">evitar los </w:t>
+      </w:r>
+      <w:r>
+        <w:t>inicio</w:t>
+      </w:r>
+      <w:r>
+        <w:t>s</w:t>
+      </w:r>
+      <w:r>
+        <w:t xml:space="preserve"> de sesión no autorizado contaremos con una autentificación en 2 factores</w:t>
+      </w:r>
+      <w:r>
+        <w:t>.</w:t>
+      </w:r>
+    </w:p>
+    <w:p>
+      <w:r>
+        <w:t>Los usuarios deberán cambiar la contraseña cada 2 meses</w:t>
+      </w:r>
+    </w:p>
+    <w:p>
+      <w:r>
+        <w:t>Se activarán las horas activas para que no se pueda iniciar sesión cuando estas fuera del horario establecido.</w:t>
+      </w:r>
+    </w:p>
+    <w:p>
+      <w:r>
+        <w:t>Los discos duros de los ordenadores de trabajo estarán cifrados.</w:t>
+      </w:r>
+    </w:p>
+    <w:p>
+      <w:r>
+        <w:t>Los trabajadores no pueden modificar ningún parámetro de los sistemas de seguridad tales como antivirus, firewall.</w:t>
+      </w:r>
+    </w:p>
+    <w:p>
+      <w:r>
+        <w:t>S</w:t>
+      </w:r>
+      <w:r>
+        <w:t>e van a grabar las acciones de un usuario o un grupo en el registro de eventos</w:t>
+      </w:r>
+      <w:r>
+        <w:t>.</w:t>
+      </w:r>
+    </w:p>
+    <w:p>
+      <w:pPr>
+        <w:pStyle w:val="Ttulo3"/>
+      </w:pPr>
+      <w:bookmarkStart w:id="29" w:name="_Toc121601041"/>
+      <w:r>
+        <w:t>Directivas de grupo</w:t>
+      </w:r>
+      <w:bookmarkEnd w:id="29"/>
+    </w:p>
+    <w:p>
+      <w:r>
+        <w:t>Se configurar las actualizaciones gradualmente, es decir, primero habrá un</w:t>
+      </w:r>
       <w:r>
         <w:t xml:space="preserve"> </w:t>
       </w:r>
-      <w:proofErr w:type="spellStart"/>
-      <w:r>
-        <w:t>over</w:t>
-      </w:r>
-      <w:proofErr w:type="spellEnd"/>
-      <w:r>
-        <w:t>, para que así si se interrumpe el servicio de alguno de los 2, el otro asuma la carga.</w:t>
-      </w:r>
-    </w:p>
-    <w:p>
-      <w:r>
-        <w:t>Luego tenemos los switches de cada plata conectados con los switches principales por fibra plástica de 10 G</w:t>
-      </w:r>
-      <w:r>
-        <w:t>b</w:t>
-      </w:r>
-      <w:r>
-        <w:t>, con sus respectivos paneles de parcheo de RJ45 de CAT</w:t>
-      </w:r>
-      <w:r>
-        <w:t>-</w:t>
-      </w:r>
-      <w:r>
-        <w:t xml:space="preserve">7 conectado </w:t>
-      </w:r>
-      <w:r>
-        <w:t>a las rosetas de la</w:t>
-      </w:r>
-      <w:r>
-        <w:t>s</w:t>
-      </w:r>
-      <w:r>
-        <w:t xml:space="preserve"> planta</w:t>
-      </w:r>
-      <w:r>
-        <w:t>s</w:t>
-      </w:r>
-      <w:r>
-        <w:t>, y estas a los dispositivos</w:t>
-      </w:r>
-      <w:r>
-        <w:t xml:space="preserve"> finales</w:t>
-      </w:r>
-      <w:r>
-        <w:t>.</w:t>
-      </w:r>
-    </w:p>
-    <w:p>
-      <w:r>
-        <w:t xml:space="preserve">Los servidores están conectados </w:t>
-      </w:r>
-      <w:r>
-        <w:t xml:space="preserve">a un switch </w:t>
-      </w:r>
-      <w:r>
-        <w:t>central a través de cables CAT-7 RJ45.</w:t>
-      </w:r>
-    </w:p>
-    <w:p>
-      <w:r>
-        <w:t>Todas las conexiones con los equipos de trabajo se realizan bajo cable de par trenzado CAT</w:t>
-      </w:r>
-      <w:r>
-        <w:t>-</w:t>
-      </w:r>
-      <w:r>
-        <w:t>7 de 1G</w:t>
-      </w:r>
-      <w:r>
-        <w:t>b</w:t>
-      </w:r>
-      <w:r>
-        <w:t>, las rosetas por supuesto son CAT</w:t>
-      </w:r>
-      <w:r>
-        <w:t>-</w:t>
-      </w:r>
-      <w:r>
-        <w:t xml:space="preserve">7 también. </w:t>
-      </w:r>
-    </w:p>
-    <w:p>
-      <w:pPr>
-        <w:pStyle w:val="Ttulo3"/>
-      </w:pPr>
-      <w:bookmarkStart w:id="21" w:name="_Toc119856267"/>
-      <w:r>
-        <w:t>Tipo de protocolo IP</w:t>
-      </w:r>
-      <w:bookmarkEnd w:id="21"/>
-    </w:p>
-    <w:p>
-      <w:r>
-        <w:t xml:space="preserve">Solo </w:t>
-      </w:r>
-      <w:r>
-        <w:t xml:space="preserve">se </w:t>
-      </w:r>
-      <w:r>
-        <w:t>implementa</w:t>
-      </w:r>
-      <w:r>
-        <w:t xml:space="preserve"> el protocolo IPv4 ya que como máximo vamos a escalar la red hasta los 255 equipos y no necesitamos más. </w:t>
-      </w:r>
-    </w:p>
-    <w:p>
-      <w:r>
-        <w:t>IPv6 estará deshabilitado por seguridad.</w:t>
-      </w:r>
-    </w:p>
-    <w:p>
-      <w:pPr>
-        <w:pStyle w:val="Ttulo3"/>
-      </w:pPr>
-      <w:bookmarkStart w:id="22" w:name="_Toc119856268"/>
-      <w:r>
-        <w:t>Direccionamiento IP</w:t>
-      </w:r>
-      <w:r>
-        <w:t xml:space="preserve"> y subredes</w:t>
-      </w:r>
-      <w:bookmarkEnd w:id="22"/>
-    </w:p>
-    <w:p>
-      <w:r>
-        <w:t>Consultar el ANEXO 1</w:t>
-      </w:r>
-      <w:r>
-        <w:t xml:space="preserve"> y 2</w:t>
-      </w:r>
-    </w:p>
-    <w:p>
-      <w:pPr>
-        <w:pStyle w:val="Ttulo2"/>
-      </w:pPr>
-      <w:bookmarkStart w:id="23" w:name="_Toc119856269"/>
-      <w:r>
-        <w:t>Administración de servidores</w:t>
-      </w:r>
-      <w:bookmarkEnd w:id="23"/>
-    </w:p>
-    <w:p>
-      <w:pPr>
-        <w:pStyle w:val="Ttulo3"/>
-      </w:pPr>
-      <w:bookmarkStart w:id="24" w:name="_Toc119856270"/>
-      <w:r>
-        <w:t>Sistemas operativos</w:t>
-      </w:r>
-      <w:r>
-        <w:t xml:space="preserve"> y software</w:t>
-      </w:r>
-      <w:bookmarkEnd w:id="24"/>
-    </w:p>
-    <w:p>
-      <w:r>
-        <w:t xml:space="preserve">Servidores: </w:t>
-      </w:r>
-      <w:r>
-        <w:t xml:space="preserve">VMware </w:t>
-      </w:r>
-      <w:proofErr w:type="spellStart"/>
-      <w:r>
-        <w:t>vSphere</w:t>
-      </w:r>
-      <w:proofErr w:type="spellEnd"/>
-      <w:r>
-        <w:t xml:space="preserve"> </w:t>
-      </w:r>
-      <w:proofErr w:type="spellStart"/>
-      <w:r>
-        <w:t>Hypervisor</w:t>
-      </w:r>
-      <w:proofErr w:type="spellEnd"/>
-      <w:r>
-        <w:t xml:space="preserve"> (</w:t>
-      </w:r>
-      <w:proofErr w:type="spellStart"/>
-      <w:r>
-        <w:t>ESXi</w:t>
-      </w:r>
-      <w:proofErr w:type="spellEnd"/>
-      <w:r>
-        <w:t>)</w:t>
-      </w:r>
-      <w:r>
-        <w:t xml:space="preserve">, </w:t>
-      </w:r>
-      <w:r>
-        <w:t xml:space="preserve">VMware </w:t>
-      </w:r>
-      <w:proofErr w:type="spellStart"/>
-      <w:r>
-        <w:t>vCenter</w:t>
-      </w:r>
-      <w:proofErr w:type="spellEnd"/>
-      <w:r>
-        <w:t xml:space="preserve"> Server</w:t>
-      </w:r>
-      <w:r>
-        <w:t>, Windows Server 20</w:t>
-      </w:r>
-      <w:r>
-        <w:t>22</w:t>
-      </w:r>
-      <w:r>
-        <w:t xml:space="preserve"> standard</w:t>
-      </w:r>
-      <w:r>
-        <w:t xml:space="preserve">, </w:t>
-      </w:r>
-      <w:r>
-        <w:t>donde habrá</w:t>
-      </w:r>
-      <w:r>
-        <w:t xml:space="preserve"> máquinas virtuales en función de los proyectos</w:t>
-      </w:r>
-      <w:r>
-        <w:t>.</w:t>
-      </w:r>
-    </w:p>
-    <w:p>
-      <w:r>
-        <w:t xml:space="preserve">Trabajadores: </w:t>
-      </w:r>
-      <w:r>
-        <w:t>Todos los ordenadores de los trabajadores llevan Windows 10 pro.</w:t>
-      </w:r>
-    </w:p>
-    <w:p>
-      <w:r>
-        <w:t xml:space="preserve">Software Servidores: Instalaremos </w:t>
-      </w:r>
-      <w:proofErr w:type="spellStart"/>
-      <w:r>
-        <w:t>P</w:t>
-      </w:r>
-      <w:r>
-        <w:t>ulse</w:t>
-      </w:r>
-      <w:r>
-        <w:t>w</w:t>
-      </w:r>
-      <w:r>
-        <w:t>ay</w:t>
-      </w:r>
-      <w:proofErr w:type="spellEnd"/>
-      <w:r>
-        <w:t xml:space="preserve"> para la </w:t>
-      </w:r>
-      <w:r>
-        <w:t>administración</w:t>
-      </w:r>
-      <w:r>
-        <w:t xml:space="preserve"> remota de Windows Server</w:t>
-      </w:r>
-      <w:r>
-        <w:t>, un antivirus, software de copias de seguridad.</w:t>
-      </w:r>
-    </w:p>
-    <w:p>
-      <w:r>
-        <w:t xml:space="preserve">Software Trabajadores: Utilizaremos cuentas corporativas de Google para usar sus servicios, visual </w:t>
-      </w:r>
-      <w:proofErr w:type="spellStart"/>
-      <w:r>
-        <w:t>studio</w:t>
-      </w:r>
-      <w:proofErr w:type="spellEnd"/>
-      <w:r>
-        <w:t xml:space="preserve"> para los programadores y desarrolladores</w:t>
-      </w:r>
-      <w:r>
-        <w:t>, antivirus, software de copias de seguridad.</w:t>
-      </w:r>
-    </w:p>
-    <w:p>
-      <w:pPr>
-        <w:pStyle w:val="Ttulo3"/>
-      </w:pPr>
-      <w:bookmarkStart w:id="25" w:name="_Toc119856271"/>
-      <w:r>
-        <w:t>Servicios en red</w:t>
-      </w:r>
-      <w:bookmarkEnd w:id="25"/>
-    </w:p>
-    <w:p>
-      <w:r>
-        <w:t>Los servicios presentes son los siguientes: DNS, DHCP,</w:t>
-      </w:r>
-      <w:r>
-        <w:t xml:space="preserve"> SMB</w:t>
-      </w:r>
-      <w:r>
-        <w:t xml:space="preserve"> para los trabajadores que tengan que almacenar sus datos de trabajo, además de las copias de seguridad, una VPN y </w:t>
-      </w:r>
-      <w:r>
-        <w:t>RDP</w:t>
-      </w:r>
-      <w:r>
-        <w:t xml:space="preserve"> por si los trabajadores tienen que trabajar desde casa,</w:t>
-      </w:r>
-      <w:r>
-        <w:t xml:space="preserve"> Active Directory para la gestión de los usuarios</w:t>
-      </w:r>
-      <w:r>
-        <w:t xml:space="preserve">, para las </w:t>
-      </w:r>
+      <w:r>
+        <w:t>ordenador</w:t>
+      </w:r>
+      <w:r>
+        <w:t xml:space="preserve"> de cada departamento</w:t>
+      </w:r>
+      <w:r>
+        <w:t xml:space="preserve"> que reciban las actualizaciones antes que los demás, para verificar que todo sigue funcionando y no hay ningún error. Si no hay ningún error, el resto de los ordenadores se actualizarán en el tiempo establecido por el administrador de red. Y si falla en los primeros ordenadores se pausará la actualización en el resto para que el fallo no se extienda.</w:t>
+      </w:r>
+    </w:p>
+    <w:p>
       <w:r>
         <w:lastRenderedPageBreak/>
-        <w:t>actualizaciones de Windows WSUS</w:t>
-      </w:r>
-      <w:r>
-        <w:t xml:space="preserve"> </w:t>
-      </w:r>
-      <w:r>
-        <w:t xml:space="preserve">y para la autentificación de los empleados </w:t>
-      </w:r>
-      <w:r>
-        <w:t>en las</w:t>
-      </w:r>
-      <w:r>
-        <w:t xml:space="preserve"> redes corporativas </w:t>
-      </w:r>
-      <w:r>
-        <w:t>RADIUS</w:t>
-      </w:r>
-      <w:r>
-        <w:t>.</w:t>
-      </w:r>
-    </w:p>
-    <w:p>
-      <w:pPr>
-        <w:pStyle w:val="Ttulo3"/>
-      </w:pPr>
-      <w:bookmarkStart w:id="26" w:name="_Toc119856272"/>
-      <w:r>
-        <w:t xml:space="preserve">Active Directory - </w:t>
-      </w:r>
-      <w:r>
-        <w:t>Usuarios y Grupos</w:t>
-      </w:r>
-      <w:bookmarkEnd w:id="26"/>
-    </w:p>
-    <w:p>
-      <w:r>
-        <w:t>Cada departamento tendrá su grupo y su unidad organizativa con un nombre identificativo del departamento, además los usuarios se identificarán con nombre y apellidos y se meterán dentro de los grupos de trabajo correspondientes</w:t>
-      </w:r>
-      <w:r>
-        <w:t xml:space="preserve"> para la gestión de los permisos.</w:t>
-      </w:r>
-    </w:p>
-    <w:p>
-      <w:pPr>
-        <w:pStyle w:val="Ttulo3"/>
-      </w:pPr>
-      <w:bookmarkStart w:id="27" w:name="_Toc119856273"/>
-      <w:r>
-        <w:t>Active Directory – Recursos compartidos</w:t>
-      </w:r>
-      <w:r>
-        <w:t xml:space="preserve"> y cuotas de disco</w:t>
-      </w:r>
-      <w:bookmarkEnd w:id="27"/>
-    </w:p>
-    <w:p>
-      <w:r>
-        <w:t xml:space="preserve">El servidor de </w:t>
-      </w:r>
-      <w:r>
-        <w:t>A</w:t>
-      </w:r>
-      <w:r>
-        <w:t xml:space="preserve">ctive </w:t>
-      </w:r>
-      <w:r>
-        <w:t>D</w:t>
-      </w:r>
-      <w:r>
-        <w:t xml:space="preserve">irectory tendrá recursos compartidos del NAS con los departamentos de programadores y desarrolladores para guardar sus proyectos en carpetas compartidas con la siguiente nomenclatura: Nombre departamento-&gt;Proyecto-&gt;Nombre del trabajador. </w:t>
-      </w:r>
-    </w:p>
-    <w:p>
-      <w:r>
-        <w:t>Los permisos de cada usuario solo afectan a su carpeta, no pueden ver el trabajo del resto de sus compañeros a no ser que sea necesario, para garantizar la seguridad.</w:t>
-      </w:r>
-    </w:p>
-    <w:p>
-      <w:r>
-        <w:t>Además, los usuarios solo pueden escribir 50 GB en disco, sin posibilidad de superar dicha cantidad</w:t>
-      </w:r>
-      <w:r>
-        <w:t>, a no ser que se le amplié por alguna circunstancia.</w:t>
-      </w:r>
-    </w:p>
-    <w:p>
-      <w:pPr>
-        <w:pStyle w:val="Ttulo3"/>
-      </w:pPr>
-      <w:bookmarkStart w:id="28" w:name="_Toc119856274"/>
-      <w:r>
-        <w:t>Sistemas de seguridad</w:t>
-      </w:r>
-      <w:bookmarkEnd w:id="28"/>
-    </w:p>
-    <w:p>
-      <w:r>
-        <w:t>Pa</w:t>
-      </w:r>
-      <w:r>
-        <w:t>r</w:t>
-      </w:r>
-      <w:r>
-        <w:t xml:space="preserve">a </w:t>
-      </w:r>
-      <w:r>
-        <w:t xml:space="preserve">evitar los </w:t>
-      </w:r>
-      <w:r>
-        <w:t>inicio</w:t>
-      </w:r>
-      <w:r>
-        <w:t>s</w:t>
-      </w:r>
-      <w:r>
-        <w:t xml:space="preserve"> de sesión no autorizado contaremos con una autentificación en 2 factores</w:t>
-      </w:r>
-      <w:r>
-        <w:t>.</w:t>
-      </w:r>
-    </w:p>
-    <w:p>
-      <w:r>
-        <w:t>Los usuarios deberán cambiar la contraseña cada 2 meses</w:t>
-      </w:r>
-    </w:p>
-    <w:p>
-      <w:r>
-        <w:t>Se activarán las horas activas para que no se pueda iniciar sesión cuando estas fuera del horario establecido.</w:t>
-      </w:r>
-    </w:p>
-    <w:p>
-      <w:r>
-        <w:t>Los discos duros de los ordenadores de trabajo estarán cifrados.</w:t>
-      </w:r>
-    </w:p>
-    <w:p>
-      <w:r>
-        <w:t>Los trabajadores no pueden modificar ningún parámetro de los sistemas de seguridad tales como antivirus, firewall.</w:t>
-      </w:r>
-    </w:p>
-    <w:p>
-      <w:r>
-        <w:t>S</w:t>
-      </w:r>
-      <w:r>
-        <w:t>e van a grabar las acciones de un usuario o un grupo en el registro de eventos</w:t>
-      </w:r>
-      <w:r>
-        <w:t>.</w:t>
-      </w:r>
-    </w:p>
-    <w:p>
-      <w:pPr>
-        <w:pStyle w:val="Ttulo3"/>
-      </w:pPr>
-      <w:bookmarkStart w:id="29" w:name="_Toc119856275"/>
-      <w:r>
-        <w:t>Directivas de grupo</w:t>
-      </w:r>
-      <w:bookmarkEnd w:id="29"/>
-    </w:p>
-    <w:p>
-      <w:r>
-        <w:t>Se configurar las actualizaciones gradualmente, es decir, primero habrá un</w:t>
-      </w:r>
-      <w:r>
-        <w:t xml:space="preserve"> </w:t>
-      </w:r>
-      <w:r>
-        <w:t>ordenador</w:t>
-      </w:r>
-      <w:r>
-        <w:t xml:space="preserve"> de cada departamento</w:t>
-      </w:r>
-      <w:r>
-        <w:t xml:space="preserve"> que reciban las actualizaciones antes que los demás, para verificar que todo sigue funcionando y no hay ningún error. Si no hay ningún error, el resto de los ordenadores se actualizarán en el tiempo establecido por el administrador de red. Y si falla en los primeros ordenadores se pausará la actualización en el resto para que el fallo no se extienda.</w:t>
-      </w:r>
-    </w:p>
-    <w:p>
-      <w:r>
         <w:t xml:space="preserve">Más información de esta política </w:t>
       </w:r>
       <w:hyperlink r:id="rId13" w:history="1">
@@ -7779,35 +7970,7 @@
           <w:rPr>
             <w:rStyle w:val="Hipervnculo"/>
           </w:rPr>
-          <w:t xml:space="preserve">Windows </w:t>
-        </w:r>
-        <w:proofErr w:type="spellStart"/>
-        <w:r>
-          <w:rPr>
-            <w:rStyle w:val="Hipervnculo"/>
-          </w:rPr>
-          <w:t>Update</w:t>
-        </w:r>
-        <w:proofErr w:type="spellEnd"/>
-        <w:r>
-          <w:rPr>
-            <w:rStyle w:val="Hipervnculo"/>
-          </w:rPr>
-          <w:t xml:space="preserve"> </w:t>
-        </w:r>
-        <w:proofErr w:type="spellStart"/>
-        <w:r>
-          <w:rPr>
-            <w:rStyle w:val="Hipervnculo"/>
-          </w:rPr>
-          <w:t>for</w:t>
-        </w:r>
-        <w:proofErr w:type="spellEnd"/>
-        <w:r>
-          <w:rPr>
-            <w:rStyle w:val="Hipervnculo"/>
-          </w:rPr>
-          <w:t xml:space="preserve"> Business</w:t>
+          <w:t>Windows Update for Business</w:t>
         </w:r>
       </w:hyperlink>
       <w:r>
@@ -7816,31 +7979,15 @@
     </w:p>
     <w:p>
       <w:r>
-        <w:t xml:space="preserve">Implementar Windows </w:t>
-      </w:r>
-      <w:proofErr w:type="spellStart"/>
-      <w:r>
-        <w:t>hello</w:t>
-      </w:r>
-      <w:proofErr w:type="spellEnd"/>
-      <w:r>
-        <w:t xml:space="preserve"> para el inicio de sesión. </w:t>
+        <w:t xml:space="preserve">Implementar Windows hello para el inicio de sesión. </w:t>
       </w:r>
       <w:hyperlink r:id="rId14" w:history="1">
         <w:r>
           <w:rPr>
             <w:rStyle w:val="Hipervnculo"/>
           </w:rPr>
-          <w:t xml:space="preserve">Directivas de Windows </w:t>
+          <w:t>Directivas de Windows Hello</w:t>
         </w:r>
-        <w:proofErr w:type="spellStart"/>
-        <w:r>
-          <w:rPr>
-            <w:rStyle w:val="Hipervnculo"/>
-          </w:rPr>
-          <w:t>Hello</w:t>
-        </w:r>
-        <w:proofErr w:type="spellEnd"/>
       </w:hyperlink>
       <w:r>
         <w:t>.</w:t>
@@ -7861,278 +8008,185 @@
     </w:p>
     <w:p>
       <w:r>
-        <w:t xml:space="preserve">Directiva para activar la protección del DMA del </w:t>
-      </w:r>
-      <w:proofErr w:type="spellStart"/>
-      <w:r>
-        <w:t>kernel</w:t>
-      </w:r>
-      <w:proofErr w:type="spellEnd"/>
+        <w:t>Directiva para activar la protección del DMA del kernel.</w:t>
+      </w:r>
+    </w:p>
+    <w:p>
+      <w:r>
+        <w:t>El fondo de pantalla se les cambiará en función del departamento.</w:t>
+      </w:r>
+    </w:p>
+    <w:p>
+      <w:pPr>
+        <w:pStyle w:val="Ttulo2"/>
+      </w:pPr>
+      <w:bookmarkStart w:id="30" w:name="_Toc121601042"/>
+      <w:r>
+        <w:t>Administración de clientes</w:t>
+      </w:r>
+      <w:bookmarkEnd w:id="30"/>
+    </w:p>
+    <w:p>
+      <w:pPr>
+        <w:pStyle w:val="Ttulo3"/>
+      </w:pPr>
+      <w:bookmarkStart w:id="31" w:name="_Toc121601043"/>
+      <w:r>
+        <w:t>Acceso</w:t>
+      </w:r>
+      <w:r>
+        <w:t xml:space="preserve"> clientes</w:t>
+      </w:r>
+      <w:bookmarkEnd w:id="31"/>
+    </w:p>
+    <w:p>
+      <w:r>
+        <w:t xml:space="preserve">Los clientes tendrán acceso a un portal cautivo, además de una </w:t>
+      </w:r>
+      <w:r>
+        <w:t xml:space="preserve">aplicación </w:t>
+      </w:r>
+      <w:r>
+        <w:t xml:space="preserve">para dispositivos móviles donde podrán gestionar los dispositivos que adquieran, con el añadido de que todos los productos son compatibles con el asistente de </w:t>
+      </w:r>
+      <w:r>
+        <w:t>G</w:t>
+      </w:r>
+      <w:r>
+        <w:t>oogle, Alexa, etc…, por lo que también se pueden controlar por voz.</w:t>
+      </w:r>
+    </w:p>
+    <w:p>
+      <w:r>
+        <w:t xml:space="preserve">Los clientes deberán crearse una cuenta de </w:t>
+      </w:r>
+      <w:r>
+        <w:t>Bionica Automations</w:t>
+      </w:r>
+      <w:r>
+        <w:t xml:space="preserve"> para poder acceder a l</w:t>
+      </w:r>
+      <w:r>
+        <w:t>a</w:t>
+      </w:r>
+      <w:r>
+        <w:t xml:space="preserve"> app </w:t>
+      </w:r>
+      <w:r>
+        <w:t>y</w:t>
+      </w:r>
+      <w:r>
+        <w:t xml:space="preserve"> el portal cautivo, está se asociará con la cuenta Google</w:t>
+      </w:r>
+      <w:r>
+        <w:t>, Amazon, otros,</w:t>
+      </w:r>
+      <w:r>
+        <w:t xml:space="preserve"> para el control por voz</w:t>
+      </w:r>
       <w:r>
         <w:t>.</w:t>
       </w:r>
     </w:p>
     <w:p>
-      <w:r>
-        <w:t>El fondo de pantalla se les cambiará en función del departamento.</w:t>
-      </w:r>
-    </w:p>
-    <w:p>
-      <w:pPr>
-        <w:rPr>
-          <w:rFonts w:eastAsiaTheme="minorEastAsia"/>
-          <w:color w:val="5A5A5A" w:themeColor="text1" w:themeTint="A5"/>
-          <w:spacing w:val="15"/>
-        </w:rPr>
-      </w:pPr>
-      <w:r>
-        <w:lastRenderedPageBreak/>
-        <w:br w:type="page"/>
+      <w:pPr>
+        <w:pStyle w:val="Ttulo3"/>
+      </w:pPr>
+      <w:bookmarkStart w:id="32" w:name="_Toc121601044"/>
+      <w:r>
+        <w:t>Sistemas de seguridad</w:t>
+      </w:r>
+      <w:bookmarkEnd w:id="32"/>
+    </w:p>
+    <w:p>
+      <w:r>
+        <w:t xml:space="preserve">Los clientes pueden activar si lo desean una verificación en 2 factores para </w:t>
+      </w:r>
+      <w:r>
+        <w:t xml:space="preserve">añadir </w:t>
+      </w:r>
+      <w:r>
+        <w:t>más</w:t>
+      </w:r>
+      <w:r>
+        <w:t xml:space="preserve"> seguridad a la cuenta.</w:t>
+      </w:r>
+    </w:p>
+    <w:p>
+      <w:r>
+        <w:t>Todas las comunicaciones están cifradas con protocolos seguros de comunicación.</w:t>
       </w:r>
     </w:p>
     <w:p>
       <w:pPr>
         <w:pStyle w:val="Ttulo2"/>
       </w:pPr>
-      <w:bookmarkStart w:id="30" w:name="_Toc119856276"/>
-      <w:r>
-        <w:lastRenderedPageBreak/>
-        <w:t>Administración de clientes</w:t>
-      </w:r>
-      <w:bookmarkEnd w:id="30"/>
+      <w:bookmarkStart w:id="33" w:name="_Toc121601045"/>
+      <w:r>
+        <w:t>Ciberseguridad</w:t>
+      </w:r>
+      <w:bookmarkEnd w:id="33"/>
     </w:p>
     <w:p>
       <w:pPr>
         <w:pStyle w:val="Ttulo3"/>
       </w:pPr>
-      <w:bookmarkStart w:id="31" w:name="_Toc119856277"/>
-      <w:r>
-        <w:t>Acceso clientes</w:t>
-      </w:r>
-      <w:bookmarkEnd w:id="31"/>
-    </w:p>
-    <w:p>
-      <w:r>
-        <w:t xml:space="preserve">Los clientes tendrán acceso a un portal cautivo, además de una </w:t>
-      </w:r>
-      <w:r>
-        <w:t xml:space="preserve">aplicación </w:t>
-      </w:r>
-      <w:r>
-        <w:t xml:space="preserve">para dispositivos móviles donde podrán gestionar los dispositivos que adquieran, con el añadido de que todos los productos son compatibles con el asistente de </w:t>
-      </w:r>
-      <w:r>
-        <w:t>G</w:t>
-      </w:r>
-      <w:r>
-        <w:t xml:space="preserve">oogle, Alexa, </w:t>
-      </w:r>
-      <w:proofErr w:type="spellStart"/>
-      <w:r>
-        <w:t>etc</w:t>
-      </w:r>
-      <w:proofErr w:type="spellEnd"/>
-      <w:r>
-        <w:t>…, por lo que también se pueden controlar por voz.</w:t>
-      </w:r>
-    </w:p>
-    <w:p>
-      <w:r>
-        <w:t xml:space="preserve">Los clientes deberán crearse una cuenta de </w:t>
-      </w:r>
-      <w:r>
-        <w:t>Bionica Automations</w:t>
-      </w:r>
-      <w:r>
-        <w:t xml:space="preserve"> para poder acceder a l</w:t>
+      <w:bookmarkStart w:id="34" w:name="_Toc121601046"/>
+      <w:r>
+        <w:t>Inventario de Activos</w:t>
+      </w:r>
+      <w:bookmarkEnd w:id="34"/>
+    </w:p>
+    <w:p>
+      <w:r>
+        <w:t>El software que va a emplear Bionica Autom</w:t>
       </w:r>
       <w:r>
         <w:t>a</w:t>
       </w:r>
       <w:r>
-        <w:t xml:space="preserve"> app </w:t>
-      </w:r>
-      <w:r>
-        <w:t>y</w:t>
-      </w:r>
-      <w:r>
-        <w:t xml:space="preserve"> el portal cautivo, está se asociará con la cuenta Google</w:t>
-      </w:r>
-      <w:r>
-        <w:t>, Amazon, otros,</w:t>
-      </w:r>
-      <w:r>
-        <w:t xml:space="preserve"> para el control por voz</w:t>
+        <w:t xml:space="preserve">tions </w:t>
+      </w:r>
+      <w:r>
+        <w:t>para mantener un seguimiento de los equipos informáticos de la empresa va a ser</w:t>
+      </w:r>
+      <w:r>
+        <w:t xml:space="preserve"> Pulseway</w:t>
       </w:r>
       <w:r>
         <w:t>.</w:t>
       </w:r>
     </w:p>
     <w:p>
-      <w:pPr>
-        <w:pStyle w:val="Ttulo3"/>
-      </w:pPr>
-      <w:bookmarkStart w:id="32" w:name="_Toc119856278"/>
-      <w:r>
-        <w:t>Sistemas de seguridad</w:t>
-      </w:r>
-      <w:bookmarkEnd w:id="32"/>
-    </w:p>
-    <w:p>
-      <w:r>
-        <w:t xml:space="preserve">Los clientes pueden activar si lo desean una verificación en 2 factores para </w:t>
-      </w:r>
-      <w:r>
-        <w:t xml:space="preserve">añadir </w:t>
-      </w:r>
-      <w:r>
-        <w:t>más</w:t>
-      </w:r>
-      <w:r>
-        <w:t xml:space="preserve"> seguridad a la cuenta.</w:t>
-      </w:r>
-    </w:p>
-    <w:p>
-      <w:r>
-        <w:t>Todas las comunicaciones están cifradas con protocolos seguros de comunicación.</w:t>
-      </w:r>
-    </w:p>
-    <w:p>
-      <w:pPr>
-        <w:pStyle w:val="Ttulo2"/>
-      </w:pPr>
-      <w:r>
-        <w:t>Ciberseguridad</w:t>
-      </w:r>
-    </w:p>
-    <w:p>
-      <w:pPr>
-        <w:pStyle w:val="Ttulo3"/>
-      </w:pPr>
-      <w:r>
-        <w:t>Inventario de Activos</w:t>
-      </w:r>
-    </w:p>
-    <w:p>
-      <w:pPr>
-        <w:rPr>
-          <w:i/>
-          <w:iCs/>
-          <w:u w:val="single"/>
-        </w:rPr>
-      </w:pPr>
-      <w:r>
-        <w:t>El software que va a emplear Bionica Autom</w:t>
-      </w:r>
-      <w:r>
-        <w:t>a</w:t>
-      </w:r>
-      <w:r>
-        <w:t xml:space="preserve">tions </w:t>
-      </w:r>
-      <w:r>
-        <w:t xml:space="preserve">para mantener un seguimiento de los equipos informáticos de la empresa va a ser </w:t>
+      <w:r>
+        <w:t>Pulseway es una herramienta no solo de inventariado, sino que también monitoriza, automatiza, protege y gestiona los activos de la empresa.</w:t>
+      </w:r>
+    </w:p>
+    <w:p>
+      <w:r>
+        <w:t xml:space="preserve">Encontraremos más información acerca de este software en su página web </w:t>
       </w:r>
       <w:hyperlink r:id="rId16" w:history="1">
-        <w:proofErr w:type="spellStart"/>
         <w:r>
           <w:rPr>
             <w:rStyle w:val="Hipervnculo"/>
-            <w:i/>
-            <w:iCs/>
           </w:rPr>
-          <w:t>Spiceworks</w:t>
-        </w:r>
-        <w:proofErr w:type="spellEnd"/>
-        <w:r>
-          <w:rPr>
-            <w:rStyle w:val="Hipervnculo"/>
-            <w:i/>
-            <w:iCs/>
-          </w:rPr>
-          <w:t xml:space="preserve"> </w:t>
-        </w:r>
-        <w:proofErr w:type="spellStart"/>
-        <w:r>
-          <w:rPr>
-            <w:rStyle w:val="Hipervnculo"/>
-            <w:i/>
-            <w:iCs/>
-          </w:rPr>
-          <w:t>Inventory</w:t>
-        </w:r>
-        <w:proofErr w:type="spellEnd"/>
-        <w:r>
-          <w:rPr>
-            <w:rStyle w:val="Hipervnculo"/>
-            <w:i/>
-            <w:iCs/>
-          </w:rPr>
-          <w:t xml:space="preserve"> Tool</w:t>
+          <w:t>Pulseway</w:t>
         </w:r>
       </w:hyperlink>
       <w:r>
-        <w:rPr>
-          <w:i/>
-          <w:iCs/>
-          <w:u w:val="single"/>
-        </w:rPr>
         <w:t>.</w:t>
       </w:r>
-    </w:p>
-    <w:p>
-      <w:r>
-        <w:t xml:space="preserve">Como una de las muchas herramientas gratuitas ofrecidas por </w:t>
-      </w:r>
-      <w:proofErr w:type="spellStart"/>
-      <w:r>
-        <w:t>Spiceworks</w:t>
-      </w:r>
-      <w:proofErr w:type="spellEnd"/>
-      <w:r>
-        <w:t xml:space="preserve">, esta herramienta de inventario es robusta y poderosa. El hecho es que muchos departamentos y profesionales de </w:t>
-      </w:r>
-      <w:r>
-        <w:t>IT</w:t>
-      </w:r>
-      <w:r>
-        <w:t xml:space="preserve"> confían en la herramienta de inventario </w:t>
-      </w:r>
-      <w:proofErr w:type="spellStart"/>
-      <w:r>
-        <w:t>Spiceworks</w:t>
-      </w:r>
-      <w:proofErr w:type="spellEnd"/>
-      <w:r>
-        <w:t xml:space="preserve"> para hacer su trabajo y mantenerse al tanto de sus activos de red. </w:t>
-      </w:r>
-    </w:p>
-    <w:p>
-      <w:r>
-        <w:t xml:space="preserve">A través de un escaneo de un rango de IP, puede generar un informe sobre cualquier cosa, incluido el número de usuarios conectados y dónde, cuántas impresoras activas hay en la red, números de serie de hosts de </w:t>
-      </w:r>
-      <w:r>
-        <w:t>ordenadores</w:t>
-      </w:r>
-      <w:r>
-        <w:t xml:space="preserve">, software instalado en máquinas, detalles de nodos de dispositivos de red y mucho más. Estos datos permiten a cualquier profesional de </w:t>
-      </w:r>
-      <w:r>
-        <w:t>IT</w:t>
-      </w:r>
-      <w:r>
-        <w:t xml:space="preserve"> mantenerse al tanto de su inventario de red.</w:t>
-      </w:r>
+      <w:bookmarkStart w:id="35" w:name="_Toc121601047"/>
     </w:p>
     <w:p>
       <w:pPr>
         <w:pStyle w:val="Ttulo3"/>
       </w:pPr>
-      <w:bookmarkStart w:id="33" w:name="_Toc119856280"/>
       <w:r>
         <w:t>Firewall</w:t>
       </w:r>
-      <w:bookmarkEnd w:id="33"/>
+      <w:bookmarkEnd w:id="35"/>
     </w:p>
     <w:p>
       <w:pPr>
@@ -8142,15 +8196,7 @@
         <w:t xml:space="preserve">Firewalls </w:t>
       </w:r>
       <w:r>
-        <w:t>de red (</w:t>
-      </w:r>
-      <w:proofErr w:type="spellStart"/>
-      <w:r>
-        <w:t>Router</w:t>
-      </w:r>
-      <w:proofErr w:type="spellEnd"/>
-      <w:r>
-        <w:t>)</w:t>
+        <w:t>de red (Router)</w:t>
       </w:r>
     </w:p>
     <w:p>
@@ -8184,6 +8230,7 @@
         <w:pStyle w:val="Ttulo4"/>
       </w:pPr>
       <w:r>
+        <w:lastRenderedPageBreak/>
         <w:t>Firewalls de los servidores</w:t>
       </w:r>
     </w:p>
@@ -8194,26 +8241,13 @@
     </w:p>
     <w:p>
       <w:pPr>
-        <w:rPr>
-          <w:rFonts w:eastAsiaTheme="minorEastAsia"/>
-          <w:color w:val="5A5A5A" w:themeColor="text1" w:themeTint="A5"/>
-          <w:spacing w:val="15"/>
-        </w:rPr>
-      </w:pPr>
-      <w:r>
-        <w:br w:type="page"/>
-      </w:r>
-    </w:p>
-    <w:p>
-      <w:pPr>
         <w:pStyle w:val="Ttulo3"/>
       </w:pPr>
-      <w:bookmarkStart w:id="34" w:name="_Toc119856281"/>
-      <w:r>
-        <w:lastRenderedPageBreak/>
+      <w:bookmarkStart w:id="36" w:name="_Toc121601048"/>
+      <w:r>
         <w:t>Switches</w:t>
       </w:r>
-      <w:bookmarkEnd w:id="34"/>
+      <w:bookmarkEnd w:id="36"/>
     </w:p>
     <w:p>
       <w:r>
@@ -8224,11 +8258,11 @@
       <w:pPr>
         <w:pStyle w:val="Ttulo3"/>
       </w:pPr>
-      <w:bookmarkStart w:id="35" w:name="_Toc119856282"/>
+      <w:bookmarkStart w:id="37" w:name="_Toc121601049"/>
       <w:r>
         <w:t>Antivirus</w:t>
       </w:r>
-      <w:bookmarkEnd w:id="35"/>
+      <w:bookmarkEnd w:id="37"/>
     </w:p>
     <w:p>
       <w:pPr>
@@ -8243,93 +8277,44 @@
         <w:t xml:space="preserve">Vamos a usar el antivirus de Panda con los servicios de </w:t>
       </w:r>
       <w:r>
-        <w:t xml:space="preserve">Panda </w:t>
-      </w:r>
-      <w:proofErr w:type="spellStart"/>
-      <w:r>
-        <w:t>Systems</w:t>
-      </w:r>
-      <w:proofErr w:type="spellEnd"/>
-      <w:r>
-        <w:t xml:space="preserve"> Management</w:t>
+        <w:t>Panda Systems Management</w:t>
       </w:r>
       <w:r>
         <w:t xml:space="preserve">, </w:t>
       </w:r>
       <w:r>
-        <w:t xml:space="preserve">Panda </w:t>
-      </w:r>
-      <w:proofErr w:type="spellStart"/>
-      <w:r>
-        <w:t>Fusion</w:t>
-      </w:r>
-      <w:proofErr w:type="spellEnd"/>
+        <w:t>Panda Fusion</w:t>
+      </w:r>
       <w:r>
         <w:t xml:space="preserve">, </w:t>
       </w:r>
       <w:r>
-        <w:t xml:space="preserve">Panda </w:t>
-      </w:r>
-      <w:proofErr w:type="spellStart"/>
-      <w:r>
-        <w:t>Fusion</w:t>
-      </w:r>
-      <w:proofErr w:type="spellEnd"/>
-      <w:r>
-        <w:t xml:space="preserve"> 360</w:t>
+        <w:t>Panda Fusion 360</w:t>
       </w:r>
       <w:r>
         <w:t xml:space="preserve">, </w:t>
       </w:r>
       <w:r>
-        <w:t xml:space="preserve">Panda Email </w:t>
-      </w:r>
-      <w:proofErr w:type="spellStart"/>
-      <w:r>
-        <w:t>Protection</w:t>
-      </w:r>
-      <w:proofErr w:type="spellEnd"/>
+        <w:t>Panda Email Protection</w:t>
+      </w:r>
       <w:r>
         <w:t xml:space="preserve">, </w:t>
       </w:r>
       <w:r>
-        <w:t xml:space="preserve">Panda </w:t>
-      </w:r>
-      <w:proofErr w:type="spellStart"/>
-      <w:r>
-        <w:t>Patch</w:t>
-      </w:r>
-      <w:proofErr w:type="spellEnd"/>
-      <w:r>
-        <w:t xml:space="preserve"> Management</w:t>
+        <w:t>Panda Patch Management</w:t>
       </w:r>
       <w:r>
         <w:t xml:space="preserve">, </w:t>
       </w:r>
       <w:r>
-        <w:t xml:space="preserve">Panda Full </w:t>
-      </w:r>
-      <w:proofErr w:type="spellStart"/>
-      <w:r>
-        <w:t>Encryption</w:t>
-      </w:r>
-      <w:proofErr w:type="spellEnd"/>
+        <w:t>Panda Full Encryption</w:t>
+      </w:r>
       <w:r>
         <w:t xml:space="preserve">, </w:t>
       </w:r>
-      <w:proofErr w:type="spellStart"/>
-      <w:r>
-        <w:t>Aether</w:t>
-      </w:r>
-      <w:proofErr w:type="spellEnd"/>
-      <w:r>
-        <w:t xml:space="preserve"> </w:t>
-      </w:r>
-      <w:proofErr w:type="spellStart"/>
-      <w:r>
-        <w:t>Platform</w:t>
-      </w:r>
-      <w:proofErr w:type="spellEnd"/>
+      <w:r>
+        <w:t>Aether Platform</w:t>
+      </w:r>
       <w:r>
         <w:t>.</w:t>
       </w:r>
@@ -8338,11 +8323,11 @@
       <w:pPr>
         <w:pStyle w:val="Ttulo3"/>
       </w:pPr>
-      <w:bookmarkStart w:id="36" w:name="_Toc119856283"/>
+      <w:bookmarkStart w:id="38" w:name="_Toc121601050"/>
       <w:r>
         <w:t>Directivas de seguridad</w:t>
       </w:r>
-      <w:bookmarkEnd w:id="36"/>
+      <w:bookmarkEnd w:id="38"/>
     </w:p>
     <w:p>
       <w:r>
@@ -8353,35 +8338,7 @@
           <w:rPr>
             <w:rStyle w:val="Hipervnculo"/>
           </w:rPr>
-          <w:t xml:space="preserve">Windows </w:t>
-        </w:r>
-        <w:proofErr w:type="spellStart"/>
-        <w:r>
-          <w:rPr>
-            <w:rStyle w:val="Hipervnculo"/>
-          </w:rPr>
-          <w:t>Update</w:t>
-        </w:r>
-        <w:proofErr w:type="spellEnd"/>
-        <w:r>
-          <w:rPr>
-            <w:rStyle w:val="Hipervnculo"/>
-          </w:rPr>
-          <w:t xml:space="preserve"> </w:t>
-        </w:r>
-        <w:proofErr w:type="spellStart"/>
-        <w:r>
-          <w:rPr>
-            <w:rStyle w:val="Hipervnculo"/>
-          </w:rPr>
-          <w:t>for</w:t>
-        </w:r>
-        <w:proofErr w:type="spellEnd"/>
-        <w:r>
-          <w:rPr>
-            <w:rStyle w:val="Hipervnculo"/>
-          </w:rPr>
-          <w:t xml:space="preserve"> Business</w:t>
+          <w:t>Windows Update for Business</w:t>
         </w:r>
       </w:hyperlink>
       <w:r>
@@ -8390,31 +8347,15 @@
     </w:p>
     <w:p>
       <w:r>
-        <w:t xml:space="preserve">Implementar Windows </w:t>
-      </w:r>
-      <w:proofErr w:type="spellStart"/>
-      <w:r>
-        <w:t>hello</w:t>
-      </w:r>
-      <w:proofErr w:type="spellEnd"/>
-      <w:r>
-        <w:t xml:space="preserve"> para el inicio de sesión. </w:t>
+        <w:t xml:space="preserve">Implementar Windows hello para el inicio de sesión. </w:t>
       </w:r>
       <w:hyperlink r:id="rId18" w:history="1">
         <w:r>
           <w:rPr>
             <w:rStyle w:val="Hipervnculo"/>
           </w:rPr>
-          <w:t xml:space="preserve">Directivas de Windows </w:t>
+          <w:t>Directivas de Windows Hello</w:t>
         </w:r>
-        <w:proofErr w:type="spellStart"/>
-        <w:r>
-          <w:rPr>
-            <w:rStyle w:val="Hipervnculo"/>
-          </w:rPr>
-          <w:t>Hello</w:t>
-        </w:r>
-        <w:proofErr w:type="spellEnd"/>
       </w:hyperlink>
       <w:r>
         <w:t>.</w:t>
@@ -8435,15 +8376,7 @@
     </w:p>
     <w:p>
       <w:r>
-        <w:t xml:space="preserve">Directiva para activar la protección del DMA del </w:t>
-      </w:r>
-      <w:proofErr w:type="spellStart"/>
-      <w:r>
-        <w:t>kernel</w:t>
-      </w:r>
-      <w:proofErr w:type="spellEnd"/>
-      <w:r>
-        <w:t>.</w:t>
+        <w:t>Directiva para activar la protección del DMA del kernel.</w:t>
       </w:r>
     </w:p>
     <w:p>
@@ -8480,41 +8413,24 @@
     </w:p>
     <w:p>
       <w:pPr>
-        <w:pStyle w:val="Subttulo"/>
-      </w:pPr>
-    </w:p>
-    <w:p>
-      <w:pPr>
         <w:pStyle w:val="Ttulo3"/>
       </w:pPr>
-      <w:bookmarkStart w:id="37" w:name="_Toc119856284"/>
-      <w:r>
+      <w:bookmarkStart w:id="39" w:name="_Toc121601051"/>
+      <w:r>
+        <w:lastRenderedPageBreak/>
         <w:t>Copias de seguridad</w:t>
       </w:r>
-      <w:bookmarkEnd w:id="37"/>
-    </w:p>
-    <w:p>
-      <w:r>
-        <w:t xml:space="preserve">El software de copias de seguridad que vamos a utilizar es </w:t>
-      </w:r>
-      <w:proofErr w:type="spellStart"/>
-      <w:r>
-        <w:t>E</w:t>
+      <w:bookmarkEnd w:id="39"/>
+    </w:p>
+    <w:p>
+      <w:r>
+        <w:t>El software de copias de seguridad que vamos a utilizar es E</w:t>
       </w:r>
       <w:r>
         <w:t>aseus</w:t>
       </w:r>
-      <w:proofErr w:type="spellEnd"/>
-      <w:r>
-        <w:t xml:space="preserve"> la edición </w:t>
-      </w:r>
-      <w:proofErr w:type="spellStart"/>
-      <w:r>
-        <w:t>Advanced</w:t>
-      </w:r>
-      <w:proofErr w:type="spellEnd"/>
-      <w:r>
-        <w:t xml:space="preserve"> Server.</w:t>
+      <w:r>
+        <w:t xml:space="preserve"> la edición Advanced Server.</w:t>
       </w:r>
     </w:p>
     <w:p>
@@ -8636,15 +8552,7 @@
     </w:p>
     <w:p>
       <w:r>
-        <w:t xml:space="preserve">Los datos de los proyectos se almacenarán durante 6 meses, los de contabilidad durante 3 años, los datos de los clientes durante 1 año, el S.O. del Windows Server de Active </w:t>
-      </w:r>
-      <w:proofErr w:type="spellStart"/>
-      <w:r>
-        <w:t>Diectory</w:t>
-      </w:r>
-      <w:proofErr w:type="spellEnd"/>
-      <w:r>
-        <w:t xml:space="preserve"> se almacenará durante 4 meses, el resto de </w:t>
+        <w:t xml:space="preserve">Los datos de los proyectos se almacenarán durante 6 meses, los de contabilidad durante 3 años, los datos de los clientes durante 1 año, el S.O. del Windows Server de Active Diectory se almacenará durante 4 meses, el resto de </w:t>
       </w:r>
       <w:r>
         <w:t>los servicios</w:t>
@@ -8694,9 +8602,11 @@
       <w:pPr>
         <w:pStyle w:val="Ttulo3"/>
       </w:pPr>
+      <w:bookmarkStart w:id="40" w:name="_Toc121601052"/>
       <w:r>
         <w:t>Puesto de trabajo</w:t>
       </w:r>
+      <w:bookmarkEnd w:id="40"/>
     </w:p>
     <w:p>
       <w:r>
@@ -8704,11 +8614,9 @@
       </w:r>
     </w:p>
     <w:p>
-      <w:proofErr w:type="spellStart"/>
       <w:r>
         <w:t>UBALDE_Plan_de_Ciberseguridad_en_puestos_de_trabajo</w:t>
       </w:r>
-      <w:proofErr w:type="spellEnd"/>
     </w:p>
     <w:p>
       <w:r>
@@ -8719,7 +8627,7 @@
       <w:pPr>
         <w:pStyle w:val="Anexo"/>
       </w:pPr>
-      <w:bookmarkStart w:id="38" w:name="_Toc119856285"/>
+      <w:bookmarkStart w:id="41" w:name="_Toc121601053"/>
       <w:r>
         <w:lastRenderedPageBreak/>
         <w:t xml:space="preserve">Anexo 1 </w:t>
@@ -8728,22 +8636,9 @@
         <w:t>-</w:t>
       </w:r>
       <w:r>
-        <w:t xml:space="preserve"> Diagrama </w:t>
-      </w:r>
-      <w:proofErr w:type="spellStart"/>
-      <w:r>
-        <w:t>Packet</w:t>
-      </w:r>
-      <w:proofErr w:type="spellEnd"/>
-      <w:r>
-        <w:t xml:space="preserve"> </w:t>
-      </w:r>
-      <w:proofErr w:type="spellStart"/>
-      <w:r>
-        <w:t>tracer</w:t>
-      </w:r>
-      <w:bookmarkEnd w:id="38"/>
-      <w:proofErr w:type="spellEnd"/>
+        <w:t xml:space="preserve"> Diagrama Packet tracer</w:t>
+      </w:r>
+      <w:bookmarkEnd w:id="41"/>
     </w:p>
     <w:p>
       <w:hyperlink r:id="rId20" w:history="1">
@@ -8751,37 +8646,15 @@
           <w:rPr>
             <w:rStyle w:val="Hipervnculo"/>
           </w:rPr>
-          <w:t xml:space="preserve">Anexos\Anexo 1 - Diagrama </w:t>
+          <w:t>Anexos\Anexo 1 - Diagrama Packet Tracer</w:t>
         </w:r>
-        <w:proofErr w:type="spellStart"/>
-        <w:r>
-          <w:rPr>
-            <w:rStyle w:val="Hipervnculo"/>
-          </w:rPr>
-          <w:t>Packet</w:t>
-        </w:r>
-        <w:proofErr w:type="spellEnd"/>
-        <w:r>
-          <w:rPr>
-            <w:rStyle w:val="Hipervnculo"/>
-          </w:rPr>
-          <w:t xml:space="preserve"> </w:t>
-        </w:r>
-        <w:proofErr w:type="spellStart"/>
-        <w:r>
-          <w:rPr>
-            <w:rStyle w:val="Hipervnculo"/>
-          </w:rPr>
-          <w:t>Tracer</w:t>
-        </w:r>
-        <w:proofErr w:type="spellEnd"/>
       </w:hyperlink>
     </w:p>
     <w:p>
       <w:pPr>
         <w:pStyle w:val="Anexo"/>
       </w:pPr>
-      <w:bookmarkStart w:id="39" w:name="_Toc119856286"/>
+      <w:bookmarkStart w:id="42" w:name="_Toc121601054"/>
       <w:r>
         <w:t xml:space="preserve">Anexo 2 </w:t>
       </w:r>
@@ -8791,7 +8664,7 @@
       <w:r>
         <w:t xml:space="preserve"> Esquema de conexiones</w:t>
       </w:r>
-      <w:bookmarkEnd w:id="39"/>
+      <w:bookmarkEnd w:id="42"/>
     </w:p>
     <w:p>
       <w:r>
@@ -8815,7 +8688,7 @@
       <w:pPr>
         <w:pStyle w:val="Anexo"/>
       </w:pPr>
-      <w:bookmarkStart w:id="40" w:name="_Toc119856287"/>
+      <w:bookmarkStart w:id="43" w:name="_Toc121601055"/>
       <w:r>
         <w:t xml:space="preserve">Anexo 3 </w:t>
       </w:r>
@@ -8825,10 +8698,10 @@
       <w:r>
         <w:t xml:space="preserve"> </w:t>
       </w:r>
-      <w:bookmarkEnd w:id="40"/>
       <w:r>
         <w:t>Plan de ciberseguridad</w:t>
       </w:r>
+      <w:bookmarkEnd w:id="43"/>
     </w:p>
     <w:p>
       <w:pPr>
@@ -8849,9 +8722,11 @@
       <w:pPr>
         <w:pStyle w:val="Anexo"/>
       </w:pPr>
+      <w:bookmarkStart w:id="44" w:name="_Toc121601056"/>
       <w:r>
         <w:t>Anexo 3 – Plan de ciberseguridad</w:t>
       </w:r>
+      <w:bookmarkEnd w:id="44"/>
     </w:p>
     <w:p>
       <w:hyperlink r:id="rId23" w:history="1">
@@ -9717,7 +9592,7 @@
   <w:abstractNum w:abstractNumId="6" w15:restartNumberingAfterBreak="0">
     <w:nsid w:val="33DD7197"/>
     <w:multiLevelType w:val="multilevel"/>
-    <w:tmpl w:val="2DB4AA94"/>
+    <w:tmpl w:val="4F08581A"/>
     <w:lvl w:ilvl="0">
       <w:start w:val="1"/>
       <w:numFmt w:val="decimal"/>
@@ -11381,7 +11256,7 @@
     <w:uiPriority w:val="9"/>
     <w:unhideWhenUsed/>
     <w:qFormat/>
-    <w:rsid w:val="00D21568"/>
+    <w:rsid w:val="008549F6"/>
     <w:pPr>
       <w:keepNext/>
       <w:keepLines/>
@@ -11390,6 +11265,7 @@
         <w:numId w:val="1"/>
       </w:numPr>
       <w:spacing w:before="40" w:after="0" w:line="360" w:lineRule="auto"/>
+      <w:ind w:left="709"/>
       <w:outlineLvl w:val="1"/>
     </w:pPr>
     <w:rPr>
@@ -11407,7 +11283,7 @@
     <w:uiPriority w:val="9"/>
     <w:unhideWhenUsed/>
     <w:qFormat/>
-    <w:rsid w:val="00D21568"/>
+    <w:rsid w:val="00EA705C"/>
     <w:pPr>
       <w:keepNext/>
       <w:keepLines/>
@@ -11415,7 +11291,8 @@
         <w:ilvl w:val="2"/>
         <w:numId w:val="1"/>
       </w:numPr>
-      <w:spacing w:before="40" w:after="0"/>
+      <w:spacing w:after="0" w:line="360" w:lineRule="auto"/>
+      <w:ind w:left="992"/>
       <w:outlineLvl w:val="2"/>
     </w:pPr>
     <w:rPr>
@@ -11433,7 +11310,7 @@
     <w:uiPriority w:val="9"/>
     <w:unhideWhenUsed/>
     <w:qFormat/>
-    <w:rsid w:val="00D21568"/>
+    <w:rsid w:val="00597241"/>
     <w:pPr>
       <w:keepNext/>
       <w:keepLines/>
@@ -11446,8 +11323,6 @@
     </w:pPr>
     <w:rPr>
       <w:rFonts w:eastAsiaTheme="majorEastAsia" w:cstheme="majorBidi"/>
-      <w:i/>
-      <w:iCs/>
       <w:color w:val="2F5496" w:themeColor="accent1" w:themeShade="BF"/>
     </w:rPr>
   </w:style>
@@ -11630,7 +11505,7 @@
     <w:basedOn w:val="Fuentedeprrafopredeter"/>
     <w:link w:val="Ttulo2"/>
     <w:uiPriority w:val="9"/>
-    <w:rsid w:val="00D21568"/>
+    <w:rsid w:val="008549F6"/>
     <w:rPr>
       <w:rFonts w:ascii="Arial" w:eastAsiaTheme="majorEastAsia" w:hAnsi="Arial" w:cstheme="majorBidi"/>
       <w:color w:val="2F5496" w:themeColor="accent1" w:themeShade="BF"/>
@@ -11644,7 +11519,7 @@
     <w:basedOn w:val="Fuentedeprrafopredeter"/>
     <w:link w:val="Ttulo3"/>
     <w:uiPriority w:val="9"/>
-    <w:rsid w:val="00D21568"/>
+    <w:rsid w:val="00EA705C"/>
     <w:rPr>
       <w:rFonts w:ascii="Arial" w:eastAsiaTheme="majorEastAsia" w:hAnsi="Arial" w:cstheme="majorBidi"/>
       <w:color w:val="1F3763" w:themeColor="accent1" w:themeShade="7F"/>
@@ -11658,11 +11533,9 @@
     <w:basedOn w:val="Fuentedeprrafopredeter"/>
     <w:link w:val="Ttulo4"/>
     <w:uiPriority w:val="9"/>
-    <w:rsid w:val="00D21568"/>
+    <w:rsid w:val="00597241"/>
     <w:rPr>
       <w:rFonts w:ascii="Arial" w:eastAsiaTheme="majorEastAsia" w:hAnsi="Arial" w:cstheme="majorBidi"/>
-      <w:i/>
-      <w:iCs/>
       <w:color w:val="2F5496" w:themeColor="accent1" w:themeShade="BF"/>
       <w:sz w:val="24"/>
       <w:szCs w:val="24"/>

</xml_diff>